<commit_message>
attempt to add dot border color
</commit_message>
<xml_diff>
--- a/boxplot_examples.docx
+++ b/boxplot_examples.docx
@@ -257,7 +257,1097 @@
           <w:szCs w:val="18"/>
           <w:u w:val="single"/>
         </w:rPr>
-        <w:t>### simple example</w:t>
+        <w:t xml:space="preserve">### </w:t>
+      </w:r>
+      <w:r>
+        <w:rPr>
+          <w:rFonts w:ascii="Courier New" w:hAnsi="Courier New" w:cs="Courier New"/>
+          <w:bCs/>
+          <w:i/>
+          <w:sz w:val="18"/>
+          <w:szCs w:val="18"/>
+          <w:u w:val="single"/>
+        </w:rPr>
+        <w:t>separate boxes. S</w:t>
+      </w:r>
+      <w:r>
+        <w:rPr>
+          <w:rFonts w:ascii="Courier New" w:hAnsi="Courier New" w:cs="Courier New"/>
+          <w:bCs/>
+          <w:i/>
+          <w:sz w:val="18"/>
+          <w:szCs w:val="18"/>
+          <w:u w:val="single"/>
+        </w:rPr>
+        <w:t>imple example</w:t>
+      </w:r>
+    </w:p>
+    <w:p>
+      <w:pPr>
+        <w:ind w:left="1701" w:hanging="567"/>
+        <w:rPr>
+          <w:rFonts w:ascii="Courier New" w:hAnsi="Courier New" w:cs="Courier New"/>
+          <w:bCs/>
+          <w:i/>
+          <w:sz w:val="18"/>
+          <w:szCs w:val="18"/>
+        </w:rPr>
+      </w:pPr>
+      <w:r>
+        <w:rPr>
+          <w:rFonts w:ascii="Courier New" w:hAnsi="Courier New" w:cs="Courier New"/>
+          <w:bCs/>
+          <w:i/>
+          <w:sz w:val="18"/>
+          <w:szCs w:val="18"/>
+        </w:rPr>
+        <w:t xml:space="preserve">set.seed(1) ; </w:t>
+      </w:r>
+      <w:r>
+        <w:rPr>
+          <w:rFonts w:ascii="Courier New" w:hAnsi="Courier New" w:cs="Courier New"/>
+          <w:bCs/>
+          <w:i/>
+          <w:sz w:val="18"/>
+          <w:szCs w:val="18"/>
+        </w:rPr>
+        <w:t>obs1 &lt;- data.fram</w:t>
+      </w:r>
+      <w:r>
+        <w:rPr>
+          <w:rFonts w:ascii="Courier New" w:hAnsi="Courier New" w:cs="Courier New"/>
+          <w:bCs/>
+          <w:i/>
+          <w:sz w:val="18"/>
+          <w:szCs w:val="18"/>
+        </w:rPr>
+        <w:t>e(Time = c(rnorm(10), rnorm(10) + 2)</w:t>
+      </w:r>
+      <w:r>
+        <w:rPr>
+          <w:rFonts w:ascii="Courier New" w:hAnsi="Courier New" w:cs="Courier New"/>
+          <w:bCs/>
+          <w:i/>
+          <w:sz w:val="18"/>
+          <w:szCs w:val="18"/>
+        </w:rPr>
+        <w:t xml:space="preserve">, Group1 = rep(c("G", "H"), </w:t>
+      </w:r>
+      <w:r>
+        <w:rPr>
+          <w:rFonts w:ascii="Courier New" w:hAnsi="Courier New" w:cs="Courier New"/>
+          <w:bCs/>
+          <w:i/>
+          <w:sz w:val="18"/>
+          <w:szCs w:val="18"/>
+        </w:rPr>
+        <w:t>each</w:t>
+      </w:r>
+      <w:r>
+        <w:rPr>
+          <w:rFonts w:ascii="Courier New" w:hAnsi="Courier New" w:cs="Courier New"/>
+          <w:bCs/>
+          <w:i/>
+          <w:sz w:val="18"/>
+          <w:szCs w:val="18"/>
+        </w:rPr>
+        <w:t xml:space="preserve"> = 10)) ; </w:t>
+      </w:r>
+    </w:p>
+    <w:p>
+      <w:pPr>
+        <w:ind w:left="1701" w:hanging="567"/>
+        <w:rPr>
+          <w:rFonts w:ascii="Courier New" w:hAnsi="Courier New" w:cs="Courier New"/>
+          <w:bCs/>
+          <w:i/>
+          <w:sz w:val="18"/>
+          <w:szCs w:val="18"/>
+        </w:rPr>
+      </w:pPr>
+      <w:r>
+        <w:rPr>
+          <w:rFonts w:ascii="Courier New" w:hAnsi="Courier New" w:cs="Courier New"/>
+          <w:bCs/>
+          <w:i/>
+          <w:sz w:val="18"/>
+          <w:szCs w:val="18"/>
+        </w:rPr>
+        <w:t>fun_gg_</w:t>
+      </w:r>
+      <w:r>
+        <w:rPr>
+          <w:rFonts w:ascii="Courier New" w:hAnsi="Courier New" w:cs="Courier New"/>
+          <w:bCs/>
+          <w:i/>
+          <w:sz w:val="18"/>
+          <w:szCs w:val="18"/>
+        </w:rPr>
+        <w:t>boxplot</w:t>
+      </w:r>
+      <w:r>
+        <w:rPr>
+          <w:rFonts w:ascii="Courier New" w:hAnsi="Courier New" w:cs="Courier New"/>
+          <w:bCs/>
+          <w:i/>
+          <w:sz w:val="18"/>
+          <w:szCs w:val="18"/>
+        </w:rPr>
+        <w:t>(data1 = obs1, y = "Time", categ = "Group1")</w:t>
+      </w:r>
+    </w:p>
+    <w:p>
+      <w:pPr>
+        <w:ind w:left="1701" w:hanging="567"/>
+        <w:rPr>
+          <w:rFonts w:ascii="Courier New" w:hAnsi="Courier New" w:cs="Courier New"/>
+          <w:bCs/>
+          <w:i/>
+          <w:sz w:val="18"/>
+          <w:szCs w:val="18"/>
+          <w:u w:val="single"/>
+        </w:rPr>
+      </w:pPr>
+      <w:r>
+        <w:rPr>
+          <w:rFonts w:ascii="Courier New" w:hAnsi="Courier New" w:cs="Courier New"/>
+          <w:bCs/>
+          <w:i/>
+          <w:sz w:val="18"/>
+          <w:szCs w:val="18"/>
+          <w:u w:val="single"/>
+        </w:rPr>
+        <w:t xml:space="preserve">### </w:t>
+      </w:r>
+      <w:r>
+        <w:rPr>
+          <w:rFonts w:ascii="Courier New" w:hAnsi="Courier New" w:cs="Courier New"/>
+          <w:bCs/>
+          <w:i/>
+          <w:sz w:val="18"/>
+          <w:szCs w:val="18"/>
+          <w:u w:val="single"/>
+        </w:rPr>
+        <w:t xml:space="preserve">separate boxes. </w:t>
+      </w:r>
+      <w:r>
+        <w:rPr>
+          <w:rFonts w:ascii="Courier New" w:hAnsi="Courier New" w:cs="Courier New"/>
+          <w:bCs/>
+          <w:i/>
+          <w:sz w:val="18"/>
+          <w:szCs w:val="18"/>
+          <w:u w:val="single"/>
+        </w:rPr>
+        <w:t>Changing the order of the boxes</w:t>
+      </w:r>
+    </w:p>
+    <w:p>
+      <w:pPr>
+        <w:ind w:left="1701" w:hanging="567"/>
+        <w:rPr>
+          <w:rFonts w:ascii="Courier New" w:hAnsi="Courier New" w:cs="Courier New"/>
+          <w:bCs/>
+          <w:i/>
+          <w:sz w:val="18"/>
+          <w:szCs w:val="18"/>
+        </w:rPr>
+      </w:pPr>
+      <w:r>
+        <w:rPr>
+          <w:rFonts w:ascii="Courier New" w:hAnsi="Courier New" w:cs="Courier New"/>
+          <w:bCs/>
+          <w:i/>
+          <w:sz w:val="18"/>
+          <w:szCs w:val="18"/>
+        </w:rPr>
+        <w:t>fun_gg_</w:t>
+      </w:r>
+      <w:r>
+        <w:rPr>
+          <w:rFonts w:ascii="Courier New" w:hAnsi="Courier New" w:cs="Courier New"/>
+          <w:bCs/>
+          <w:i/>
+          <w:sz w:val="18"/>
+          <w:szCs w:val="18"/>
+        </w:rPr>
+        <w:t>boxplot</w:t>
+      </w:r>
+      <w:r>
+        <w:rPr>
+          <w:rFonts w:ascii="Courier New" w:hAnsi="Courier New" w:cs="Courier New"/>
+          <w:bCs/>
+          <w:i/>
+          <w:sz w:val="18"/>
+          <w:szCs w:val="18"/>
+        </w:rPr>
+        <w:t>(data1 = obs1, y = "Time", categ = "Group1"</w:t>
+      </w:r>
+      <w:r>
+        <w:rPr>
+          <w:rFonts w:ascii="Courier New" w:hAnsi="Courier New" w:cs="Courier New"/>
+          <w:bCs/>
+          <w:i/>
+          <w:sz w:val="18"/>
+          <w:szCs w:val="18"/>
+        </w:rPr>
+        <w:t xml:space="preserve">, </w:t>
+      </w:r>
+      <w:r>
+        <w:rPr>
+          <w:rFonts w:ascii="Courier New" w:hAnsi="Courier New" w:cs="Courier New"/>
+          <w:bCs/>
+          <w:i/>
+          <w:sz w:val="18"/>
+          <w:szCs w:val="18"/>
+        </w:rPr>
+        <w:t>categ.class.order</w:t>
+      </w:r>
+      <w:r>
+        <w:rPr>
+          <w:rFonts w:ascii="Courier New" w:hAnsi="Courier New" w:cs="Courier New"/>
+          <w:bCs/>
+          <w:i/>
+          <w:sz w:val="18"/>
+          <w:szCs w:val="18"/>
+        </w:rPr>
+        <w:t xml:space="preserve"> = list(c("H", "G"))</w:t>
+      </w:r>
+      <w:r>
+        <w:rPr>
+          <w:rFonts w:ascii="Courier New" w:hAnsi="Courier New" w:cs="Courier New"/>
+          <w:bCs/>
+          <w:i/>
+          <w:sz w:val="18"/>
+          <w:szCs w:val="18"/>
+        </w:rPr>
+        <w:t>)</w:t>
+      </w:r>
+      <w:bookmarkStart w:id="0" w:name="_GoBack"/>
+      <w:bookmarkEnd w:id="0"/>
+    </w:p>
+    <w:p>
+      <w:pPr>
+        <w:ind w:left="1701" w:hanging="567"/>
+        <w:rPr>
+          <w:rFonts w:ascii="Courier New" w:hAnsi="Courier New" w:cs="Courier New"/>
+          <w:bCs/>
+          <w:i/>
+          <w:sz w:val="18"/>
+          <w:szCs w:val="18"/>
+          <w:u w:val="single"/>
+        </w:rPr>
+      </w:pPr>
+      <w:r>
+        <w:rPr>
+          <w:rFonts w:ascii="Courier New" w:hAnsi="Courier New" w:cs="Courier New"/>
+          <w:bCs/>
+          <w:i/>
+          <w:sz w:val="18"/>
+          <w:szCs w:val="18"/>
+          <w:u w:val="single"/>
+        </w:rPr>
+        <w:t xml:space="preserve">### separate </w:t>
+      </w:r>
+      <w:r>
+        <w:rPr>
+          <w:rFonts w:ascii="Courier New" w:hAnsi="Courier New" w:cs="Courier New"/>
+          <w:bCs/>
+          <w:i/>
+          <w:sz w:val="18"/>
+          <w:szCs w:val="18"/>
+          <w:u w:val="single"/>
+        </w:rPr>
+        <w:t>box</w:t>
+      </w:r>
+      <w:r>
+        <w:rPr>
+          <w:rFonts w:ascii="Courier New" w:hAnsi="Courier New" w:cs="Courier New"/>
+          <w:bCs/>
+          <w:i/>
+          <w:sz w:val="18"/>
+          <w:szCs w:val="18"/>
+          <w:u w:val="single"/>
+        </w:rPr>
+        <w:t xml:space="preserve">s. Example (1) of modification of </w:t>
+      </w:r>
+      <w:r>
+        <w:rPr>
+          <w:rFonts w:ascii="Courier New" w:hAnsi="Courier New" w:cs="Courier New"/>
+          <w:bCs/>
+          <w:i/>
+          <w:sz w:val="18"/>
+          <w:szCs w:val="18"/>
+          <w:u w:val="single"/>
+        </w:rPr>
+        <w:t>box</w:t>
+      </w:r>
+      <w:r>
+        <w:rPr>
+          <w:rFonts w:ascii="Courier New" w:hAnsi="Courier New" w:cs="Courier New"/>
+          <w:bCs/>
+          <w:i/>
+          <w:sz w:val="18"/>
+          <w:szCs w:val="18"/>
+          <w:u w:val="single"/>
+        </w:rPr>
+        <w:t xml:space="preserve"> color using a single value</w:t>
+      </w:r>
+    </w:p>
+    <w:p>
+      <w:pPr>
+        <w:ind w:left="1701" w:hanging="567"/>
+        <w:rPr>
+          <w:rFonts w:ascii="Courier New" w:hAnsi="Courier New" w:cs="Courier New"/>
+          <w:bCs/>
+          <w:i/>
+          <w:sz w:val="18"/>
+          <w:szCs w:val="18"/>
+        </w:rPr>
+      </w:pPr>
+      <w:r>
+        <w:rPr>
+          <w:rFonts w:ascii="Courier New" w:hAnsi="Courier New" w:cs="Courier New"/>
+          <w:bCs/>
+          <w:i/>
+          <w:sz w:val="18"/>
+          <w:szCs w:val="18"/>
+        </w:rPr>
+        <w:t>obs1 &lt;- data.frame(Time = 1:20, Group1 = rep(c("G", "H"), times = 10)) ; fun_gg_</w:t>
+      </w:r>
+      <w:r>
+        <w:rPr>
+          <w:rFonts w:ascii="Courier New" w:hAnsi="Courier New" w:cs="Courier New"/>
+          <w:bCs/>
+          <w:i/>
+          <w:sz w:val="18"/>
+          <w:szCs w:val="18"/>
+        </w:rPr>
+        <w:t>boxplot</w:t>
+      </w:r>
+      <w:r>
+        <w:rPr>
+          <w:rFonts w:ascii="Courier New" w:hAnsi="Courier New" w:cs="Courier New"/>
+          <w:bCs/>
+          <w:i/>
+          <w:sz w:val="18"/>
+          <w:szCs w:val="18"/>
+        </w:rPr>
+        <w:t>(data1 = obs1, y = "Time", categ = "Group1", categ.color = "white")</w:t>
+      </w:r>
+    </w:p>
+    <w:p>
+      <w:pPr>
+        <w:ind w:left="1701" w:hanging="567"/>
+        <w:rPr>
+          <w:rFonts w:ascii="Courier New" w:hAnsi="Courier New" w:cs="Courier New"/>
+          <w:bCs/>
+          <w:i/>
+          <w:sz w:val="18"/>
+          <w:szCs w:val="18"/>
+          <w:u w:val="single"/>
+        </w:rPr>
+      </w:pPr>
+      <w:r>
+        <w:rPr>
+          <w:rFonts w:ascii="Courier New" w:hAnsi="Courier New" w:cs="Courier New"/>
+          <w:bCs/>
+          <w:i/>
+          <w:sz w:val="18"/>
+          <w:szCs w:val="18"/>
+          <w:u w:val="single"/>
+        </w:rPr>
+        <w:t xml:space="preserve">### separate </w:t>
+      </w:r>
+      <w:r>
+        <w:rPr>
+          <w:rFonts w:ascii="Courier New" w:hAnsi="Courier New" w:cs="Courier New"/>
+          <w:bCs/>
+          <w:i/>
+          <w:sz w:val="18"/>
+          <w:szCs w:val="18"/>
+          <w:u w:val="single"/>
+        </w:rPr>
+        <w:t>box</w:t>
+      </w:r>
+      <w:r>
+        <w:rPr>
+          <w:rFonts w:ascii="Courier New" w:hAnsi="Courier New" w:cs="Courier New"/>
+          <w:bCs/>
+          <w:i/>
+          <w:sz w:val="18"/>
+          <w:szCs w:val="18"/>
+          <w:u w:val="single"/>
+        </w:rPr>
+        <w:t xml:space="preserve">s. Example (2) of modification of </w:t>
+      </w:r>
+      <w:r>
+        <w:rPr>
+          <w:rFonts w:ascii="Courier New" w:hAnsi="Courier New" w:cs="Courier New"/>
+          <w:bCs/>
+          <w:i/>
+          <w:sz w:val="18"/>
+          <w:szCs w:val="18"/>
+          <w:u w:val="single"/>
+        </w:rPr>
+        <w:t>box</w:t>
+      </w:r>
+      <w:r>
+        <w:rPr>
+          <w:rFonts w:ascii="Courier New" w:hAnsi="Courier New" w:cs="Courier New"/>
+          <w:bCs/>
+          <w:i/>
+          <w:sz w:val="18"/>
+          <w:szCs w:val="18"/>
+          <w:u w:val="single"/>
+        </w:rPr>
+        <w:t xml:space="preserve"> color using one value par class of categ2</w:t>
+      </w:r>
+    </w:p>
+    <w:p>
+      <w:pPr>
+        <w:ind w:left="1701" w:hanging="567"/>
+        <w:rPr>
+          <w:rFonts w:ascii="Courier New" w:hAnsi="Courier New" w:cs="Courier New"/>
+          <w:bCs/>
+          <w:i/>
+          <w:sz w:val="18"/>
+          <w:szCs w:val="18"/>
+        </w:rPr>
+      </w:pPr>
+      <w:r>
+        <w:rPr>
+          <w:rFonts w:ascii="Courier New" w:hAnsi="Courier New" w:cs="Courier New"/>
+          <w:bCs/>
+          <w:i/>
+          <w:sz w:val="18"/>
+          <w:szCs w:val="18"/>
+        </w:rPr>
+        <w:t>obs1 &lt;- data.frame(Time = 1:20, Group1 = rep(c("G", "H"), times = 10)) ; fun_gg_</w:t>
+      </w:r>
+      <w:r>
+        <w:rPr>
+          <w:rFonts w:ascii="Courier New" w:hAnsi="Courier New" w:cs="Courier New"/>
+          <w:bCs/>
+          <w:i/>
+          <w:sz w:val="18"/>
+          <w:szCs w:val="18"/>
+        </w:rPr>
+        <w:t>boxplot</w:t>
+      </w:r>
+      <w:r>
+        <w:rPr>
+          <w:rFonts w:ascii="Courier New" w:hAnsi="Courier New" w:cs="Courier New"/>
+          <w:bCs/>
+          <w:i/>
+          <w:sz w:val="18"/>
+          <w:szCs w:val="18"/>
+        </w:rPr>
+        <w:t>(data1 = obs1, y = "Time", categ = "Group1", categ.color = c("coral", "lightblue"))</w:t>
+      </w:r>
+    </w:p>
+    <w:p>
+      <w:pPr>
+        <w:ind w:left="1701" w:hanging="567"/>
+        <w:rPr>
+          <w:rFonts w:ascii="Courier New" w:hAnsi="Courier New" w:cs="Courier New"/>
+          <w:bCs/>
+          <w:i/>
+          <w:sz w:val="18"/>
+          <w:szCs w:val="18"/>
+          <w:u w:val="single"/>
+        </w:rPr>
+      </w:pPr>
+      <w:r>
+        <w:rPr>
+          <w:rFonts w:ascii="Courier New" w:hAnsi="Courier New" w:cs="Courier New"/>
+          <w:bCs/>
+          <w:i/>
+          <w:sz w:val="18"/>
+          <w:szCs w:val="18"/>
+          <w:u w:val="single"/>
+        </w:rPr>
+        <w:t xml:space="preserve">### separate </w:t>
+      </w:r>
+      <w:r>
+        <w:rPr>
+          <w:rFonts w:ascii="Courier New" w:hAnsi="Courier New" w:cs="Courier New"/>
+          <w:bCs/>
+          <w:i/>
+          <w:sz w:val="18"/>
+          <w:szCs w:val="18"/>
+          <w:u w:val="single"/>
+        </w:rPr>
+        <w:t>box</w:t>
+      </w:r>
+      <w:r>
+        <w:rPr>
+          <w:rFonts w:ascii="Courier New" w:hAnsi="Courier New" w:cs="Courier New"/>
+          <w:bCs/>
+          <w:i/>
+          <w:sz w:val="18"/>
+          <w:szCs w:val="18"/>
+          <w:u w:val="single"/>
+        </w:rPr>
+        <w:t xml:space="preserve">s. Example (3) of modification of </w:t>
+      </w:r>
+      <w:r>
+        <w:rPr>
+          <w:rFonts w:ascii="Courier New" w:hAnsi="Courier New" w:cs="Courier New"/>
+          <w:bCs/>
+          <w:i/>
+          <w:sz w:val="18"/>
+          <w:szCs w:val="18"/>
+          <w:u w:val="single"/>
+        </w:rPr>
+        <w:t>box</w:t>
+      </w:r>
+      <w:r>
+        <w:rPr>
+          <w:rFonts w:ascii="Courier New" w:hAnsi="Courier New" w:cs="Courier New"/>
+          <w:bCs/>
+          <w:i/>
+          <w:sz w:val="18"/>
+          <w:szCs w:val="18"/>
+          <w:u w:val="single"/>
+        </w:rPr>
+        <w:t xml:space="preserve"> color using the </w:t>
+      </w:r>
+      <w:r>
+        <w:rPr>
+          <w:rFonts w:ascii="Courier New" w:hAnsi="Courier New" w:cs="Courier New"/>
+          <w:bCs/>
+          <w:i/>
+          <w:sz w:val="18"/>
+          <w:szCs w:val="18"/>
+          <w:u w:val="single"/>
+        </w:rPr>
+        <w:t>box</w:t>
+      </w:r>
+      <w:r>
+        <w:rPr>
+          <w:rFonts w:ascii="Courier New" w:hAnsi="Courier New" w:cs="Courier New"/>
+          <w:bCs/>
+          <w:i/>
+          <w:sz w:val="18"/>
+          <w:szCs w:val="18"/>
+          <w:u w:val="single"/>
+        </w:rPr>
+        <w:t xml:space="preserve">.color data frame column, with respect of the correspondence between categ2 and </w:t>
+      </w:r>
+      <w:r>
+        <w:rPr>
+          <w:rFonts w:ascii="Courier New" w:hAnsi="Courier New" w:cs="Courier New"/>
+          <w:bCs/>
+          <w:i/>
+          <w:sz w:val="18"/>
+          <w:szCs w:val="18"/>
+          <w:u w:val="single"/>
+        </w:rPr>
+        <w:t>box</w:t>
+      </w:r>
+      <w:r>
+        <w:rPr>
+          <w:rFonts w:ascii="Courier New" w:hAnsi="Courier New" w:cs="Courier New"/>
+          <w:bCs/>
+          <w:i/>
+          <w:sz w:val="18"/>
+          <w:szCs w:val="18"/>
+          <w:u w:val="single"/>
+        </w:rPr>
+        <w:t>.color columns</w:t>
+      </w:r>
+    </w:p>
+    <w:p>
+      <w:pPr>
+        <w:ind w:left="1701" w:hanging="567"/>
+        <w:rPr>
+          <w:rFonts w:ascii="Courier New" w:hAnsi="Courier New" w:cs="Courier New"/>
+          <w:bCs/>
+          <w:i/>
+          <w:sz w:val="18"/>
+          <w:szCs w:val="18"/>
+        </w:rPr>
+      </w:pPr>
+      <w:r>
+        <w:rPr>
+          <w:rFonts w:ascii="Courier New" w:hAnsi="Courier New" w:cs="Courier New"/>
+          <w:bCs/>
+          <w:i/>
+          <w:sz w:val="18"/>
+          <w:szCs w:val="18"/>
+        </w:rPr>
+        <w:t xml:space="preserve">obs1 &lt;- data.frame(Time = 1:20, Group1 = rep(c("G", "H"), times = 10), </w:t>
+      </w:r>
+      <w:r>
+        <w:rPr>
+          <w:rFonts w:ascii="Courier New" w:hAnsi="Courier New" w:cs="Courier New"/>
+          <w:bCs/>
+          <w:i/>
+          <w:sz w:val="18"/>
+          <w:szCs w:val="18"/>
+        </w:rPr>
+        <w:t>box</w:t>
+      </w:r>
+      <w:r>
+        <w:rPr>
+          <w:rFonts w:ascii="Courier New" w:hAnsi="Courier New" w:cs="Courier New"/>
+          <w:bCs/>
+          <w:i/>
+          <w:sz w:val="18"/>
+          <w:szCs w:val="18"/>
+        </w:rPr>
+        <w:t>.color = rep(c("coral", "lightblue"), time = 10)) ; obs1 ; fun_gg_</w:t>
+      </w:r>
+      <w:r>
+        <w:rPr>
+          <w:rFonts w:ascii="Courier New" w:hAnsi="Courier New" w:cs="Courier New"/>
+          <w:bCs/>
+          <w:i/>
+          <w:sz w:val="18"/>
+          <w:szCs w:val="18"/>
+        </w:rPr>
+        <w:t>boxplot</w:t>
+      </w:r>
+      <w:r>
+        <w:rPr>
+          <w:rFonts w:ascii="Courier New" w:hAnsi="Courier New" w:cs="Courier New"/>
+          <w:bCs/>
+          <w:i/>
+          <w:sz w:val="18"/>
+          <w:szCs w:val="18"/>
+        </w:rPr>
+        <w:t>(data1 = obs1, y = "Time", categ = "Group1", categ.color = obs1$</w:t>
+      </w:r>
+      <w:r>
+        <w:rPr>
+          <w:rFonts w:ascii="Courier New" w:hAnsi="Courier New" w:cs="Courier New"/>
+          <w:bCs/>
+          <w:i/>
+          <w:sz w:val="18"/>
+          <w:szCs w:val="18"/>
+        </w:rPr>
+        <w:t>box</w:t>
+      </w:r>
+      <w:r>
+        <w:rPr>
+          <w:rFonts w:ascii="Courier New" w:hAnsi="Courier New" w:cs="Courier New"/>
+          <w:bCs/>
+          <w:i/>
+          <w:sz w:val="18"/>
+          <w:szCs w:val="18"/>
+        </w:rPr>
+        <w:t>.color)</w:t>
+      </w:r>
+    </w:p>
+    <w:p>
+      <w:pPr>
+        <w:ind w:left="1701" w:hanging="567"/>
+        <w:rPr>
+          <w:rFonts w:ascii="Courier New" w:hAnsi="Courier New" w:cs="Courier New"/>
+          <w:bCs/>
+          <w:i/>
+          <w:sz w:val="18"/>
+          <w:szCs w:val="18"/>
+          <w:u w:val="single"/>
+        </w:rPr>
+      </w:pPr>
+      <w:r>
+        <w:rPr>
+          <w:rFonts w:ascii="Courier New" w:hAnsi="Courier New" w:cs="Courier New"/>
+          <w:bCs/>
+          <w:i/>
+          <w:sz w:val="18"/>
+          <w:szCs w:val="18"/>
+          <w:u w:val="single"/>
+        </w:rPr>
+        <w:t xml:space="preserve">### separate </w:t>
+      </w:r>
+      <w:r>
+        <w:rPr>
+          <w:rFonts w:ascii="Courier New" w:hAnsi="Courier New" w:cs="Courier New"/>
+          <w:bCs/>
+          <w:i/>
+          <w:sz w:val="18"/>
+          <w:szCs w:val="18"/>
+          <w:u w:val="single"/>
+        </w:rPr>
+        <w:t>box</w:t>
+      </w:r>
+      <w:r>
+        <w:rPr>
+          <w:rFonts w:ascii="Courier New" w:hAnsi="Courier New" w:cs="Courier New"/>
+          <w:bCs/>
+          <w:i/>
+          <w:sz w:val="18"/>
+          <w:szCs w:val="18"/>
+          <w:u w:val="single"/>
+        </w:rPr>
+        <w:t xml:space="preserve">s. Example (1) of modification of dot color, using the same dot color as the corresponding </w:t>
+      </w:r>
+      <w:r>
+        <w:rPr>
+          <w:rFonts w:ascii="Courier New" w:hAnsi="Courier New" w:cs="Courier New"/>
+          <w:bCs/>
+          <w:i/>
+          <w:sz w:val="18"/>
+          <w:szCs w:val="18"/>
+          <w:u w:val="single"/>
+        </w:rPr>
+        <w:t>box</w:t>
+      </w:r>
+    </w:p>
+    <w:p>
+      <w:pPr>
+        <w:ind w:left="1701" w:hanging="567"/>
+        <w:rPr>
+          <w:rFonts w:ascii="Courier New" w:hAnsi="Courier New" w:cs="Courier New"/>
+          <w:bCs/>
+          <w:i/>
+          <w:sz w:val="18"/>
+          <w:szCs w:val="18"/>
+        </w:rPr>
+      </w:pPr>
+      <w:r>
+        <w:rPr>
+          <w:rFonts w:ascii="Courier New" w:hAnsi="Courier New" w:cs="Courier New"/>
+          <w:bCs/>
+          <w:i/>
+          <w:sz w:val="18"/>
+          <w:szCs w:val="18"/>
+        </w:rPr>
+        <w:t>obs1 &lt;- data.frame(Time = 1:20, Group1 = rep(c("G", "H"), times = 10)) ; fun_gg_</w:t>
+      </w:r>
+      <w:r>
+        <w:rPr>
+          <w:rFonts w:ascii="Courier New" w:hAnsi="Courier New" w:cs="Courier New"/>
+          <w:bCs/>
+          <w:i/>
+          <w:sz w:val="18"/>
+          <w:szCs w:val="18"/>
+        </w:rPr>
+        <w:t>boxplot</w:t>
+      </w:r>
+      <w:r>
+        <w:rPr>
+          <w:rFonts w:ascii="Courier New" w:hAnsi="Courier New" w:cs="Courier New"/>
+          <w:bCs/>
+          <w:i/>
+          <w:sz w:val="18"/>
+          <w:szCs w:val="18"/>
+        </w:rPr>
+        <w:t>(data1 = obs1, y = "Time", categ = "Group1", dot.color = "same")</w:t>
+      </w:r>
+    </w:p>
+    <w:p>
+      <w:pPr>
+        <w:ind w:left="1701" w:hanging="567"/>
+        <w:rPr>
+          <w:rFonts w:ascii="Courier New" w:hAnsi="Courier New" w:cs="Courier New"/>
+          <w:bCs/>
+          <w:i/>
+          <w:sz w:val="18"/>
+          <w:szCs w:val="18"/>
+          <w:u w:val="single"/>
+        </w:rPr>
+      </w:pPr>
+      <w:r>
+        <w:rPr>
+          <w:rFonts w:ascii="Courier New" w:hAnsi="Courier New" w:cs="Courier New"/>
+          <w:bCs/>
+          <w:i/>
+          <w:sz w:val="18"/>
+          <w:szCs w:val="18"/>
+          <w:u w:val="single"/>
+        </w:rPr>
+        <w:t xml:space="preserve">### separate </w:t>
+      </w:r>
+      <w:r>
+        <w:rPr>
+          <w:rFonts w:ascii="Courier New" w:hAnsi="Courier New" w:cs="Courier New"/>
+          <w:bCs/>
+          <w:i/>
+          <w:sz w:val="18"/>
+          <w:szCs w:val="18"/>
+          <w:u w:val="single"/>
+        </w:rPr>
+        <w:t>box</w:t>
+      </w:r>
+      <w:r>
+        <w:rPr>
+          <w:rFonts w:ascii="Courier New" w:hAnsi="Courier New" w:cs="Courier New"/>
+          <w:bCs/>
+          <w:i/>
+          <w:sz w:val="18"/>
+          <w:szCs w:val="18"/>
+          <w:u w:val="single"/>
+        </w:rPr>
+        <w:t>s. Example (2) of modification of dot color, using a single color for all the dots</w:t>
+      </w:r>
+    </w:p>
+    <w:p>
+      <w:pPr>
+        <w:ind w:left="1701" w:hanging="567"/>
+        <w:rPr>
+          <w:rFonts w:ascii="Courier New" w:hAnsi="Courier New" w:cs="Courier New"/>
+          <w:bCs/>
+          <w:i/>
+          <w:sz w:val="18"/>
+          <w:szCs w:val="18"/>
+        </w:rPr>
+      </w:pPr>
+      <w:r>
+        <w:rPr>
+          <w:rFonts w:ascii="Courier New" w:hAnsi="Courier New" w:cs="Courier New"/>
+          <w:bCs/>
+          <w:i/>
+          <w:sz w:val="18"/>
+          <w:szCs w:val="18"/>
+        </w:rPr>
+        <w:t>obs1 &lt;- data.frame(Time = 1:20, Group1 = rep(c("G", "H"), times = 10)) ; fun_gg_</w:t>
+      </w:r>
+      <w:r>
+        <w:rPr>
+          <w:rFonts w:ascii="Courier New" w:hAnsi="Courier New" w:cs="Courier New"/>
+          <w:bCs/>
+          <w:i/>
+          <w:sz w:val="18"/>
+          <w:szCs w:val="18"/>
+        </w:rPr>
+        <w:t>boxplot</w:t>
+      </w:r>
+      <w:r>
+        <w:rPr>
+          <w:rFonts w:ascii="Courier New" w:hAnsi="Courier New" w:cs="Courier New"/>
+          <w:bCs/>
+          <w:i/>
+          <w:sz w:val="18"/>
+          <w:szCs w:val="18"/>
+        </w:rPr>
+        <w:t>(data1 = obs1, y = "Time", categ = "Group1", dot.color = "green")</w:t>
+      </w:r>
+    </w:p>
+    <w:p>
+      <w:pPr>
+        <w:ind w:left="1701" w:hanging="567"/>
+        <w:rPr>
+          <w:rFonts w:ascii="Courier New" w:hAnsi="Courier New" w:cs="Courier New"/>
+          <w:bCs/>
+          <w:i/>
+          <w:sz w:val="18"/>
+          <w:szCs w:val="18"/>
+          <w:u w:val="single"/>
+        </w:rPr>
+      </w:pPr>
+      <w:r>
+        <w:rPr>
+          <w:rFonts w:ascii="Courier New" w:hAnsi="Courier New" w:cs="Courier New"/>
+          <w:bCs/>
+          <w:i/>
+          <w:sz w:val="18"/>
+          <w:szCs w:val="18"/>
+          <w:u w:val="single"/>
+        </w:rPr>
+        <w:t xml:space="preserve">### separate </w:t>
+      </w:r>
+      <w:r>
+        <w:rPr>
+          <w:rFonts w:ascii="Courier New" w:hAnsi="Courier New" w:cs="Courier New"/>
+          <w:bCs/>
+          <w:i/>
+          <w:sz w:val="18"/>
+          <w:szCs w:val="18"/>
+          <w:u w:val="single"/>
+        </w:rPr>
+        <w:t>box</w:t>
+      </w:r>
+      <w:r>
+        <w:rPr>
+          <w:rFonts w:ascii="Courier New" w:hAnsi="Courier New" w:cs="Courier New"/>
+          <w:bCs/>
+          <w:i/>
+          <w:sz w:val="18"/>
+          <w:szCs w:val="18"/>
+          <w:u w:val="single"/>
+        </w:rPr>
+        <w:t>s. Example (3) of modification of dot color, using one value par class of categ2</w:t>
+      </w:r>
+    </w:p>
+    <w:p>
+      <w:pPr>
+        <w:ind w:left="1701" w:hanging="567"/>
+        <w:rPr>
+          <w:rFonts w:ascii="Courier New" w:hAnsi="Courier New" w:cs="Courier New"/>
+          <w:bCs/>
+          <w:i/>
+          <w:sz w:val="18"/>
+          <w:szCs w:val="18"/>
+        </w:rPr>
+      </w:pPr>
+      <w:r>
+        <w:rPr>
+          <w:rFonts w:ascii="Courier New" w:hAnsi="Courier New" w:cs="Courier New"/>
+          <w:bCs/>
+          <w:i/>
+          <w:sz w:val="18"/>
+          <w:szCs w:val="18"/>
+        </w:rPr>
+        <w:t>obs1 &lt;- data.frame(Time = 1:20, Group1 = rep(c("G", "H"), times = 10)) ; fun_gg_</w:t>
+      </w:r>
+      <w:r>
+        <w:rPr>
+          <w:rFonts w:ascii="Courier New" w:hAnsi="Courier New" w:cs="Courier New"/>
+          <w:bCs/>
+          <w:i/>
+          <w:sz w:val="18"/>
+          <w:szCs w:val="18"/>
+        </w:rPr>
+        <w:t>boxplot</w:t>
+      </w:r>
+      <w:r>
+        <w:rPr>
+          <w:rFonts w:ascii="Courier New" w:hAnsi="Courier New" w:cs="Courier New"/>
+          <w:bCs/>
+          <w:i/>
+          <w:sz w:val="18"/>
+          <w:szCs w:val="18"/>
+        </w:rPr>
+        <w:t>(data1 = obs1, y = "Time", categ = "Group1", dot.color = c("green", "brown"))</w:t>
+      </w:r>
+    </w:p>
+    <w:p>
+      <w:pPr>
+        <w:ind w:left="1701" w:hanging="567"/>
+        <w:rPr>
+          <w:rFonts w:ascii="Courier New" w:hAnsi="Courier New" w:cs="Courier New"/>
+          <w:bCs/>
+          <w:i/>
+          <w:sz w:val="18"/>
+          <w:szCs w:val="18"/>
+          <w:u w:val="single"/>
+        </w:rPr>
+      </w:pPr>
+      <w:r>
+        <w:rPr>
+          <w:rFonts w:ascii="Courier New" w:hAnsi="Courier New" w:cs="Courier New"/>
+          <w:bCs/>
+          <w:i/>
+          <w:sz w:val="18"/>
+          <w:szCs w:val="18"/>
+          <w:u w:val="single"/>
+        </w:rPr>
+        <w:lastRenderedPageBreak/>
+        <w:t xml:space="preserve">### separate </w:t>
+      </w:r>
+      <w:r>
+        <w:rPr>
+          <w:rFonts w:ascii="Courier New" w:hAnsi="Courier New" w:cs="Courier New"/>
+          <w:bCs/>
+          <w:i/>
+          <w:sz w:val="18"/>
+          <w:szCs w:val="18"/>
+          <w:u w:val="single"/>
+        </w:rPr>
+        <w:t>box</w:t>
+      </w:r>
+      <w:r>
+        <w:rPr>
+          <w:rFonts w:ascii="Courier New" w:hAnsi="Courier New" w:cs="Courier New"/>
+          <w:bCs/>
+          <w:i/>
+          <w:sz w:val="18"/>
+          <w:szCs w:val="18"/>
+          <w:u w:val="single"/>
+        </w:rPr>
+        <w:t>s. Example (4) of modification of dot color, using different colors for each dot</w:t>
+      </w:r>
+    </w:p>
+    <w:p>
+      <w:pPr>
+        <w:ind w:left="1701" w:hanging="567"/>
+        <w:rPr>
+          <w:rFonts w:ascii="Courier New" w:hAnsi="Courier New" w:cs="Courier New"/>
+          <w:bCs/>
+          <w:i/>
+          <w:sz w:val="18"/>
+          <w:szCs w:val="18"/>
+        </w:rPr>
+      </w:pPr>
+      <w:r>
+        <w:rPr>
+          <w:rFonts w:ascii="Courier New" w:hAnsi="Courier New" w:cs="Courier New"/>
+          <w:bCs/>
+          <w:i/>
+          <w:sz w:val="18"/>
+          <w:szCs w:val="18"/>
+        </w:rPr>
+        <w:t>obs1 &lt;- data.frame(Time = 1:10, Group1 = rep(c("G", "H"), times = 5)) ; fun_gg_</w:t>
+      </w:r>
+      <w:r>
+        <w:rPr>
+          <w:rFonts w:ascii="Courier New" w:hAnsi="Courier New" w:cs="Courier New"/>
+          <w:bCs/>
+          <w:i/>
+          <w:sz w:val="18"/>
+          <w:szCs w:val="18"/>
+        </w:rPr>
+        <w:t>boxplot</w:t>
+      </w:r>
+      <w:r>
+        <w:rPr>
+          <w:rFonts w:ascii="Courier New" w:hAnsi="Courier New" w:cs="Courier New"/>
+          <w:bCs/>
+          <w:i/>
+          <w:sz w:val="18"/>
+          <w:szCs w:val="18"/>
+        </w:rPr>
+        <w:t>(data1 = obs1, y = "Time", categ = "Group1", dot.color = hsv(h = (1:nrow(obs1)) / nrow(obs1)))</w:t>
+      </w:r>
+    </w:p>
+    <w:p>
+      <w:pPr>
+        <w:ind w:left="1701" w:hanging="567"/>
+        <w:rPr>
+          <w:rFonts w:ascii="Courier New" w:hAnsi="Courier New" w:cs="Courier New"/>
+          <w:bCs/>
+          <w:i/>
+          <w:sz w:val="18"/>
+          <w:szCs w:val="18"/>
+          <w:u w:val="single"/>
+        </w:rPr>
+      </w:pPr>
+      <w:r>
+        <w:rPr>
+          <w:rFonts w:ascii="Courier New" w:hAnsi="Courier New" w:cs="Courier New"/>
+          <w:bCs/>
+          <w:i/>
+          <w:sz w:val="18"/>
+          <w:szCs w:val="18"/>
+          <w:u w:val="single"/>
+        </w:rPr>
+        <w:t xml:space="preserve">### grouped </w:t>
+      </w:r>
+      <w:r>
+        <w:rPr>
+          <w:rFonts w:ascii="Courier New" w:hAnsi="Courier New" w:cs="Courier New"/>
+          <w:bCs/>
+          <w:i/>
+          <w:sz w:val="18"/>
+          <w:szCs w:val="18"/>
+          <w:u w:val="single"/>
+        </w:rPr>
+        <w:t>box</w:t>
+      </w:r>
+      <w:r>
+        <w:rPr>
+          <w:rFonts w:ascii="Courier New" w:hAnsi="Courier New" w:cs="Courier New"/>
+          <w:bCs/>
+          <w:i/>
+          <w:sz w:val="18"/>
+          <w:szCs w:val="18"/>
+          <w:u w:val="single"/>
+        </w:rPr>
+        <w:t>s. Simple example</w:t>
       </w:r>
     </w:p>
     <w:p>
@@ -299,31 +1389,31 @@
           <w:sz w:val="18"/>
           <w:szCs w:val="18"/>
         </w:rPr>
-        <w:t>(data1 = obs1, y = "Time", categ = "Group1")</w:t>
-      </w:r>
-    </w:p>
-    <w:p>
-      <w:pPr>
-        <w:ind w:left="1701" w:hanging="567"/>
-        <w:rPr>
-          <w:rFonts w:ascii="Courier New" w:hAnsi="Courier New" w:cs="Courier New"/>
-          <w:bCs/>
-          <w:i/>
-          <w:sz w:val="18"/>
-          <w:szCs w:val="18"/>
-          <w:u w:val="single"/>
-        </w:rPr>
-      </w:pPr>
-      <w:r>
-        <w:rPr>
-          <w:rFonts w:ascii="Courier New" w:hAnsi="Courier New" w:cs="Courier New"/>
-          <w:bCs/>
-          <w:i/>
-          <w:sz w:val="18"/>
-          <w:szCs w:val="18"/>
-          <w:u w:val="single"/>
-        </w:rPr>
-        <w:t xml:space="preserve">### separate </w:t>
+        <w:t>(data1 = obs1, y = "Time", categ = c("Group1", "Group2"))</w:t>
+      </w:r>
+    </w:p>
+    <w:p>
+      <w:pPr>
+        <w:ind w:left="1701" w:hanging="567"/>
+        <w:rPr>
+          <w:rFonts w:ascii="Courier New" w:hAnsi="Courier New" w:cs="Courier New"/>
+          <w:bCs/>
+          <w:i/>
+          <w:sz w:val="18"/>
+          <w:szCs w:val="18"/>
+          <w:u w:val="single"/>
+        </w:rPr>
+      </w:pPr>
+      <w:r>
+        <w:rPr>
+          <w:rFonts w:ascii="Courier New" w:hAnsi="Courier New" w:cs="Courier New"/>
+          <w:bCs/>
+          <w:i/>
+          <w:sz w:val="18"/>
+          <w:szCs w:val="18"/>
+          <w:u w:val="single"/>
+        </w:rPr>
+        <w:t xml:space="preserve">### grouped </w:t>
       </w:r>
       <w:r>
         <w:rPr>
@@ -345,6 +1435,116 @@
           <w:szCs w:val="18"/>
           <w:u w:val="single"/>
         </w:rPr>
+        <w:t xml:space="preserve">s. More grouped </w:t>
+      </w:r>
+      <w:r>
+        <w:rPr>
+          <w:rFonts w:ascii="Courier New" w:hAnsi="Courier New" w:cs="Courier New"/>
+          <w:bCs/>
+          <w:i/>
+          <w:sz w:val="18"/>
+          <w:szCs w:val="18"/>
+          <w:u w:val="single"/>
+        </w:rPr>
+        <w:t>box</w:t>
+      </w:r>
+      <w:r>
+        <w:rPr>
+          <w:rFonts w:ascii="Courier New" w:hAnsi="Courier New" w:cs="Courier New"/>
+          <w:bCs/>
+          <w:i/>
+          <w:sz w:val="18"/>
+          <w:szCs w:val="18"/>
+          <w:u w:val="single"/>
+        </w:rPr>
+        <w:t>s</w:t>
+      </w:r>
+    </w:p>
+    <w:p>
+      <w:pPr>
+        <w:ind w:left="1701" w:hanging="567"/>
+        <w:rPr>
+          <w:rFonts w:ascii="Courier New" w:hAnsi="Courier New" w:cs="Courier New"/>
+          <w:bCs/>
+          <w:i/>
+          <w:sz w:val="18"/>
+          <w:szCs w:val="18"/>
+        </w:rPr>
+      </w:pPr>
+      <w:r>
+        <w:rPr>
+          <w:rFonts w:ascii="Courier New" w:hAnsi="Courier New" w:cs="Courier New"/>
+          <w:bCs/>
+          <w:i/>
+          <w:sz w:val="18"/>
+          <w:szCs w:val="18"/>
+        </w:rPr>
+        <w:t>obs1 &lt;- data.frame(Time = 1:24, Group1 = rep(c("G", "H"), times = 12), Group2 = rep(c("A", "B", "C", "D"), each = 6)) ; fun_gg_</w:t>
+      </w:r>
+      <w:r>
+        <w:rPr>
+          <w:rFonts w:ascii="Courier New" w:hAnsi="Courier New" w:cs="Courier New"/>
+          <w:bCs/>
+          <w:i/>
+          <w:sz w:val="18"/>
+          <w:szCs w:val="18"/>
+        </w:rPr>
+        <w:t>boxplot</w:t>
+      </w:r>
+      <w:r>
+        <w:rPr>
+          <w:rFonts w:ascii="Courier New" w:hAnsi="Courier New" w:cs="Courier New"/>
+          <w:bCs/>
+          <w:i/>
+          <w:sz w:val="18"/>
+          <w:szCs w:val="18"/>
+        </w:rPr>
+        <w:t>(data1 = obs1, y = "Time", categ = c("Group1", "Group2"))</w:t>
+      </w:r>
+    </w:p>
+    <w:p>
+      <w:pPr>
+        <w:ind w:left="1701" w:hanging="567"/>
+        <w:rPr>
+          <w:rFonts w:ascii="Courier New" w:hAnsi="Courier New" w:cs="Courier New"/>
+          <w:bCs/>
+          <w:i/>
+          <w:sz w:val="18"/>
+          <w:szCs w:val="18"/>
+          <w:u w:val="single"/>
+        </w:rPr>
+      </w:pPr>
+      <w:r>
+        <w:rPr>
+          <w:rFonts w:ascii="Courier New" w:hAnsi="Courier New" w:cs="Courier New"/>
+          <w:bCs/>
+          <w:i/>
+          <w:sz w:val="18"/>
+          <w:szCs w:val="18"/>
+          <w:u w:val="single"/>
+        </w:rPr>
+        <w:t xml:space="preserve">### grouped </w:t>
+      </w:r>
+      <w:r>
+        <w:rPr>
+          <w:rFonts w:ascii="Courier New" w:hAnsi="Courier New" w:cs="Courier New"/>
+          <w:bCs/>
+          <w:i/>
+          <w:sz w:val="18"/>
+          <w:szCs w:val="18"/>
+          <w:u w:val="single"/>
+        </w:rPr>
+        <w:t>box</w:t>
+      </w:r>
+      <w:r>
+        <w:rPr>
+          <w:rFonts w:ascii="Courier New" w:hAnsi="Courier New" w:cs="Courier New"/>
+          <w:bCs/>
+          <w:i/>
+          <w:sz w:val="18"/>
+          <w:szCs w:val="18"/>
+          <w:u w:val="single"/>
+        </w:rPr>
         <w:t xml:space="preserve">s. Example (1) of modification of </w:t>
       </w:r>
       <w:r>
@@ -367,29 +1567,29 @@
           <w:szCs w:val="18"/>
           <w:u w:val="single"/>
         </w:rPr>
-        <w:t xml:space="preserve"> color using a single value</w:t>
-      </w:r>
-    </w:p>
-    <w:p>
-      <w:pPr>
-        <w:ind w:left="1701" w:hanging="567"/>
-        <w:rPr>
-          <w:rFonts w:ascii="Courier New" w:hAnsi="Courier New" w:cs="Courier New"/>
-          <w:bCs/>
-          <w:i/>
-          <w:sz w:val="18"/>
-          <w:szCs w:val="18"/>
-        </w:rPr>
-      </w:pPr>
-      <w:r>
-        <w:rPr>
-          <w:rFonts w:ascii="Courier New" w:hAnsi="Courier New" w:cs="Courier New"/>
-          <w:bCs/>
-          <w:i/>
-          <w:sz w:val="18"/>
-          <w:szCs w:val="18"/>
-        </w:rPr>
-        <w:t>obs1 &lt;- data.frame(Time = 1:20, Group1 = rep(c("G", "H"), times = 10)) ; fun_gg_</w:t>
+        <w:t xml:space="preserve"> color, using a single value</w:t>
+      </w:r>
+    </w:p>
+    <w:p>
+      <w:pPr>
+        <w:ind w:left="1701" w:hanging="567"/>
+        <w:rPr>
+          <w:rFonts w:ascii="Courier New" w:hAnsi="Courier New" w:cs="Courier New"/>
+          <w:bCs/>
+          <w:i/>
+          <w:sz w:val="18"/>
+          <w:szCs w:val="18"/>
+        </w:rPr>
+      </w:pPr>
+      <w:r>
+        <w:rPr>
+          <w:rFonts w:ascii="Courier New" w:hAnsi="Courier New" w:cs="Courier New"/>
+          <w:bCs/>
+          <w:i/>
+          <w:sz w:val="18"/>
+          <w:szCs w:val="18"/>
+        </w:rPr>
+        <w:t>obs1 &lt;- data.frame(Time = 1:20, Group1 = rep(c("G", "H"), times = 10), Group2 = rep(c("A", "B"), each = 10)) ; fun_gg_</w:t>
       </w:r>
       <w:r>
         <w:rPr>
@@ -409,31 +1609,31 @@
           <w:sz w:val="18"/>
           <w:szCs w:val="18"/>
         </w:rPr>
-        <w:t>(data1 = obs1, y = "Time", categ = "Group1", categ.color = "white")</w:t>
-      </w:r>
-    </w:p>
-    <w:p>
-      <w:pPr>
-        <w:ind w:left="1701" w:hanging="567"/>
-        <w:rPr>
-          <w:rFonts w:ascii="Courier New" w:hAnsi="Courier New" w:cs="Courier New"/>
-          <w:bCs/>
-          <w:i/>
-          <w:sz w:val="18"/>
-          <w:szCs w:val="18"/>
-          <w:u w:val="single"/>
-        </w:rPr>
-      </w:pPr>
-      <w:r>
-        <w:rPr>
-          <w:rFonts w:ascii="Courier New" w:hAnsi="Courier New" w:cs="Courier New"/>
-          <w:bCs/>
-          <w:i/>
-          <w:sz w:val="18"/>
-          <w:szCs w:val="18"/>
-          <w:u w:val="single"/>
-        </w:rPr>
-        <w:t xml:space="preserve">### separate </w:t>
+        <w:t>(data1 = obs1, y = "Time", categ = c("Group1", "Group2"), categ.color = "white")</w:t>
+      </w:r>
+    </w:p>
+    <w:p>
+      <w:pPr>
+        <w:ind w:left="1701" w:hanging="567"/>
+        <w:rPr>
+          <w:rFonts w:ascii="Courier New" w:hAnsi="Courier New" w:cs="Courier New"/>
+          <w:bCs/>
+          <w:i/>
+          <w:sz w:val="18"/>
+          <w:szCs w:val="18"/>
+          <w:u w:val="single"/>
+        </w:rPr>
+      </w:pPr>
+      <w:r>
+        <w:rPr>
+          <w:rFonts w:ascii="Courier New" w:hAnsi="Courier New" w:cs="Courier New"/>
+          <w:bCs/>
+          <w:i/>
+          <w:sz w:val="18"/>
+          <w:szCs w:val="18"/>
+          <w:u w:val="single"/>
+        </w:rPr>
+        <w:t xml:space="preserve">### grouped </w:t>
       </w:r>
       <w:r>
         <w:rPr>
@@ -477,29 +1677,29 @@
           <w:szCs w:val="18"/>
           <w:u w:val="single"/>
         </w:rPr>
-        <w:t xml:space="preserve"> color using one value par class of categ2</w:t>
-      </w:r>
-    </w:p>
-    <w:p>
-      <w:pPr>
-        <w:ind w:left="1701" w:hanging="567"/>
-        <w:rPr>
-          <w:rFonts w:ascii="Courier New" w:hAnsi="Courier New" w:cs="Courier New"/>
-          <w:bCs/>
-          <w:i/>
-          <w:sz w:val="18"/>
-          <w:szCs w:val="18"/>
-        </w:rPr>
-      </w:pPr>
-      <w:r>
-        <w:rPr>
-          <w:rFonts w:ascii="Courier New" w:hAnsi="Courier New" w:cs="Courier New"/>
-          <w:bCs/>
-          <w:i/>
-          <w:sz w:val="18"/>
-          <w:szCs w:val="18"/>
-        </w:rPr>
-        <w:t>obs1 &lt;- data.frame(Time = 1:20, Group1 = rep(c("G", "H"), times = 10)) ; fun_gg_</w:t>
+        <w:t xml:space="preserve"> color, using one value par class of categ2</w:t>
+      </w:r>
+    </w:p>
+    <w:p>
+      <w:pPr>
+        <w:ind w:left="1701" w:hanging="567"/>
+        <w:rPr>
+          <w:rFonts w:ascii="Courier New" w:hAnsi="Courier New" w:cs="Courier New"/>
+          <w:bCs/>
+          <w:i/>
+          <w:sz w:val="18"/>
+          <w:szCs w:val="18"/>
+        </w:rPr>
+      </w:pPr>
+      <w:r>
+        <w:rPr>
+          <w:rFonts w:ascii="Courier New" w:hAnsi="Courier New" w:cs="Courier New"/>
+          <w:bCs/>
+          <w:i/>
+          <w:sz w:val="18"/>
+          <w:szCs w:val="18"/>
+        </w:rPr>
+        <w:t>obs1 &lt;- data.frame(Time = 1:20, Group1 = rep(c("G", "H"), times = 10), Group2 = rep(c("A", "B"), each = 10)) ; fun_gg_</w:t>
       </w:r>
       <w:r>
         <w:rPr>
@@ -519,31 +1719,31 @@
           <w:sz w:val="18"/>
           <w:szCs w:val="18"/>
         </w:rPr>
-        <w:t>(data1 = obs1, y = "Time", categ = "Group1", categ.color = c("coral", "lightblue"))</w:t>
-      </w:r>
-    </w:p>
-    <w:p>
-      <w:pPr>
-        <w:ind w:left="1701" w:hanging="567"/>
-        <w:rPr>
-          <w:rFonts w:ascii="Courier New" w:hAnsi="Courier New" w:cs="Courier New"/>
-          <w:bCs/>
-          <w:i/>
-          <w:sz w:val="18"/>
-          <w:szCs w:val="18"/>
-          <w:u w:val="single"/>
-        </w:rPr>
-      </w:pPr>
-      <w:r>
-        <w:rPr>
-          <w:rFonts w:ascii="Courier New" w:hAnsi="Courier New" w:cs="Courier New"/>
-          <w:bCs/>
-          <w:i/>
-          <w:sz w:val="18"/>
-          <w:szCs w:val="18"/>
-          <w:u w:val="single"/>
-        </w:rPr>
-        <w:t xml:space="preserve">### separate </w:t>
+        <w:t>(data1 = obs1, y = "Time", categ = c("Group1", "Group2"), categ.color = c("coral", "lightblue"))</w:t>
+      </w:r>
+    </w:p>
+    <w:p>
+      <w:pPr>
+        <w:ind w:left="1701" w:hanging="567"/>
+        <w:rPr>
+          <w:rFonts w:ascii="Courier New" w:hAnsi="Courier New" w:cs="Courier New"/>
+          <w:bCs/>
+          <w:i/>
+          <w:sz w:val="18"/>
+          <w:szCs w:val="18"/>
+          <w:u w:val="single"/>
+        </w:rPr>
+      </w:pPr>
+      <w:r>
+        <w:rPr>
+          <w:rFonts w:ascii="Courier New" w:hAnsi="Courier New" w:cs="Courier New"/>
+          <w:bCs/>
+          <w:i/>
+          <w:sz w:val="18"/>
+          <w:szCs w:val="18"/>
+          <w:u w:val="single"/>
+        </w:rPr>
+        <w:t xml:space="preserve">### grouped </w:t>
       </w:r>
       <w:r>
         <w:rPr>
@@ -587,7 +1787,7 @@
           <w:szCs w:val="18"/>
           <w:u w:val="single"/>
         </w:rPr>
-        <w:t xml:space="preserve"> color using the </w:t>
+        <w:t xml:space="preserve"> color, using one value per line of obs1, with respect of the correspondence between categ2 and </w:t>
       </w:r>
       <w:r>
         <w:rPr>
@@ -609,16 +1809,37 @@
           <w:szCs w:val="18"/>
           <w:u w:val="single"/>
         </w:rPr>
-        <w:t xml:space="preserve">.color data frame column, with respect of the correspondence between categ2 and </w:t>
-      </w:r>
-      <w:r>
-        <w:rPr>
-          <w:rFonts w:ascii="Courier New" w:hAnsi="Courier New" w:cs="Courier New"/>
-          <w:bCs/>
-          <w:i/>
-          <w:sz w:val="18"/>
-          <w:szCs w:val="18"/>
-          <w:u w:val="single"/>
+        <w:t>.color columns</w:t>
+      </w:r>
+    </w:p>
+    <w:p>
+      <w:pPr>
+        <w:ind w:left="1701" w:hanging="567"/>
+        <w:rPr>
+          <w:rFonts w:ascii="Courier New" w:hAnsi="Courier New" w:cs="Courier New"/>
+          <w:bCs/>
+          <w:i/>
+          <w:sz w:val="18"/>
+          <w:szCs w:val="18"/>
+        </w:rPr>
+      </w:pPr>
+      <w:r>
+        <w:rPr>
+          <w:rFonts w:ascii="Courier New" w:hAnsi="Courier New" w:cs="Courier New"/>
+          <w:bCs/>
+          <w:i/>
+          <w:sz w:val="18"/>
+          <w:szCs w:val="18"/>
+        </w:rPr>
+        <w:t xml:space="preserve">obs1 &lt;- data.frame(Time = 1:20, Group1 = rep(c("G", "H"), times = 10), Group2 = rep(c("A", "B"), each = 10), </w:t>
+      </w:r>
+      <w:r>
+        <w:rPr>
+          <w:rFonts w:ascii="Courier New" w:hAnsi="Courier New" w:cs="Courier New"/>
+          <w:bCs/>
+          <w:i/>
+          <w:sz w:val="18"/>
+          <w:szCs w:val="18"/>
         </w:rPr>
         <w:t>box</w:t>
       </w:r>
@@ -629,31 +1850,28 @@
           <w:i/>
           <w:sz w:val="18"/>
           <w:szCs w:val="18"/>
-          <w:u w:val="single"/>
-        </w:rPr>
-        <w:t>.color columns</w:t>
-      </w:r>
-    </w:p>
-    <w:p>
-      <w:pPr>
-        <w:ind w:left="1701" w:hanging="567"/>
-        <w:rPr>
-          <w:rFonts w:ascii="Courier New" w:hAnsi="Courier New" w:cs="Courier New"/>
-          <w:bCs/>
-          <w:i/>
-          <w:sz w:val="18"/>
-          <w:szCs w:val="18"/>
-        </w:rPr>
-      </w:pPr>
-      <w:r>
-        <w:rPr>
-          <w:rFonts w:ascii="Courier New" w:hAnsi="Courier New" w:cs="Courier New"/>
-          <w:bCs/>
-          <w:i/>
-          <w:sz w:val="18"/>
-          <w:szCs w:val="18"/>
-        </w:rPr>
-        <w:t xml:space="preserve">obs1 &lt;- data.frame(Time = 1:20, Group1 = rep(c("G", "H"), times = 10), </w:t>
+        </w:rPr>
+        <w:t>.color = rep(c("coral", "lightblue"), each = 10)) ; obs1 ; fun_gg_</w:t>
+      </w:r>
+      <w:r>
+        <w:rPr>
+          <w:rFonts w:ascii="Courier New" w:hAnsi="Courier New" w:cs="Courier New"/>
+          <w:bCs/>
+          <w:i/>
+          <w:sz w:val="18"/>
+          <w:szCs w:val="18"/>
+        </w:rPr>
+        <w:t>boxplot</w:t>
+      </w:r>
+      <w:r>
+        <w:rPr>
+          <w:rFonts w:ascii="Courier New" w:hAnsi="Courier New" w:cs="Courier New"/>
+          <w:bCs/>
+          <w:i/>
+          <w:sz w:val="18"/>
+          <w:szCs w:val="18"/>
+        </w:rPr>
+        <w:t>(data1 = obs1, y = "Time", categ = c("Group1", "Group2"), categ.color = obs1$</w:t>
       </w:r>
       <w:r>
         <w:rPr>
@@ -673,7 +1891,86 @@
           <w:sz w:val="18"/>
           <w:szCs w:val="18"/>
         </w:rPr>
-        <w:t>.color = rep(c("coral", "lightblue"), time = 10)) ; obs1 ; fun_gg_</w:t>
+        <w:t>.color)</w:t>
+      </w:r>
+    </w:p>
+    <w:p>
+      <w:pPr>
+        <w:ind w:left="1701" w:hanging="567"/>
+        <w:rPr>
+          <w:rFonts w:ascii="Courier New" w:hAnsi="Courier New" w:cs="Courier New"/>
+          <w:bCs/>
+          <w:i/>
+          <w:sz w:val="18"/>
+          <w:szCs w:val="18"/>
+          <w:u w:val="single"/>
+        </w:rPr>
+      </w:pPr>
+      <w:r>
+        <w:rPr>
+          <w:rFonts w:ascii="Courier New" w:hAnsi="Courier New" w:cs="Courier New"/>
+          <w:bCs/>
+          <w:i/>
+          <w:sz w:val="18"/>
+          <w:szCs w:val="18"/>
+          <w:u w:val="single"/>
+        </w:rPr>
+        <w:t xml:space="preserve">### grouped </w:t>
+      </w:r>
+      <w:r>
+        <w:rPr>
+          <w:rFonts w:ascii="Courier New" w:hAnsi="Courier New" w:cs="Courier New"/>
+          <w:bCs/>
+          <w:i/>
+          <w:sz w:val="18"/>
+          <w:szCs w:val="18"/>
+          <w:u w:val="single"/>
+        </w:rPr>
+        <w:t>box</w:t>
+      </w:r>
+      <w:r>
+        <w:rPr>
+          <w:rFonts w:ascii="Courier New" w:hAnsi="Courier New" w:cs="Courier New"/>
+          <w:bCs/>
+          <w:i/>
+          <w:sz w:val="18"/>
+          <w:szCs w:val="18"/>
+          <w:u w:val="single"/>
+        </w:rPr>
+        <w:t xml:space="preserve">s. Example (1) of modification of dot color, using the same dot color as the corresponding </w:t>
+      </w:r>
+      <w:r>
+        <w:rPr>
+          <w:rFonts w:ascii="Courier New" w:hAnsi="Courier New" w:cs="Courier New"/>
+          <w:bCs/>
+          <w:i/>
+          <w:sz w:val="18"/>
+          <w:szCs w:val="18"/>
+          <w:u w:val="single"/>
+        </w:rPr>
+        <w:t>box</w:t>
+      </w:r>
+    </w:p>
+    <w:p>
+      <w:pPr>
+        <w:ind w:left="1701" w:hanging="567"/>
+        <w:rPr>
+          <w:rFonts w:ascii="Courier New" w:hAnsi="Courier New" w:cs="Courier New"/>
+          <w:bCs/>
+          <w:i/>
+          <w:sz w:val="18"/>
+          <w:szCs w:val="18"/>
+        </w:rPr>
+      </w:pPr>
+      <w:r>
+        <w:rPr>
+          <w:rFonts w:ascii="Courier New" w:hAnsi="Courier New" w:cs="Courier New"/>
+          <w:bCs/>
+          <w:i/>
+          <w:sz w:val="18"/>
+          <w:szCs w:val="18"/>
+        </w:rPr>
+        <w:t>obs1 &lt;- data.frame(Time = 1:20, Group1 = rep(c("G", "H"), times = 10), Group2 = rep(c("A", "B"), each = 10)) ; fun_gg_</w:t>
       </w:r>
       <w:r>
         <w:rPr>
@@ -693,15 +1990,40 @@
           <w:sz w:val="18"/>
           <w:szCs w:val="18"/>
         </w:rPr>
-        <w:t>(data1 = obs1, y = "Time", categ = "Group1", categ.color = obs1$</w:t>
-      </w:r>
-      <w:r>
-        <w:rPr>
-          <w:rFonts w:ascii="Courier New" w:hAnsi="Courier New" w:cs="Courier New"/>
-          <w:bCs/>
-          <w:i/>
-          <w:sz w:val="18"/>
-          <w:szCs w:val="18"/>
+        <w:t>(data1 = obs1, y = "Time", categ = c("Group1", "Group2"), dot.color = "same")</w:t>
+      </w:r>
+    </w:p>
+    <w:p>
+      <w:pPr>
+        <w:ind w:left="1701" w:hanging="567"/>
+        <w:rPr>
+          <w:rFonts w:ascii="Courier New" w:hAnsi="Courier New" w:cs="Courier New"/>
+          <w:bCs/>
+          <w:i/>
+          <w:sz w:val="18"/>
+          <w:szCs w:val="18"/>
+          <w:u w:val="single"/>
+        </w:rPr>
+      </w:pPr>
+      <w:r>
+        <w:rPr>
+          <w:rFonts w:ascii="Courier New" w:hAnsi="Courier New" w:cs="Courier New"/>
+          <w:bCs/>
+          <w:i/>
+          <w:sz w:val="18"/>
+          <w:szCs w:val="18"/>
+          <w:u w:val="single"/>
+        </w:rPr>
+        <w:t xml:space="preserve">### grouped </w:t>
+      </w:r>
+      <w:r>
+        <w:rPr>
+          <w:rFonts w:ascii="Courier New" w:hAnsi="Courier New" w:cs="Courier New"/>
+          <w:bCs/>
+          <w:i/>
+          <w:sz w:val="18"/>
+          <w:szCs w:val="18"/>
+          <w:u w:val="single"/>
         </w:rPr>
         <w:t>box</w:t>
       </w:r>
@@ -712,32 +2034,75 @@
           <w:i/>
           <w:sz w:val="18"/>
           <w:szCs w:val="18"/>
-        </w:rPr>
-        <w:t>.color)</w:t>
-      </w:r>
-    </w:p>
-    <w:p>
-      <w:pPr>
-        <w:ind w:left="1701" w:hanging="567"/>
-        <w:rPr>
-          <w:rFonts w:ascii="Courier New" w:hAnsi="Courier New" w:cs="Courier New"/>
-          <w:bCs/>
-          <w:i/>
-          <w:sz w:val="18"/>
-          <w:szCs w:val="18"/>
-          <w:u w:val="single"/>
-        </w:rPr>
-      </w:pPr>
-      <w:r>
-        <w:rPr>
-          <w:rFonts w:ascii="Courier New" w:hAnsi="Courier New" w:cs="Courier New"/>
-          <w:bCs/>
-          <w:i/>
-          <w:sz w:val="18"/>
-          <w:szCs w:val="18"/>
-          <w:u w:val="single"/>
-        </w:rPr>
-        <w:t xml:space="preserve">### separate </w:t>
+          <w:u w:val="single"/>
+        </w:rPr>
+        <w:t>s. Example (2) of modification of dot color, using a single color for all the dots</w:t>
+      </w:r>
+    </w:p>
+    <w:p>
+      <w:pPr>
+        <w:ind w:left="1701" w:hanging="567"/>
+        <w:rPr>
+          <w:rFonts w:ascii="Courier New" w:hAnsi="Courier New" w:cs="Courier New"/>
+          <w:bCs/>
+          <w:i/>
+          <w:sz w:val="18"/>
+          <w:szCs w:val="18"/>
+        </w:rPr>
+      </w:pPr>
+      <w:r>
+        <w:rPr>
+          <w:rFonts w:ascii="Courier New" w:hAnsi="Courier New" w:cs="Courier New"/>
+          <w:bCs/>
+          <w:i/>
+          <w:sz w:val="18"/>
+          <w:szCs w:val="18"/>
+        </w:rPr>
+        <w:t>obs1 &lt;- data.frame(Time = 1:20, Group1 = rep(c("G", "H"), times = 10), Group2 = rep(c("A", "B"), each = 10)) ; fun_gg_</w:t>
+      </w:r>
+      <w:r>
+        <w:rPr>
+          <w:rFonts w:ascii="Courier New" w:hAnsi="Courier New" w:cs="Courier New"/>
+          <w:bCs/>
+          <w:i/>
+          <w:sz w:val="18"/>
+          <w:szCs w:val="18"/>
+        </w:rPr>
+        <w:t>boxplot</w:t>
+      </w:r>
+      <w:r>
+        <w:rPr>
+          <w:rFonts w:ascii="Courier New" w:hAnsi="Courier New" w:cs="Courier New"/>
+          <w:bCs/>
+          <w:i/>
+          <w:sz w:val="18"/>
+          <w:szCs w:val="18"/>
+        </w:rPr>
+        <w:t>(data1 = obs1, y = "Time", categ = c("Group1", "Group2"), dot.color = "green")</w:t>
+      </w:r>
+    </w:p>
+    <w:p>
+      <w:pPr>
+        <w:ind w:left="1701" w:hanging="567"/>
+        <w:rPr>
+          <w:rFonts w:ascii="Courier New" w:hAnsi="Courier New" w:cs="Courier New"/>
+          <w:bCs/>
+          <w:i/>
+          <w:sz w:val="18"/>
+          <w:szCs w:val="18"/>
+          <w:u w:val="single"/>
+        </w:rPr>
+      </w:pPr>
+      <w:r>
+        <w:rPr>
+          <w:rFonts w:ascii="Courier New" w:hAnsi="Courier New" w:cs="Courier New"/>
+          <w:bCs/>
+          <w:i/>
+          <w:sz w:val="18"/>
+          <w:szCs w:val="18"/>
+          <w:u w:val="single"/>
+        </w:rPr>
+        <w:t xml:space="preserve">### grouped </w:t>
       </w:r>
       <w:r>
         <w:rPr>
@@ -759,7 +2124,73 @@
           <w:szCs w:val="18"/>
           <w:u w:val="single"/>
         </w:rPr>
-        <w:t xml:space="preserve">s. Example (1) of modification of dot color, using the same dot color as the corresponding </w:t>
+        <w:t>s. Example (3) of modification of dot color, using one value par class of categ2</w:t>
+      </w:r>
+    </w:p>
+    <w:p>
+      <w:pPr>
+        <w:ind w:left="1701" w:hanging="567"/>
+        <w:rPr>
+          <w:rFonts w:ascii="Courier New" w:hAnsi="Courier New" w:cs="Courier New"/>
+          <w:bCs/>
+          <w:i/>
+          <w:sz w:val="18"/>
+          <w:szCs w:val="18"/>
+        </w:rPr>
+      </w:pPr>
+      <w:r>
+        <w:rPr>
+          <w:rFonts w:ascii="Courier New" w:hAnsi="Courier New" w:cs="Courier New"/>
+          <w:bCs/>
+          <w:i/>
+          <w:sz w:val="18"/>
+          <w:szCs w:val="18"/>
+        </w:rPr>
+        <w:t>obs1 &lt;- data.frame(Time = 1:20, Group1 = rep(c("G", "H"), times = 10), Group2 = rep(c("A", "B"), each = 10)) ; fun_gg_</w:t>
+      </w:r>
+      <w:r>
+        <w:rPr>
+          <w:rFonts w:ascii="Courier New" w:hAnsi="Courier New" w:cs="Courier New"/>
+          <w:bCs/>
+          <w:i/>
+          <w:sz w:val="18"/>
+          <w:szCs w:val="18"/>
+        </w:rPr>
+        <w:t>boxplot</w:t>
+      </w:r>
+      <w:r>
+        <w:rPr>
+          <w:rFonts w:ascii="Courier New" w:hAnsi="Courier New" w:cs="Courier New"/>
+          <w:bCs/>
+          <w:i/>
+          <w:sz w:val="18"/>
+          <w:szCs w:val="18"/>
+        </w:rPr>
+        <w:t>(data1 = obs1, y = "Time", categ = c("Group1", "Group2"), dot.color = c("green", "brown"))</w:t>
+      </w:r>
+    </w:p>
+    <w:p>
+      <w:pPr>
+        <w:ind w:left="1701" w:hanging="567"/>
+        <w:rPr>
+          <w:rFonts w:ascii="Courier New" w:hAnsi="Courier New" w:cs="Courier New"/>
+          <w:bCs/>
+          <w:i/>
+          <w:sz w:val="18"/>
+          <w:szCs w:val="18"/>
+          <w:u w:val="single"/>
+        </w:rPr>
+      </w:pPr>
+      <w:r>
+        <w:rPr>
+          <w:rFonts w:ascii="Courier New" w:hAnsi="Courier New" w:cs="Courier New"/>
+          <w:bCs/>
+          <w:i/>
+          <w:sz w:val="18"/>
+          <w:szCs w:val="18"/>
+          <w:u w:val="single"/>
+        </w:rPr>
+        <w:t xml:space="preserve">### grouped </w:t>
       </w:r>
       <w:r>
         <w:rPr>
@@ -772,27 +2203,38 @@
         </w:rPr>
         <w:t>box</w:t>
       </w:r>
-    </w:p>
-    <w:p>
-      <w:pPr>
-        <w:ind w:left="1701" w:hanging="567"/>
-        <w:rPr>
-          <w:rFonts w:ascii="Courier New" w:hAnsi="Courier New" w:cs="Courier New"/>
-          <w:bCs/>
-          <w:i/>
-          <w:sz w:val="18"/>
-          <w:szCs w:val="18"/>
-        </w:rPr>
-      </w:pPr>
-      <w:r>
-        <w:rPr>
-          <w:rFonts w:ascii="Courier New" w:hAnsi="Courier New" w:cs="Courier New"/>
-          <w:bCs/>
-          <w:i/>
-          <w:sz w:val="18"/>
-          <w:szCs w:val="18"/>
-        </w:rPr>
-        <w:t>obs1 &lt;- data.frame(Time = 1:20, Group1 = rep(c("G", "H"), times = 10)) ; fun_gg_</w:t>
+      <w:r>
+        <w:rPr>
+          <w:rFonts w:ascii="Courier New" w:hAnsi="Courier New" w:cs="Courier New"/>
+          <w:bCs/>
+          <w:i/>
+          <w:sz w:val="18"/>
+          <w:szCs w:val="18"/>
+          <w:u w:val="single"/>
+        </w:rPr>
+        <w:t>s. Example (4) of modification of dot color, using different colors for each dot</w:t>
+      </w:r>
+    </w:p>
+    <w:p>
+      <w:pPr>
+        <w:ind w:left="1701" w:hanging="567"/>
+        <w:rPr>
+          <w:rFonts w:ascii="Courier New" w:hAnsi="Courier New" w:cs="Courier New"/>
+          <w:bCs/>
+          <w:i/>
+          <w:sz w:val="18"/>
+          <w:szCs w:val="18"/>
+        </w:rPr>
+      </w:pPr>
+      <w:r>
+        <w:rPr>
+          <w:rFonts w:ascii="Courier New" w:hAnsi="Courier New" w:cs="Courier New"/>
+          <w:bCs/>
+          <w:i/>
+          <w:sz w:val="18"/>
+          <w:szCs w:val="18"/>
+        </w:rPr>
+        <w:t>obs1 &lt;- data.frame(Time = 1:10, Group1 = rep(c("G", "H"), times = 5), Group2 = rep(c("A", "B"), each = 5)) ; fun_gg_</w:t>
       </w:r>
       <w:r>
         <w:rPr>
@@ -812,31 +2254,31 @@
           <w:sz w:val="18"/>
           <w:szCs w:val="18"/>
         </w:rPr>
-        <w:t>(data1 = obs1, y = "Time", categ = "Group1", dot.color = "same")</w:t>
-      </w:r>
-    </w:p>
-    <w:p>
-      <w:pPr>
-        <w:ind w:left="1701" w:hanging="567"/>
-        <w:rPr>
-          <w:rFonts w:ascii="Courier New" w:hAnsi="Courier New" w:cs="Courier New"/>
-          <w:bCs/>
-          <w:i/>
-          <w:sz w:val="18"/>
-          <w:szCs w:val="18"/>
-          <w:u w:val="single"/>
-        </w:rPr>
-      </w:pPr>
-      <w:r>
-        <w:rPr>
-          <w:rFonts w:ascii="Courier New" w:hAnsi="Courier New" w:cs="Courier New"/>
-          <w:bCs/>
-          <w:i/>
-          <w:sz w:val="18"/>
-          <w:szCs w:val="18"/>
-          <w:u w:val="single"/>
-        </w:rPr>
-        <w:t xml:space="preserve">### separate </w:t>
+        <w:t>(data1 = obs1, y = "Time", categ = c("Group1", "Group2"), dot.color = hsv(h = (1:nrow(obs1)) / nrow(obs1)))</w:t>
+      </w:r>
+    </w:p>
+    <w:p>
+      <w:pPr>
+        <w:ind w:left="1701" w:hanging="567"/>
+        <w:rPr>
+          <w:rFonts w:ascii="Courier New" w:hAnsi="Courier New" w:cs="Courier New"/>
+          <w:bCs/>
+          <w:i/>
+          <w:sz w:val="18"/>
+          <w:szCs w:val="18"/>
+          <w:u w:val="single"/>
+        </w:rPr>
+      </w:pPr>
+      <w:r>
+        <w:rPr>
+          <w:rFonts w:ascii="Courier New" w:hAnsi="Courier New" w:cs="Courier New"/>
+          <w:bCs/>
+          <w:i/>
+          <w:sz w:val="18"/>
+          <w:szCs w:val="18"/>
+          <w:u w:val="single"/>
+        </w:rPr>
+        <w:t xml:space="preserve">### no dots (y.include.zero set to TRUE to see the lowest </w:t>
       </w:r>
       <w:r>
         <w:rPr>
@@ -858,29 +2300,29 @@
           <w:szCs w:val="18"/>
           <w:u w:val="single"/>
         </w:rPr>
-        <w:t>s. Example (2) of modification of dot color, using a single color for all the dots</w:t>
-      </w:r>
-    </w:p>
-    <w:p>
-      <w:pPr>
-        <w:ind w:left="1701" w:hanging="567"/>
-        <w:rPr>
-          <w:rFonts w:ascii="Courier New" w:hAnsi="Courier New" w:cs="Courier New"/>
-          <w:bCs/>
-          <w:i/>
-          <w:sz w:val="18"/>
-          <w:szCs w:val="18"/>
-        </w:rPr>
-      </w:pPr>
-      <w:r>
-        <w:rPr>
-          <w:rFonts w:ascii="Courier New" w:hAnsi="Courier New" w:cs="Courier New"/>
-          <w:bCs/>
-          <w:i/>
-          <w:sz w:val="18"/>
-          <w:szCs w:val="18"/>
-        </w:rPr>
-        <w:t>obs1 &lt;- data.frame(Time = 1:20, Group1 = rep(c("G", "H"), times = 10)) ; fun_gg_</w:t>
+        <w:t>):</w:t>
+      </w:r>
+    </w:p>
+    <w:p>
+      <w:pPr>
+        <w:ind w:left="1701" w:hanging="567"/>
+        <w:rPr>
+          <w:rFonts w:ascii="Courier New" w:hAnsi="Courier New" w:cs="Courier New"/>
+          <w:bCs/>
+          <w:i/>
+          <w:sz w:val="18"/>
+          <w:szCs w:val="18"/>
+        </w:rPr>
+      </w:pPr>
+      <w:r>
+        <w:rPr>
+          <w:rFonts w:ascii="Courier New" w:hAnsi="Courier New" w:cs="Courier New"/>
+          <w:bCs/>
+          <w:i/>
+          <w:sz w:val="18"/>
+          <w:szCs w:val="18"/>
+        </w:rPr>
+        <w:t>obs1 &lt;- data.frame(Time = 1:20, Group1 = rep(c("G", "H"), times = 10), Group2 = rep(c("A", "B"), each = 10)) ; fun_gg_</w:t>
       </w:r>
       <w:r>
         <w:rPr>
@@ -900,31 +2342,31 @@
           <w:sz w:val="18"/>
           <w:szCs w:val="18"/>
         </w:rPr>
-        <w:t>(data1 = obs1, y = "Time", categ = "Group1", dot.color = "green")</w:t>
-      </w:r>
-    </w:p>
-    <w:p>
-      <w:pPr>
-        <w:ind w:left="1701" w:hanging="567"/>
-        <w:rPr>
-          <w:rFonts w:ascii="Courier New" w:hAnsi="Courier New" w:cs="Courier New"/>
-          <w:bCs/>
-          <w:i/>
-          <w:sz w:val="18"/>
-          <w:szCs w:val="18"/>
-          <w:u w:val="single"/>
-        </w:rPr>
-      </w:pPr>
-      <w:r>
-        <w:rPr>
-          <w:rFonts w:ascii="Courier New" w:hAnsi="Courier New" w:cs="Courier New"/>
-          <w:bCs/>
-          <w:i/>
-          <w:sz w:val="18"/>
-          <w:szCs w:val="18"/>
-          <w:u w:val="single"/>
-        </w:rPr>
-        <w:t xml:space="preserve">### separate </w:t>
+        <w:t>(data1 = obs1, y = "Time", categ = c("Group1", "Group2"), dot.color = NULL, y.include.zero = TRUE)</w:t>
+      </w:r>
+    </w:p>
+    <w:p>
+      <w:pPr>
+        <w:ind w:left="1701" w:hanging="567"/>
+        <w:rPr>
+          <w:rFonts w:ascii="Courier New" w:hAnsi="Courier New" w:cs="Courier New"/>
+          <w:bCs/>
+          <w:i/>
+          <w:sz w:val="18"/>
+          <w:szCs w:val="18"/>
+          <w:u w:val="single"/>
+        </w:rPr>
+      </w:pPr>
+      <w:r>
+        <w:rPr>
+          <w:rFonts w:ascii="Courier New" w:hAnsi="Courier New" w:cs="Courier New"/>
+          <w:bCs/>
+          <w:i/>
+          <w:sz w:val="18"/>
+          <w:szCs w:val="18"/>
+          <w:u w:val="single"/>
+        </w:rPr>
+        <w:t xml:space="preserve">### </w:t>
       </w:r>
       <w:r>
         <w:rPr>
@@ -946,73 +2388,7 @@
           <w:szCs w:val="18"/>
           <w:u w:val="single"/>
         </w:rPr>
-        <w:t>s. Example (3) of modification of dot color, using one value par class of categ2</w:t>
-      </w:r>
-    </w:p>
-    <w:p>
-      <w:pPr>
-        <w:ind w:left="1701" w:hanging="567"/>
-        <w:rPr>
-          <w:rFonts w:ascii="Courier New" w:hAnsi="Courier New" w:cs="Courier New"/>
-          <w:bCs/>
-          <w:i/>
-          <w:sz w:val="18"/>
-          <w:szCs w:val="18"/>
-        </w:rPr>
-      </w:pPr>
-      <w:r>
-        <w:rPr>
-          <w:rFonts w:ascii="Courier New" w:hAnsi="Courier New" w:cs="Courier New"/>
-          <w:bCs/>
-          <w:i/>
-          <w:sz w:val="18"/>
-          <w:szCs w:val="18"/>
-        </w:rPr>
-        <w:t>obs1 &lt;- data.frame(Time = 1:20, Group1 = rep(c("G", "H"), times = 10)) ; fun_gg_</w:t>
-      </w:r>
-      <w:r>
-        <w:rPr>
-          <w:rFonts w:ascii="Courier New" w:hAnsi="Courier New" w:cs="Courier New"/>
-          <w:bCs/>
-          <w:i/>
-          <w:sz w:val="18"/>
-          <w:szCs w:val="18"/>
-        </w:rPr>
-        <w:t>boxplot</w:t>
-      </w:r>
-      <w:r>
-        <w:rPr>
-          <w:rFonts w:ascii="Courier New" w:hAnsi="Courier New" w:cs="Courier New"/>
-          <w:bCs/>
-          <w:i/>
-          <w:sz w:val="18"/>
-          <w:szCs w:val="18"/>
-        </w:rPr>
-        <w:t>(data1 = obs1, y = "Time", categ = "Group1", dot.color = c("green", "brown"))</w:t>
-      </w:r>
-    </w:p>
-    <w:p>
-      <w:pPr>
-        <w:ind w:left="1701" w:hanging="567"/>
-        <w:rPr>
-          <w:rFonts w:ascii="Courier New" w:hAnsi="Courier New" w:cs="Courier New"/>
-          <w:bCs/>
-          <w:i/>
-          <w:sz w:val="18"/>
-          <w:szCs w:val="18"/>
-          <w:u w:val="single"/>
-        </w:rPr>
-      </w:pPr>
-      <w:r>
-        <w:rPr>
-          <w:rFonts w:ascii="Courier New" w:hAnsi="Courier New" w:cs="Courier New"/>
-          <w:bCs/>
-          <w:i/>
-          <w:sz w:val="18"/>
-          <w:szCs w:val="18"/>
-          <w:u w:val="single"/>
-        </w:rPr>
-        <w:t xml:space="preserve">### separate </w:t>
+        <w:t xml:space="preserve"> width. Example (1) with </w:t>
       </w:r>
       <w:r>
         <w:rPr>
@@ -1034,74 +2410,7 @@
           <w:szCs w:val="18"/>
           <w:u w:val="single"/>
         </w:rPr>
-        <w:t>s. Example (4) of modification of dot color, using different colors for each dot</w:t>
-      </w:r>
-    </w:p>
-    <w:p>
-      <w:pPr>
-        <w:ind w:left="1701" w:hanging="567"/>
-        <w:rPr>
-          <w:rFonts w:ascii="Courier New" w:hAnsi="Courier New" w:cs="Courier New"/>
-          <w:bCs/>
-          <w:i/>
-          <w:sz w:val="18"/>
-          <w:szCs w:val="18"/>
-        </w:rPr>
-      </w:pPr>
-      <w:r>
-        <w:rPr>
-          <w:rFonts w:ascii="Courier New" w:hAnsi="Courier New" w:cs="Courier New"/>
-          <w:bCs/>
-          <w:i/>
-          <w:sz w:val="18"/>
-          <w:szCs w:val="18"/>
-        </w:rPr>
-        <w:lastRenderedPageBreak/>
-        <w:t>obs1 &lt;- data.frame(Time = 1:10, Group1 = rep(c("G", "H"), times = 5)) ; fun_gg_</w:t>
-      </w:r>
-      <w:r>
-        <w:rPr>
-          <w:rFonts w:ascii="Courier New" w:hAnsi="Courier New" w:cs="Courier New"/>
-          <w:bCs/>
-          <w:i/>
-          <w:sz w:val="18"/>
-          <w:szCs w:val="18"/>
-        </w:rPr>
-        <w:t>boxplot</w:t>
-      </w:r>
-      <w:r>
-        <w:rPr>
-          <w:rFonts w:ascii="Courier New" w:hAnsi="Courier New" w:cs="Courier New"/>
-          <w:bCs/>
-          <w:i/>
-          <w:sz w:val="18"/>
-          <w:szCs w:val="18"/>
-        </w:rPr>
-        <w:t>(data1 = obs1, y = "Time", categ = "Group1", dot.color = hsv(h = (1:nrow(obs1)) / nrow(obs1)))</w:t>
-      </w:r>
-    </w:p>
-    <w:p>
-      <w:pPr>
-        <w:ind w:left="1701" w:hanging="567"/>
-        <w:rPr>
-          <w:rFonts w:ascii="Courier New" w:hAnsi="Courier New" w:cs="Courier New"/>
-          <w:bCs/>
-          <w:i/>
-          <w:sz w:val="18"/>
-          <w:szCs w:val="18"/>
-          <w:u w:val="single"/>
-        </w:rPr>
-      </w:pPr>
-      <w:r>
-        <w:rPr>
-          <w:rFonts w:ascii="Courier New" w:hAnsi="Courier New" w:cs="Courier New"/>
-          <w:bCs/>
-          <w:i/>
-          <w:sz w:val="18"/>
-          <w:szCs w:val="18"/>
-          <w:u w:val="single"/>
-        </w:rPr>
-        <w:t xml:space="preserve">### grouped </w:t>
+        <w:t xml:space="preserve">.width = 0.25 -&gt; three times more space between single </w:t>
       </w:r>
       <w:r>
         <w:rPr>
@@ -1123,73 +2432,7 @@
           <w:szCs w:val="18"/>
           <w:u w:val="single"/>
         </w:rPr>
-        <w:t>s. Simple example</w:t>
-      </w:r>
-    </w:p>
-    <w:p>
-      <w:pPr>
-        <w:ind w:left="1701" w:hanging="567"/>
-        <w:rPr>
-          <w:rFonts w:ascii="Courier New" w:hAnsi="Courier New" w:cs="Courier New"/>
-          <w:bCs/>
-          <w:i/>
-          <w:sz w:val="18"/>
-          <w:szCs w:val="18"/>
-        </w:rPr>
-      </w:pPr>
-      <w:r>
-        <w:rPr>
-          <w:rFonts w:ascii="Courier New" w:hAnsi="Courier New" w:cs="Courier New"/>
-          <w:bCs/>
-          <w:i/>
-          <w:sz w:val="18"/>
-          <w:szCs w:val="18"/>
-        </w:rPr>
-        <w:t>obs1 &lt;- data.frame(Time = 1:20, Group1 = rep(c("G", "H"), times = 10), Group2 = rep(c("A", "B"), each = 10)) ; fun_gg_</w:t>
-      </w:r>
-      <w:r>
-        <w:rPr>
-          <w:rFonts w:ascii="Courier New" w:hAnsi="Courier New" w:cs="Courier New"/>
-          <w:bCs/>
-          <w:i/>
-          <w:sz w:val="18"/>
-          <w:szCs w:val="18"/>
-        </w:rPr>
-        <w:t>boxplot</w:t>
-      </w:r>
-      <w:r>
-        <w:rPr>
-          <w:rFonts w:ascii="Courier New" w:hAnsi="Courier New" w:cs="Courier New"/>
-          <w:bCs/>
-          <w:i/>
-          <w:sz w:val="18"/>
-          <w:szCs w:val="18"/>
-        </w:rPr>
-        <w:t>(data1 = obs1, y = "Time", categ = c("Group1", "Group2"))</w:t>
-      </w:r>
-    </w:p>
-    <w:p>
-      <w:pPr>
-        <w:ind w:left="1701" w:hanging="567"/>
-        <w:rPr>
-          <w:rFonts w:ascii="Courier New" w:hAnsi="Courier New" w:cs="Courier New"/>
-          <w:bCs/>
-          <w:i/>
-          <w:sz w:val="18"/>
-          <w:szCs w:val="18"/>
-          <w:u w:val="single"/>
-        </w:rPr>
-      </w:pPr>
-      <w:r>
-        <w:rPr>
-          <w:rFonts w:ascii="Courier New" w:hAnsi="Courier New" w:cs="Courier New"/>
-          <w:bCs/>
-          <w:i/>
-          <w:sz w:val="18"/>
-          <w:szCs w:val="18"/>
-          <w:u w:val="single"/>
-        </w:rPr>
-        <w:t xml:space="preserve">### grouped </w:t>
+        <w:t xml:space="preserve">s than the </w:t>
       </w:r>
       <w:r>
         <w:rPr>
@@ -1211,7 +2454,7 @@
           <w:szCs w:val="18"/>
           <w:u w:val="single"/>
         </w:rPr>
-        <w:t xml:space="preserve">s. More grouped </w:t>
+        <w:t xml:space="preserve"> width (y.include.zero set to TRUE to see the lowest </w:t>
       </w:r>
       <w:r>
         <w:rPr>
@@ -1233,1178 +2476,7 @@
           <w:szCs w:val="18"/>
           <w:u w:val="single"/>
         </w:rPr>
-        <w:t>s</w:t>
-      </w:r>
-    </w:p>
-    <w:p>
-      <w:pPr>
-        <w:ind w:left="1701" w:hanging="567"/>
-        <w:rPr>
-          <w:rFonts w:ascii="Courier New" w:hAnsi="Courier New" w:cs="Courier New"/>
-          <w:bCs/>
-          <w:i/>
-          <w:sz w:val="18"/>
-          <w:szCs w:val="18"/>
-        </w:rPr>
-      </w:pPr>
-      <w:r>
-        <w:rPr>
-          <w:rFonts w:ascii="Courier New" w:hAnsi="Courier New" w:cs="Courier New"/>
-          <w:bCs/>
-          <w:i/>
-          <w:sz w:val="18"/>
-          <w:szCs w:val="18"/>
-        </w:rPr>
-        <w:t>obs1 &lt;- data.frame(Time = 1:24, Group1 = rep(c("G", "H"), times = 12), Group2 = rep(c("A", "B", "C", "D"), each = 6)) ; fun_gg_</w:t>
-      </w:r>
-      <w:r>
-        <w:rPr>
-          <w:rFonts w:ascii="Courier New" w:hAnsi="Courier New" w:cs="Courier New"/>
-          <w:bCs/>
-          <w:i/>
-          <w:sz w:val="18"/>
-          <w:szCs w:val="18"/>
-        </w:rPr>
-        <w:t>boxplot</w:t>
-      </w:r>
-      <w:r>
-        <w:rPr>
-          <w:rFonts w:ascii="Courier New" w:hAnsi="Courier New" w:cs="Courier New"/>
-          <w:bCs/>
-          <w:i/>
-          <w:sz w:val="18"/>
-          <w:szCs w:val="18"/>
-        </w:rPr>
-        <w:t>(data1 = obs1, y = "Time", categ = c("Group1", "Group2"))</w:t>
-      </w:r>
-    </w:p>
-    <w:p>
-      <w:pPr>
-        <w:ind w:left="1701" w:hanging="567"/>
-        <w:rPr>
-          <w:rFonts w:ascii="Courier New" w:hAnsi="Courier New" w:cs="Courier New"/>
-          <w:bCs/>
-          <w:i/>
-          <w:sz w:val="18"/>
-          <w:szCs w:val="18"/>
-          <w:u w:val="single"/>
-        </w:rPr>
-      </w:pPr>
-      <w:r>
-        <w:rPr>
-          <w:rFonts w:ascii="Courier New" w:hAnsi="Courier New" w:cs="Courier New"/>
-          <w:bCs/>
-          <w:i/>
-          <w:sz w:val="18"/>
-          <w:szCs w:val="18"/>
-          <w:u w:val="single"/>
-        </w:rPr>
-        <w:t xml:space="preserve">### grouped </w:t>
-      </w:r>
-      <w:r>
-        <w:rPr>
-          <w:rFonts w:ascii="Courier New" w:hAnsi="Courier New" w:cs="Courier New"/>
-          <w:bCs/>
-          <w:i/>
-          <w:sz w:val="18"/>
-          <w:szCs w:val="18"/>
-          <w:u w:val="single"/>
-        </w:rPr>
-        <w:t>box</w:t>
-      </w:r>
-      <w:r>
-        <w:rPr>
-          <w:rFonts w:ascii="Courier New" w:hAnsi="Courier New" w:cs="Courier New"/>
-          <w:bCs/>
-          <w:i/>
-          <w:sz w:val="18"/>
-          <w:szCs w:val="18"/>
-          <w:u w:val="single"/>
-        </w:rPr>
-        <w:t xml:space="preserve">s. Example (1) of modification of </w:t>
-      </w:r>
-      <w:r>
-        <w:rPr>
-          <w:rFonts w:ascii="Courier New" w:hAnsi="Courier New" w:cs="Courier New"/>
-          <w:bCs/>
-          <w:i/>
-          <w:sz w:val="18"/>
-          <w:szCs w:val="18"/>
-          <w:u w:val="single"/>
-        </w:rPr>
-        <w:t>box</w:t>
-      </w:r>
-      <w:r>
-        <w:rPr>
-          <w:rFonts w:ascii="Courier New" w:hAnsi="Courier New" w:cs="Courier New"/>
-          <w:bCs/>
-          <w:i/>
-          <w:sz w:val="18"/>
-          <w:szCs w:val="18"/>
-          <w:u w:val="single"/>
-        </w:rPr>
-        <w:t xml:space="preserve"> color, using a single value</w:t>
-      </w:r>
-    </w:p>
-    <w:p>
-      <w:pPr>
-        <w:ind w:left="1701" w:hanging="567"/>
-        <w:rPr>
-          <w:rFonts w:ascii="Courier New" w:hAnsi="Courier New" w:cs="Courier New"/>
-          <w:bCs/>
-          <w:i/>
-          <w:sz w:val="18"/>
-          <w:szCs w:val="18"/>
-        </w:rPr>
-      </w:pPr>
-      <w:r>
-        <w:rPr>
-          <w:rFonts w:ascii="Courier New" w:hAnsi="Courier New" w:cs="Courier New"/>
-          <w:bCs/>
-          <w:i/>
-          <w:sz w:val="18"/>
-          <w:szCs w:val="18"/>
-        </w:rPr>
-        <w:t>obs1 &lt;- data.frame(Time = 1:20, Group1 = rep(c("G", "H"), times = 10), Group2 = rep(c("A", "B"), each = 10)) ; fun_gg_</w:t>
-      </w:r>
-      <w:r>
-        <w:rPr>
-          <w:rFonts w:ascii="Courier New" w:hAnsi="Courier New" w:cs="Courier New"/>
-          <w:bCs/>
-          <w:i/>
-          <w:sz w:val="18"/>
-          <w:szCs w:val="18"/>
-        </w:rPr>
-        <w:t>boxplot</w:t>
-      </w:r>
-      <w:r>
-        <w:rPr>
-          <w:rFonts w:ascii="Courier New" w:hAnsi="Courier New" w:cs="Courier New"/>
-          <w:bCs/>
-          <w:i/>
-          <w:sz w:val="18"/>
-          <w:szCs w:val="18"/>
-        </w:rPr>
-        <w:t>(data1 = obs1, y = "Time", categ = c("Group1", "Group2"), categ.color = "white")</w:t>
-      </w:r>
-    </w:p>
-    <w:p>
-      <w:pPr>
-        <w:ind w:left="1701" w:hanging="567"/>
-        <w:rPr>
-          <w:rFonts w:ascii="Courier New" w:hAnsi="Courier New" w:cs="Courier New"/>
-          <w:bCs/>
-          <w:i/>
-          <w:sz w:val="18"/>
-          <w:szCs w:val="18"/>
-          <w:u w:val="single"/>
-        </w:rPr>
-      </w:pPr>
-      <w:r>
-        <w:rPr>
-          <w:rFonts w:ascii="Courier New" w:hAnsi="Courier New" w:cs="Courier New"/>
-          <w:bCs/>
-          <w:i/>
-          <w:sz w:val="18"/>
-          <w:szCs w:val="18"/>
-          <w:u w:val="single"/>
-        </w:rPr>
-        <w:t xml:space="preserve">### grouped </w:t>
-      </w:r>
-      <w:r>
-        <w:rPr>
-          <w:rFonts w:ascii="Courier New" w:hAnsi="Courier New" w:cs="Courier New"/>
-          <w:bCs/>
-          <w:i/>
-          <w:sz w:val="18"/>
-          <w:szCs w:val="18"/>
-          <w:u w:val="single"/>
-        </w:rPr>
-        <w:t>box</w:t>
-      </w:r>
-      <w:r>
-        <w:rPr>
-          <w:rFonts w:ascii="Courier New" w:hAnsi="Courier New" w:cs="Courier New"/>
-          <w:bCs/>
-          <w:i/>
-          <w:sz w:val="18"/>
-          <w:szCs w:val="18"/>
-          <w:u w:val="single"/>
-        </w:rPr>
-        <w:t xml:space="preserve">s. Example (2) of modification of </w:t>
-      </w:r>
-      <w:r>
-        <w:rPr>
-          <w:rFonts w:ascii="Courier New" w:hAnsi="Courier New" w:cs="Courier New"/>
-          <w:bCs/>
-          <w:i/>
-          <w:sz w:val="18"/>
-          <w:szCs w:val="18"/>
-          <w:u w:val="single"/>
-        </w:rPr>
-        <w:t>box</w:t>
-      </w:r>
-      <w:r>
-        <w:rPr>
-          <w:rFonts w:ascii="Courier New" w:hAnsi="Courier New" w:cs="Courier New"/>
-          <w:bCs/>
-          <w:i/>
-          <w:sz w:val="18"/>
-          <w:szCs w:val="18"/>
-          <w:u w:val="single"/>
-        </w:rPr>
-        <w:t xml:space="preserve"> color, using one value par class of categ2</w:t>
-      </w:r>
-    </w:p>
-    <w:p>
-      <w:pPr>
-        <w:ind w:left="1701" w:hanging="567"/>
-        <w:rPr>
-          <w:rFonts w:ascii="Courier New" w:hAnsi="Courier New" w:cs="Courier New"/>
-          <w:bCs/>
-          <w:i/>
-          <w:sz w:val="18"/>
-          <w:szCs w:val="18"/>
-        </w:rPr>
-      </w:pPr>
-      <w:r>
-        <w:rPr>
-          <w:rFonts w:ascii="Courier New" w:hAnsi="Courier New" w:cs="Courier New"/>
-          <w:bCs/>
-          <w:i/>
-          <w:sz w:val="18"/>
-          <w:szCs w:val="18"/>
-        </w:rPr>
-        <w:t>obs1 &lt;- data.frame(Time = 1:20, Group1 = rep(c("G", "H"), times = 10), Group2 = rep(c("A", "B"), each = 10)) ; fun_gg_</w:t>
-      </w:r>
-      <w:r>
-        <w:rPr>
-          <w:rFonts w:ascii="Courier New" w:hAnsi="Courier New" w:cs="Courier New"/>
-          <w:bCs/>
-          <w:i/>
-          <w:sz w:val="18"/>
-          <w:szCs w:val="18"/>
-        </w:rPr>
-        <w:t>boxplot</w:t>
-      </w:r>
-      <w:r>
-        <w:rPr>
-          <w:rFonts w:ascii="Courier New" w:hAnsi="Courier New" w:cs="Courier New"/>
-          <w:bCs/>
-          <w:i/>
-          <w:sz w:val="18"/>
-          <w:szCs w:val="18"/>
-        </w:rPr>
-        <w:t>(data1 = obs1, y = "Time", categ = c("Group1", "Group2"), categ.color = c("coral", "lightblue"))</w:t>
-      </w:r>
-    </w:p>
-    <w:p>
-      <w:pPr>
-        <w:ind w:left="1701" w:hanging="567"/>
-        <w:rPr>
-          <w:rFonts w:ascii="Courier New" w:hAnsi="Courier New" w:cs="Courier New"/>
-          <w:bCs/>
-          <w:i/>
-          <w:sz w:val="18"/>
-          <w:szCs w:val="18"/>
-          <w:u w:val="single"/>
-        </w:rPr>
-      </w:pPr>
-      <w:r>
-        <w:rPr>
-          <w:rFonts w:ascii="Courier New" w:hAnsi="Courier New" w:cs="Courier New"/>
-          <w:bCs/>
-          <w:i/>
-          <w:sz w:val="18"/>
-          <w:szCs w:val="18"/>
-          <w:u w:val="single"/>
-        </w:rPr>
-        <w:t xml:space="preserve">### grouped </w:t>
-      </w:r>
-      <w:r>
-        <w:rPr>
-          <w:rFonts w:ascii="Courier New" w:hAnsi="Courier New" w:cs="Courier New"/>
-          <w:bCs/>
-          <w:i/>
-          <w:sz w:val="18"/>
-          <w:szCs w:val="18"/>
-          <w:u w:val="single"/>
-        </w:rPr>
-        <w:t>box</w:t>
-      </w:r>
-      <w:r>
-        <w:rPr>
-          <w:rFonts w:ascii="Courier New" w:hAnsi="Courier New" w:cs="Courier New"/>
-          <w:bCs/>
-          <w:i/>
-          <w:sz w:val="18"/>
-          <w:szCs w:val="18"/>
-          <w:u w:val="single"/>
-        </w:rPr>
-        <w:t xml:space="preserve">s. Example (3) of modification of </w:t>
-      </w:r>
-      <w:r>
-        <w:rPr>
-          <w:rFonts w:ascii="Courier New" w:hAnsi="Courier New" w:cs="Courier New"/>
-          <w:bCs/>
-          <w:i/>
-          <w:sz w:val="18"/>
-          <w:szCs w:val="18"/>
-          <w:u w:val="single"/>
-        </w:rPr>
-        <w:t>box</w:t>
-      </w:r>
-      <w:r>
-        <w:rPr>
-          <w:rFonts w:ascii="Courier New" w:hAnsi="Courier New" w:cs="Courier New"/>
-          <w:bCs/>
-          <w:i/>
-          <w:sz w:val="18"/>
-          <w:szCs w:val="18"/>
-          <w:u w:val="single"/>
-        </w:rPr>
-        <w:t xml:space="preserve"> color, using one value per line of obs1, with respect of the correspondence between categ2 and </w:t>
-      </w:r>
-      <w:r>
-        <w:rPr>
-          <w:rFonts w:ascii="Courier New" w:hAnsi="Courier New" w:cs="Courier New"/>
-          <w:bCs/>
-          <w:i/>
-          <w:sz w:val="18"/>
-          <w:szCs w:val="18"/>
-          <w:u w:val="single"/>
-        </w:rPr>
-        <w:t>box</w:t>
-      </w:r>
-      <w:r>
-        <w:rPr>
-          <w:rFonts w:ascii="Courier New" w:hAnsi="Courier New" w:cs="Courier New"/>
-          <w:bCs/>
-          <w:i/>
-          <w:sz w:val="18"/>
-          <w:szCs w:val="18"/>
-          <w:u w:val="single"/>
-        </w:rPr>
-        <w:t>.color columns</w:t>
-      </w:r>
-    </w:p>
-    <w:p>
-      <w:pPr>
-        <w:ind w:left="1701" w:hanging="567"/>
-        <w:rPr>
-          <w:rFonts w:ascii="Courier New" w:hAnsi="Courier New" w:cs="Courier New"/>
-          <w:bCs/>
-          <w:i/>
-          <w:sz w:val="18"/>
-          <w:szCs w:val="18"/>
-        </w:rPr>
-      </w:pPr>
-      <w:r>
-        <w:rPr>
-          <w:rFonts w:ascii="Courier New" w:hAnsi="Courier New" w:cs="Courier New"/>
-          <w:bCs/>
-          <w:i/>
-          <w:sz w:val="18"/>
-          <w:szCs w:val="18"/>
-        </w:rPr>
-        <w:t xml:space="preserve">obs1 &lt;- data.frame(Time = 1:20, Group1 = rep(c("G", "H"), times = 10), Group2 = rep(c("A", "B"), each = 10), </w:t>
-      </w:r>
-      <w:r>
-        <w:rPr>
-          <w:rFonts w:ascii="Courier New" w:hAnsi="Courier New" w:cs="Courier New"/>
-          <w:bCs/>
-          <w:i/>
-          <w:sz w:val="18"/>
-          <w:szCs w:val="18"/>
-        </w:rPr>
-        <w:t>box</w:t>
-      </w:r>
-      <w:r>
-        <w:rPr>
-          <w:rFonts w:ascii="Courier New" w:hAnsi="Courier New" w:cs="Courier New"/>
-          <w:bCs/>
-          <w:i/>
-          <w:sz w:val="18"/>
-          <w:szCs w:val="18"/>
-        </w:rPr>
-        <w:t>.color = rep(c("coral", "lightblue"), each = 10)) ; obs1 ; fun_gg_</w:t>
-      </w:r>
-      <w:r>
-        <w:rPr>
-          <w:rFonts w:ascii="Courier New" w:hAnsi="Courier New" w:cs="Courier New"/>
-          <w:bCs/>
-          <w:i/>
-          <w:sz w:val="18"/>
-          <w:szCs w:val="18"/>
-        </w:rPr>
-        <w:t>boxplot</w:t>
-      </w:r>
-      <w:r>
-        <w:rPr>
-          <w:rFonts w:ascii="Courier New" w:hAnsi="Courier New" w:cs="Courier New"/>
-          <w:bCs/>
-          <w:i/>
-          <w:sz w:val="18"/>
-          <w:szCs w:val="18"/>
-        </w:rPr>
-        <w:t>(data1 = obs1, y = "Time", categ = c("Group1", "Group2"), categ.color = obs1$</w:t>
-      </w:r>
-      <w:r>
-        <w:rPr>
-          <w:rFonts w:ascii="Courier New" w:hAnsi="Courier New" w:cs="Courier New"/>
-          <w:bCs/>
-          <w:i/>
-          <w:sz w:val="18"/>
-          <w:szCs w:val="18"/>
-        </w:rPr>
-        <w:t>box</w:t>
-      </w:r>
-      <w:r>
-        <w:rPr>
-          <w:rFonts w:ascii="Courier New" w:hAnsi="Courier New" w:cs="Courier New"/>
-          <w:bCs/>
-          <w:i/>
-          <w:sz w:val="18"/>
-          <w:szCs w:val="18"/>
-        </w:rPr>
-        <w:t>.color)</w:t>
-      </w:r>
-    </w:p>
-    <w:p>
-      <w:pPr>
-        <w:ind w:left="1701" w:hanging="567"/>
-        <w:rPr>
-          <w:rFonts w:ascii="Courier New" w:hAnsi="Courier New" w:cs="Courier New"/>
-          <w:bCs/>
-          <w:i/>
-          <w:sz w:val="18"/>
-          <w:szCs w:val="18"/>
-          <w:u w:val="single"/>
-        </w:rPr>
-      </w:pPr>
-      <w:r>
-        <w:rPr>
-          <w:rFonts w:ascii="Courier New" w:hAnsi="Courier New" w:cs="Courier New"/>
-          <w:bCs/>
-          <w:i/>
-          <w:sz w:val="18"/>
-          <w:szCs w:val="18"/>
-          <w:u w:val="single"/>
-        </w:rPr>
-        <w:t xml:space="preserve">### grouped </w:t>
-      </w:r>
-      <w:r>
-        <w:rPr>
-          <w:rFonts w:ascii="Courier New" w:hAnsi="Courier New" w:cs="Courier New"/>
-          <w:bCs/>
-          <w:i/>
-          <w:sz w:val="18"/>
-          <w:szCs w:val="18"/>
-          <w:u w:val="single"/>
-        </w:rPr>
-        <w:t>box</w:t>
-      </w:r>
-      <w:r>
-        <w:rPr>
-          <w:rFonts w:ascii="Courier New" w:hAnsi="Courier New" w:cs="Courier New"/>
-          <w:bCs/>
-          <w:i/>
-          <w:sz w:val="18"/>
-          <w:szCs w:val="18"/>
-          <w:u w:val="single"/>
-        </w:rPr>
-        <w:t xml:space="preserve">s. Example (1) of modification of dot color, using the same dot color as the corresponding </w:t>
-      </w:r>
-      <w:r>
-        <w:rPr>
-          <w:rFonts w:ascii="Courier New" w:hAnsi="Courier New" w:cs="Courier New"/>
-          <w:bCs/>
-          <w:i/>
-          <w:sz w:val="18"/>
-          <w:szCs w:val="18"/>
-          <w:u w:val="single"/>
-        </w:rPr>
-        <w:t>box</w:t>
-      </w:r>
-    </w:p>
-    <w:p>
-      <w:pPr>
-        <w:ind w:left="1701" w:hanging="567"/>
-        <w:rPr>
-          <w:rFonts w:ascii="Courier New" w:hAnsi="Courier New" w:cs="Courier New"/>
-          <w:bCs/>
-          <w:i/>
-          <w:sz w:val="18"/>
-          <w:szCs w:val="18"/>
-        </w:rPr>
-      </w:pPr>
-      <w:r>
-        <w:rPr>
-          <w:rFonts w:ascii="Courier New" w:hAnsi="Courier New" w:cs="Courier New"/>
-          <w:bCs/>
-          <w:i/>
-          <w:sz w:val="18"/>
-          <w:szCs w:val="18"/>
-        </w:rPr>
-        <w:t>obs1 &lt;- data.frame(Time = 1:20, Group1 = rep(c("G", "H"), times = 10), Group2 = rep(c("A", "B"), each = 10)) ; fun_gg_</w:t>
-      </w:r>
-      <w:r>
-        <w:rPr>
-          <w:rFonts w:ascii="Courier New" w:hAnsi="Courier New" w:cs="Courier New"/>
-          <w:bCs/>
-          <w:i/>
-          <w:sz w:val="18"/>
-          <w:szCs w:val="18"/>
-        </w:rPr>
-        <w:t>boxplot</w:t>
-      </w:r>
-      <w:r>
-        <w:rPr>
-          <w:rFonts w:ascii="Courier New" w:hAnsi="Courier New" w:cs="Courier New"/>
-          <w:bCs/>
-          <w:i/>
-          <w:sz w:val="18"/>
-          <w:szCs w:val="18"/>
-        </w:rPr>
-        <w:t>(data1 = obs1, y = "Time", categ = c("Group1", "Group2"), dot.color = "same")</w:t>
-      </w:r>
-    </w:p>
-    <w:p>
-      <w:pPr>
-        <w:ind w:left="1701" w:hanging="567"/>
-        <w:rPr>
-          <w:rFonts w:ascii="Courier New" w:hAnsi="Courier New" w:cs="Courier New"/>
-          <w:bCs/>
-          <w:i/>
-          <w:sz w:val="18"/>
-          <w:szCs w:val="18"/>
-          <w:u w:val="single"/>
-        </w:rPr>
-      </w:pPr>
-      <w:r>
-        <w:rPr>
-          <w:rFonts w:ascii="Courier New" w:hAnsi="Courier New" w:cs="Courier New"/>
-          <w:bCs/>
-          <w:i/>
-          <w:sz w:val="18"/>
-          <w:szCs w:val="18"/>
-          <w:u w:val="single"/>
-        </w:rPr>
-        <w:t xml:space="preserve">### grouped </w:t>
-      </w:r>
-      <w:r>
-        <w:rPr>
-          <w:rFonts w:ascii="Courier New" w:hAnsi="Courier New" w:cs="Courier New"/>
-          <w:bCs/>
-          <w:i/>
-          <w:sz w:val="18"/>
-          <w:szCs w:val="18"/>
-          <w:u w:val="single"/>
-        </w:rPr>
-        <w:t>box</w:t>
-      </w:r>
-      <w:r>
-        <w:rPr>
-          <w:rFonts w:ascii="Courier New" w:hAnsi="Courier New" w:cs="Courier New"/>
-          <w:bCs/>
-          <w:i/>
-          <w:sz w:val="18"/>
-          <w:szCs w:val="18"/>
-          <w:u w:val="single"/>
-        </w:rPr>
-        <w:t>s. Example (2) of modification of dot color, using a single color for all the dots</w:t>
-      </w:r>
-    </w:p>
-    <w:p>
-      <w:pPr>
-        <w:ind w:left="1701" w:hanging="567"/>
-        <w:rPr>
-          <w:rFonts w:ascii="Courier New" w:hAnsi="Courier New" w:cs="Courier New"/>
-          <w:bCs/>
-          <w:i/>
-          <w:sz w:val="18"/>
-          <w:szCs w:val="18"/>
-        </w:rPr>
-      </w:pPr>
-      <w:r>
-        <w:rPr>
-          <w:rFonts w:ascii="Courier New" w:hAnsi="Courier New" w:cs="Courier New"/>
-          <w:bCs/>
-          <w:i/>
-          <w:sz w:val="18"/>
-          <w:szCs w:val="18"/>
-        </w:rPr>
-        <w:t>obs1 &lt;- data.frame(Time = 1:20, Group1 = rep(c("G", "H"), times = 10), Group2 = rep(c("A", "B"), each = 10)) ; fun_gg_</w:t>
-      </w:r>
-      <w:r>
-        <w:rPr>
-          <w:rFonts w:ascii="Courier New" w:hAnsi="Courier New" w:cs="Courier New"/>
-          <w:bCs/>
-          <w:i/>
-          <w:sz w:val="18"/>
-          <w:szCs w:val="18"/>
-        </w:rPr>
-        <w:t>boxplot</w:t>
-      </w:r>
-      <w:r>
-        <w:rPr>
-          <w:rFonts w:ascii="Courier New" w:hAnsi="Courier New" w:cs="Courier New"/>
-          <w:bCs/>
-          <w:i/>
-          <w:sz w:val="18"/>
-          <w:szCs w:val="18"/>
-        </w:rPr>
-        <w:t>(data1 = obs1, y = "Time", categ = c("Group1", "Group2"), dot.color = "green")</w:t>
-      </w:r>
-    </w:p>
-    <w:p>
-      <w:pPr>
-        <w:ind w:left="1701" w:hanging="567"/>
-        <w:rPr>
-          <w:rFonts w:ascii="Courier New" w:hAnsi="Courier New" w:cs="Courier New"/>
-          <w:bCs/>
-          <w:i/>
-          <w:sz w:val="18"/>
-          <w:szCs w:val="18"/>
-          <w:u w:val="single"/>
-        </w:rPr>
-      </w:pPr>
-      <w:r>
-        <w:rPr>
-          <w:rFonts w:ascii="Courier New" w:hAnsi="Courier New" w:cs="Courier New"/>
-          <w:bCs/>
-          <w:i/>
-          <w:sz w:val="18"/>
-          <w:szCs w:val="18"/>
-          <w:u w:val="single"/>
-        </w:rPr>
-        <w:t xml:space="preserve">### grouped </w:t>
-      </w:r>
-      <w:r>
-        <w:rPr>
-          <w:rFonts w:ascii="Courier New" w:hAnsi="Courier New" w:cs="Courier New"/>
-          <w:bCs/>
-          <w:i/>
-          <w:sz w:val="18"/>
-          <w:szCs w:val="18"/>
-          <w:u w:val="single"/>
-        </w:rPr>
-        <w:t>box</w:t>
-      </w:r>
-      <w:r>
-        <w:rPr>
-          <w:rFonts w:ascii="Courier New" w:hAnsi="Courier New" w:cs="Courier New"/>
-          <w:bCs/>
-          <w:i/>
-          <w:sz w:val="18"/>
-          <w:szCs w:val="18"/>
-          <w:u w:val="single"/>
-        </w:rPr>
-        <w:t>s. Example (3) of modification of dot color, using one value par class of categ2</w:t>
-      </w:r>
-    </w:p>
-    <w:p>
-      <w:pPr>
-        <w:ind w:left="1701" w:hanging="567"/>
-        <w:rPr>
-          <w:rFonts w:ascii="Courier New" w:hAnsi="Courier New" w:cs="Courier New"/>
-          <w:bCs/>
-          <w:i/>
-          <w:sz w:val="18"/>
-          <w:szCs w:val="18"/>
-        </w:rPr>
-      </w:pPr>
-      <w:r>
-        <w:rPr>
-          <w:rFonts w:ascii="Courier New" w:hAnsi="Courier New" w:cs="Courier New"/>
-          <w:bCs/>
-          <w:i/>
-          <w:sz w:val="18"/>
-          <w:szCs w:val="18"/>
-        </w:rPr>
-        <w:t>obs1 &lt;- data.frame(Time = 1:20, Group1 = rep(c("G", "H"), times = 10), Group2 = rep(c("A", "B"), each = 10)) ; fun_gg_</w:t>
-      </w:r>
-      <w:r>
-        <w:rPr>
-          <w:rFonts w:ascii="Courier New" w:hAnsi="Courier New" w:cs="Courier New"/>
-          <w:bCs/>
-          <w:i/>
-          <w:sz w:val="18"/>
-          <w:szCs w:val="18"/>
-        </w:rPr>
-        <w:t>boxplot</w:t>
-      </w:r>
-      <w:r>
-        <w:rPr>
-          <w:rFonts w:ascii="Courier New" w:hAnsi="Courier New" w:cs="Courier New"/>
-          <w:bCs/>
-          <w:i/>
-          <w:sz w:val="18"/>
-          <w:szCs w:val="18"/>
-        </w:rPr>
-        <w:t>(data1 = obs1, y = "Time", categ = c("Group1", "Group2"), dot.color = c("green", "brown"))</w:t>
-      </w:r>
-    </w:p>
-    <w:p>
-      <w:pPr>
-        <w:ind w:left="1701" w:hanging="567"/>
-        <w:rPr>
-          <w:rFonts w:ascii="Courier New" w:hAnsi="Courier New" w:cs="Courier New"/>
-          <w:bCs/>
-          <w:i/>
-          <w:sz w:val="18"/>
-          <w:szCs w:val="18"/>
-          <w:u w:val="single"/>
-        </w:rPr>
-      </w:pPr>
-      <w:r>
-        <w:rPr>
-          <w:rFonts w:ascii="Courier New" w:hAnsi="Courier New" w:cs="Courier New"/>
-          <w:bCs/>
-          <w:i/>
-          <w:sz w:val="18"/>
-          <w:szCs w:val="18"/>
-          <w:u w:val="single"/>
-        </w:rPr>
-        <w:t xml:space="preserve">### grouped </w:t>
-      </w:r>
-      <w:r>
-        <w:rPr>
-          <w:rFonts w:ascii="Courier New" w:hAnsi="Courier New" w:cs="Courier New"/>
-          <w:bCs/>
-          <w:i/>
-          <w:sz w:val="18"/>
-          <w:szCs w:val="18"/>
-          <w:u w:val="single"/>
-        </w:rPr>
-        <w:t>box</w:t>
-      </w:r>
-      <w:r>
-        <w:rPr>
-          <w:rFonts w:ascii="Courier New" w:hAnsi="Courier New" w:cs="Courier New"/>
-          <w:bCs/>
-          <w:i/>
-          <w:sz w:val="18"/>
-          <w:szCs w:val="18"/>
-          <w:u w:val="single"/>
-        </w:rPr>
-        <w:t>s. Example (4) of modification of dot color, using different colors for each dot</w:t>
-      </w:r>
-    </w:p>
-    <w:p>
-      <w:pPr>
-        <w:ind w:left="1701" w:hanging="567"/>
-        <w:rPr>
-          <w:rFonts w:ascii="Courier New" w:hAnsi="Courier New" w:cs="Courier New"/>
-          <w:bCs/>
-          <w:i/>
-          <w:sz w:val="18"/>
-          <w:szCs w:val="18"/>
-        </w:rPr>
-      </w:pPr>
-      <w:r>
-        <w:rPr>
-          <w:rFonts w:ascii="Courier New" w:hAnsi="Courier New" w:cs="Courier New"/>
-          <w:bCs/>
-          <w:i/>
-          <w:sz w:val="18"/>
-          <w:szCs w:val="18"/>
-        </w:rPr>
-        <w:t>obs1 &lt;- data.frame(Time = 1:10, Group1 = rep(c("G", "H"), times = 5), Group2 = rep(c("A", "B"), each = 5)) ; fun_gg_</w:t>
-      </w:r>
-      <w:r>
-        <w:rPr>
-          <w:rFonts w:ascii="Courier New" w:hAnsi="Courier New" w:cs="Courier New"/>
-          <w:bCs/>
-          <w:i/>
-          <w:sz w:val="18"/>
-          <w:szCs w:val="18"/>
-        </w:rPr>
-        <w:t>boxplot</w:t>
-      </w:r>
-      <w:r>
-        <w:rPr>
-          <w:rFonts w:ascii="Courier New" w:hAnsi="Courier New" w:cs="Courier New"/>
-          <w:bCs/>
-          <w:i/>
-          <w:sz w:val="18"/>
-          <w:szCs w:val="18"/>
-        </w:rPr>
-        <w:t>(data1 = obs1, y = "Time", categ = c("Group1", "Group2"), dot.color = hsv(h = (1:nrow(obs1)) / nrow(obs1)))</w:t>
-      </w:r>
-    </w:p>
-    <w:p>
-      <w:pPr>
-        <w:ind w:left="1701" w:hanging="567"/>
-        <w:rPr>
-          <w:rFonts w:ascii="Courier New" w:hAnsi="Courier New" w:cs="Courier New"/>
-          <w:bCs/>
-          <w:i/>
-          <w:sz w:val="18"/>
-          <w:szCs w:val="18"/>
-          <w:u w:val="single"/>
-        </w:rPr>
-      </w:pPr>
-      <w:r>
-        <w:rPr>
-          <w:rFonts w:ascii="Courier New" w:hAnsi="Courier New" w:cs="Courier New"/>
-          <w:bCs/>
-          <w:i/>
-          <w:sz w:val="18"/>
-          <w:szCs w:val="18"/>
-          <w:u w:val="single"/>
-        </w:rPr>
-        <w:t xml:space="preserve">### no dots (y.include.zero set to TRUE to see the lowest </w:t>
-      </w:r>
-      <w:r>
-        <w:rPr>
-          <w:rFonts w:ascii="Courier New" w:hAnsi="Courier New" w:cs="Courier New"/>
-          <w:bCs/>
-          <w:i/>
-          <w:sz w:val="18"/>
-          <w:szCs w:val="18"/>
-          <w:u w:val="single"/>
-        </w:rPr>
-        <w:t>box</w:t>
-      </w:r>
-      <w:r>
-        <w:rPr>
-          <w:rFonts w:ascii="Courier New" w:hAnsi="Courier New" w:cs="Courier New"/>
-          <w:bCs/>
-          <w:i/>
-          <w:sz w:val="18"/>
-          <w:szCs w:val="18"/>
-          <w:u w:val="single"/>
-        </w:rPr>
-        <w:t>):</w:t>
-      </w:r>
-    </w:p>
-    <w:p>
-      <w:pPr>
-        <w:ind w:left="1701" w:hanging="567"/>
-        <w:rPr>
-          <w:rFonts w:ascii="Courier New" w:hAnsi="Courier New" w:cs="Courier New"/>
-          <w:bCs/>
-          <w:i/>
-          <w:sz w:val="18"/>
-          <w:szCs w:val="18"/>
-        </w:rPr>
-      </w:pPr>
-      <w:r>
-        <w:rPr>
-          <w:rFonts w:ascii="Courier New" w:hAnsi="Courier New" w:cs="Courier New"/>
-          <w:bCs/>
-          <w:i/>
-          <w:sz w:val="18"/>
-          <w:szCs w:val="18"/>
-        </w:rPr>
-        <w:t>obs1 &lt;- data.frame(Time = 1:20, Group1 = rep(c("G", "H"), times = 10), Group2 = rep(c("A", "B"), each = 10)) ; fun_gg_</w:t>
-      </w:r>
-      <w:r>
-        <w:rPr>
-          <w:rFonts w:ascii="Courier New" w:hAnsi="Courier New" w:cs="Courier New"/>
-          <w:bCs/>
-          <w:i/>
-          <w:sz w:val="18"/>
-          <w:szCs w:val="18"/>
-        </w:rPr>
-        <w:t>boxplot</w:t>
-      </w:r>
-      <w:r>
-        <w:rPr>
-          <w:rFonts w:ascii="Courier New" w:hAnsi="Courier New" w:cs="Courier New"/>
-          <w:bCs/>
-          <w:i/>
-          <w:sz w:val="18"/>
-          <w:szCs w:val="18"/>
-        </w:rPr>
-        <w:t>(data1 = obs1, y = "Time", categ = c("Group1", "Group2"), dot.color = NULL, y.include.zero = TRUE)</w:t>
-      </w:r>
-    </w:p>
-    <w:p>
-      <w:pPr>
-        <w:ind w:left="1701" w:hanging="567"/>
-        <w:rPr>
-          <w:rFonts w:ascii="Courier New" w:hAnsi="Courier New" w:cs="Courier New"/>
-          <w:bCs/>
-          <w:i/>
-          <w:sz w:val="18"/>
-          <w:szCs w:val="18"/>
-          <w:u w:val="single"/>
-        </w:rPr>
-      </w:pPr>
-      <w:r>
-        <w:rPr>
-          <w:rFonts w:ascii="Courier New" w:hAnsi="Courier New" w:cs="Courier New"/>
-          <w:bCs/>
-          <w:i/>
-          <w:sz w:val="18"/>
-          <w:szCs w:val="18"/>
-          <w:u w:val="single"/>
-        </w:rPr>
-        <w:t xml:space="preserve">### </w:t>
-      </w:r>
-      <w:r>
-        <w:rPr>
-          <w:rFonts w:ascii="Courier New" w:hAnsi="Courier New" w:cs="Courier New"/>
-          <w:bCs/>
-          <w:i/>
-          <w:sz w:val="18"/>
-          <w:szCs w:val="18"/>
-          <w:u w:val="single"/>
-        </w:rPr>
-        <w:t>box</w:t>
-      </w:r>
-      <w:r>
-        <w:rPr>
-          <w:rFonts w:ascii="Courier New" w:hAnsi="Courier New" w:cs="Courier New"/>
-          <w:bCs/>
-          <w:i/>
-          <w:sz w:val="18"/>
-          <w:szCs w:val="18"/>
-          <w:u w:val="single"/>
-        </w:rPr>
-        <w:t xml:space="preserve"> width. Example (1) with </w:t>
-      </w:r>
-      <w:r>
-        <w:rPr>
-          <w:rFonts w:ascii="Courier New" w:hAnsi="Courier New" w:cs="Courier New"/>
-          <w:bCs/>
-          <w:i/>
-          <w:sz w:val="18"/>
-          <w:szCs w:val="18"/>
-          <w:u w:val="single"/>
-        </w:rPr>
-        <w:t>box</w:t>
-      </w:r>
-      <w:r>
-        <w:rPr>
-          <w:rFonts w:ascii="Courier New" w:hAnsi="Courier New" w:cs="Courier New"/>
-          <w:bCs/>
-          <w:i/>
-          <w:sz w:val="18"/>
-          <w:szCs w:val="18"/>
-          <w:u w:val="single"/>
-        </w:rPr>
-        <w:t xml:space="preserve">.width = 0.25 -&gt; three times more space between single </w:t>
-      </w:r>
-      <w:r>
-        <w:rPr>
-          <w:rFonts w:ascii="Courier New" w:hAnsi="Courier New" w:cs="Courier New"/>
-          <w:bCs/>
-          <w:i/>
-          <w:sz w:val="18"/>
-          <w:szCs w:val="18"/>
-          <w:u w:val="single"/>
-        </w:rPr>
-        <w:t>box</w:t>
-      </w:r>
-      <w:r>
-        <w:rPr>
-          <w:rFonts w:ascii="Courier New" w:hAnsi="Courier New" w:cs="Courier New"/>
-          <w:bCs/>
-          <w:i/>
-          <w:sz w:val="18"/>
-          <w:szCs w:val="18"/>
-          <w:u w:val="single"/>
-        </w:rPr>
-        <w:t xml:space="preserve">s than the </w:t>
-      </w:r>
-      <w:r>
-        <w:rPr>
-          <w:rFonts w:ascii="Courier New" w:hAnsi="Courier New" w:cs="Courier New"/>
-          <w:bCs/>
-          <w:i/>
-          <w:sz w:val="18"/>
-          <w:szCs w:val="18"/>
-          <w:u w:val="single"/>
-        </w:rPr>
-        <w:t>box</w:t>
-      </w:r>
-      <w:r>
-        <w:rPr>
-          <w:rFonts w:ascii="Courier New" w:hAnsi="Courier New" w:cs="Courier New"/>
-          <w:bCs/>
-          <w:i/>
-          <w:sz w:val="18"/>
-          <w:szCs w:val="18"/>
-          <w:u w:val="single"/>
-        </w:rPr>
-        <w:t xml:space="preserve"> width (y.include.zero set to TRUE to see the lowest </w:t>
-      </w:r>
-      <w:r>
-        <w:rPr>
-          <w:rFonts w:ascii="Courier New" w:hAnsi="Courier New" w:cs="Courier New"/>
-          <w:bCs/>
-          <w:i/>
-          <w:sz w:val="18"/>
-          <w:szCs w:val="18"/>
-          <w:u w:val="single"/>
-        </w:rPr>
-        <w:t>box</w:t>
-      </w:r>
-      <w:r>
-        <w:rPr>
-          <w:rFonts w:ascii="Courier New" w:hAnsi="Courier New" w:cs="Courier New"/>
-          <w:bCs/>
-          <w:i/>
-          <w:sz w:val="18"/>
-          <w:szCs w:val="18"/>
-          <w:u w:val="single"/>
-        </w:rPr>
         <w:t>)</w:t>
-      </w:r>
-    </w:p>
-    <w:p>
-      <w:pPr>
-        <w:ind w:left="1701" w:hanging="567"/>
-        <w:rPr>
-          <w:rFonts w:ascii="Courier New" w:hAnsi="Courier New" w:cs="Courier New"/>
-          <w:bCs/>
-          <w:i/>
-          <w:sz w:val="18"/>
-          <w:szCs w:val="18"/>
-        </w:rPr>
-      </w:pPr>
-      <w:r>
-        <w:rPr>
-          <w:rFonts w:ascii="Courier New" w:hAnsi="Courier New" w:cs="Courier New"/>
-          <w:bCs/>
-          <w:i/>
-          <w:sz w:val="18"/>
-          <w:szCs w:val="18"/>
-        </w:rPr>
-        <w:t>obs1 &lt;- data.frame(Time = 1:1000, Group1 = rep(c("G", "H"), each = 500)) ; fun_gg_</w:t>
-      </w:r>
-      <w:r>
-        <w:rPr>
-          <w:rFonts w:ascii="Courier New" w:hAnsi="Courier New" w:cs="Courier New"/>
-          <w:bCs/>
-          <w:i/>
-          <w:sz w:val="18"/>
-          <w:szCs w:val="18"/>
-        </w:rPr>
-        <w:t>boxplot</w:t>
-      </w:r>
-      <w:r>
-        <w:rPr>
-          <w:rFonts w:ascii="Courier New" w:hAnsi="Courier New" w:cs="Courier New"/>
-          <w:bCs/>
-          <w:i/>
-          <w:sz w:val="18"/>
-          <w:szCs w:val="18"/>
-        </w:rPr>
-        <w:t xml:space="preserve">(data1 = obs1, y = "Time", categ = "Group1", dot.color = NULL, y.include.zero = TRUE, </w:t>
-      </w:r>
-      <w:r>
-        <w:rPr>
-          <w:rFonts w:ascii="Courier New" w:hAnsi="Courier New" w:cs="Courier New"/>
-          <w:bCs/>
-          <w:i/>
-          <w:sz w:val="18"/>
-          <w:szCs w:val="18"/>
-        </w:rPr>
-        <w:t>box</w:t>
-      </w:r>
-      <w:r>
-        <w:rPr>
-          <w:rFonts w:ascii="Courier New" w:hAnsi="Courier New" w:cs="Courier New"/>
-          <w:bCs/>
-          <w:i/>
-          <w:sz w:val="18"/>
-          <w:szCs w:val="18"/>
-        </w:rPr>
-        <w:t>.width = 0.25)</w:t>
-      </w:r>
-    </w:p>
-    <w:p>
-      <w:pPr>
-        <w:ind w:left="1701" w:hanging="567"/>
-        <w:rPr>
-          <w:rFonts w:ascii="Courier New" w:hAnsi="Courier New" w:cs="Courier New"/>
-          <w:bCs/>
-          <w:i/>
-          <w:sz w:val="18"/>
-          <w:szCs w:val="18"/>
-          <w:u w:val="single"/>
-        </w:rPr>
-      </w:pPr>
-      <w:r>
-        <w:rPr>
-          <w:rFonts w:ascii="Courier New" w:hAnsi="Courier New" w:cs="Courier New"/>
-          <w:bCs/>
-          <w:i/>
-          <w:sz w:val="18"/>
-          <w:szCs w:val="18"/>
-          <w:u w:val="single"/>
-        </w:rPr>
-        <w:t xml:space="preserve">### </w:t>
-      </w:r>
-      <w:r>
-        <w:rPr>
-          <w:rFonts w:ascii="Courier New" w:hAnsi="Courier New" w:cs="Courier New"/>
-          <w:bCs/>
-          <w:i/>
-          <w:sz w:val="18"/>
-          <w:szCs w:val="18"/>
-          <w:u w:val="single"/>
-        </w:rPr>
-        <w:t>box</w:t>
-      </w:r>
-      <w:r>
-        <w:rPr>
-          <w:rFonts w:ascii="Courier New" w:hAnsi="Courier New" w:cs="Courier New"/>
-          <w:bCs/>
-          <w:i/>
-          <w:sz w:val="18"/>
-          <w:szCs w:val="18"/>
-          <w:u w:val="single"/>
-        </w:rPr>
-        <w:t xml:space="preserve"> width. Example (2) with </w:t>
-      </w:r>
-      <w:r>
-        <w:rPr>
-          <w:rFonts w:ascii="Courier New" w:hAnsi="Courier New" w:cs="Courier New"/>
-          <w:bCs/>
-          <w:i/>
-          <w:sz w:val="18"/>
-          <w:szCs w:val="18"/>
-          <w:u w:val="single"/>
-        </w:rPr>
-        <w:t>box</w:t>
-      </w:r>
-      <w:r>
-        <w:rPr>
-          <w:rFonts w:ascii="Courier New" w:hAnsi="Courier New" w:cs="Courier New"/>
-          <w:bCs/>
-          <w:i/>
-          <w:sz w:val="18"/>
-          <w:szCs w:val="18"/>
-          <w:u w:val="single"/>
-        </w:rPr>
-        <w:t xml:space="preserve">.width = 1, no space between single </w:t>
-      </w:r>
-      <w:r>
-        <w:rPr>
-          <w:rFonts w:ascii="Courier New" w:hAnsi="Courier New" w:cs="Courier New"/>
-          <w:bCs/>
-          <w:i/>
-          <w:sz w:val="18"/>
-          <w:szCs w:val="18"/>
-          <w:u w:val="single"/>
-        </w:rPr>
-        <w:t>box</w:t>
-      </w:r>
-      <w:r>
-        <w:rPr>
-          <w:rFonts w:ascii="Courier New" w:hAnsi="Courier New" w:cs="Courier New"/>
-          <w:bCs/>
-          <w:i/>
-          <w:sz w:val="18"/>
-          <w:szCs w:val="18"/>
-          <w:u w:val="single"/>
-        </w:rPr>
-        <w:t>s</w:t>
       </w:r>
     </w:p>
     <w:p>
@@ -2467,6 +2539,158 @@
           <w:sz w:val="18"/>
           <w:szCs w:val="18"/>
         </w:rPr>
+        <w:t>.width = 0.25)</w:t>
+      </w:r>
+    </w:p>
+    <w:p>
+      <w:pPr>
+        <w:ind w:left="1701" w:hanging="567"/>
+        <w:rPr>
+          <w:rFonts w:ascii="Courier New" w:hAnsi="Courier New" w:cs="Courier New"/>
+          <w:bCs/>
+          <w:i/>
+          <w:sz w:val="18"/>
+          <w:szCs w:val="18"/>
+          <w:u w:val="single"/>
+        </w:rPr>
+      </w:pPr>
+      <w:r>
+        <w:rPr>
+          <w:rFonts w:ascii="Courier New" w:hAnsi="Courier New" w:cs="Courier New"/>
+          <w:bCs/>
+          <w:i/>
+          <w:sz w:val="18"/>
+          <w:szCs w:val="18"/>
+          <w:u w:val="single"/>
+        </w:rPr>
+        <w:t xml:space="preserve">### </w:t>
+      </w:r>
+      <w:r>
+        <w:rPr>
+          <w:rFonts w:ascii="Courier New" w:hAnsi="Courier New" w:cs="Courier New"/>
+          <w:bCs/>
+          <w:i/>
+          <w:sz w:val="18"/>
+          <w:szCs w:val="18"/>
+          <w:u w:val="single"/>
+        </w:rPr>
+        <w:t>box</w:t>
+      </w:r>
+      <w:r>
+        <w:rPr>
+          <w:rFonts w:ascii="Courier New" w:hAnsi="Courier New" w:cs="Courier New"/>
+          <w:bCs/>
+          <w:i/>
+          <w:sz w:val="18"/>
+          <w:szCs w:val="18"/>
+          <w:u w:val="single"/>
+        </w:rPr>
+        <w:t xml:space="preserve"> width. Example (2) with </w:t>
+      </w:r>
+      <w:r>
+        <w:rPr>
+          <w:rFonts w:ascii="Courier New" w:hAnsi="Courier New" w:cs="Courier New"/>
+          <w:bCs/>
+          <w:i/>
+          <w:sz w:val="18"/>
+          <w:szCs w:val="18"/>
+          <w:u w:val="single"/>
+        </w:rPr>
+        <w:t>box</w:t>
+      </w:r>
+      <w:r>
+        <w:rPr>
+          <w:rFonts w:ascii="Courier New" w:hAnsi="Courier New" w:cs="Courier New"/>
+          <w:bCs/>
+          <w:i/>
+          <w:sz w:val="18"/>
+          <w:szCs w:val="18"/>
+          <w:u w:val="single"/>
+        </w:rPr>
+        <w:t xml:space="preserve">.width = 1, no space between single </w:t>
+      </w:r>
+      <w:r>
+        <w:rPr>
+          <w:rFonts w:ascii="Courier New" w:hAnsi="Courier New" w:cs="Courier New"/>
+          <w:bCs/>
+          <w:i/>
+          <w:sz w:val="18"/>
+          <w:szCs w:val="18"/>
+          <w:u w:val="single"/>
+        </w:rPr>
+        <w:t>box</w:t>
+      </w:r>
+      <w:r>
+        <w:rPr>
+          <w:rFonts w:ascii="Courier New" w:hAnsi="Courier New" w:cs="Courier New"/>
+          <w:bCs/>
+          <w:i/>
+          <w:sz w:val="18"/>
+          <w:szCs w:val="18"/>
+          <w:u w:val="single"/>
+        </w:rPr>
+        <w:t>s</w:t>
+      </w:r>
+    </w:p>
+    <w:p>
+      <w:pPr>
+        <w:ind w:left="1701" w:hanging="567"/>
+        <w:rPr>
+          <w:rFonts w:ascii="Courier New" w:hAnsi="Courier New" w:cs="Courier New"/>
+          <w:bCs/>
+          <w:i/>
+          <w:sz w:val="18"/>
+          <w:szCs w:val="18"/>
+        </w:rPr>
+      </w:pPr>
+      <w:r>
+        <w:rPr>
+          <w:rFonts w:ascii="Courier New" w:hAnsi="Courier New" w:cs="Courier New"/>
+          <w:bCs/>
+          <w:i/>
+          <w:sz w:val="18"/>
+          <w:szCs w:val="18"/>
+        </w:rPr>
+        <w:t>obs1 &lt;- data.frame(Time = 1:1000, Group1 = rep(c("G", "H"), each = 500)) ; fun_gg_</w:t>
+      </w:r>
+      <w:r>
+        <w:rPr>
+          <w:rFonts w:ascii="Courier New" w:hAnsi="Courier New" w:cs="Courier New"/>
+          <w:bCs/>
+          <w:i/>
+          <w:sz w:val="18"/>
+          <w:szCs w:val="18"/>
+        </w:rPr>
+        <w:t>boxplot</w:t>
+      </w:r>
+      <w:r>
+        <w:rPr>
+          <w:rFonts w:ascii="Courier New" w:hAnsi="Courier New" w:cs="Courier New"/>
+          <w:bCs/>
+          <w:i/>
+          <w:sz w:val="18"/>
+          <w:szCs w:val="18"/>
+        </w:rPr>
+        <w:t xml:space="preserve">(data1 = obs1, y = "Time", categ = "Group1", dot.color = NULL, y.include.zero = TRUE, </w:t>
+      </w:r>
+      <w:r>
+        <w:rPr>
+          <w:rFonts w:ascii="Courier New" w:hAnsi="Courier New" w:cs="Courier New"/>
+          <w:bCs/>
+          <w:i/>
+          <w:sz w:val="18"/>
+          <w:szCs w:val="18"/>
+        </w:rPr>
+        <w:t>box</w:t>
+      </w:r>
+      <w:r>
+        <w:rPr>
+          <w:rFonts w:ascii="Courier New" w:hAnsi="Courier New" w:cs="Courier New"/>
+          <w:bCs/>
+          <w:i/>
+          <w:sz w:val="18"/>
+          <w:szCs w:val="18"/>
+        </w:rPr>
         <w:t>.width = 1)</w:t>
       </w:r>
     </w:p>
@@ -3399,72 +3623,6 @@
           <w:u w:val="single"/>
         </w:rPr>
         <w:t>### y-axis limits. Example (1)</w:t>
-      </w:r>
-    </w:p>
-    <w:p>
-      <w:pPr>
-        <w:ind w:left="1701" w:hanging="567"/>
-        <w:rPr>
-          <w:rFonts w:ascii="Courier New" w:hAnsi="Courier New" w:cs="Courier New"/>
-          <w:bCs/>
-          <w:i/>
-          <w:sz w:val="18"/>
-          <w:szCs w:val="18"/>
-        </w:rPr>
-      </w:pPr>
-      <w:r>
-        <w:rPr>
-          <w:rFonts w:ascii="Courier New" w:hAnsi="Courier New" w:cs="Courier New"/>
-          <w:bCs/>
-          <w:i/>
-          <w:sz w:val="18"/>
-          <w:szCs w:val="18"/>
-        </w:rPr>
-        <w:t>obs1 &lt;- data.frame(Time = 1:20, Group1 = rep(c("G", "H"), times = 10), Group2 = rep(c("A", "B"), each = 10)) ; fun_gg_</w:t>
-      </w:r>
-      <w:r>
-        <w:rPr>
-          <w:rFonts w:ascii="Courier New" w:hAnsi="Courier New" w:cs="Courier New"/>
-          <w:bCs/>
-          <w:i/>
-          <w:sz w:val="18"/>
-          <w:szCs w:val="18"/>
-        </w:rPr>
-        <w:t>boxplot</w:t>
-      </w:r>
-      <w:r>
-        <w:rPr>
-          <w:rFonts w:ascii="Courier New" w:hAnsi="Courier New" w:cs="Courier New"/>
-          <w:bCs/>
-          <w:i/>
-          <w:sz w:val="18"/>
-          <w:szCs w:val="18"/>
-        </w:rPr>
-        <w:t>(data1 = obs1, y = "Time", categ = c("Group1", "Group2"), ylim = c(-1, 25))</w:t>
-      </w:r>
-    </w:p>
-    <w:p>
-      <w:pPr>
-        <w:ind w:left="1701" w:hanging="567"/>
-        <w:rPr>
-          <w:rFonts w:ascii="Courier New" w:hAnsi="Courier New" w:cs="Courier New"/>
-          <w:bCs/>
-          <w:i/>
-          <w:sz w:val="18"/>
-          <w:szCs w:val="18"/>
-          <w:u w:val="single"/>
-        </w:rPr>
-      </w:pPr>
-      <w:r>
-        <w:rPr>
-          <w:rFonts w:ascii="Courier New" w:hAnsi="Courier New" w:cs="Courier New"/>
-          <w:bCs/>
-          <w:i/>
-          <w:sz w:val="18"/>
-          <w:szCs w:val="18"/>
-          <w:u w:val="single"/>
-        </w:rPr>
-        <w:t>### y-axis limits. Example (2) showing that order matters in ylim argument</w:t>
       </w:r>
     </w:p>
     <w:p>
@@ -3507,6 +3665,72 @@
           <w:sz w:val="18"/>
           <w:szCs w:val="18"/>
         </w:rPr>
+        <w:t>(data1 = obs1, y = "Time", categ = c("Group1", "Group2"), ylim = c(-1, 25))</w:t>
+      </w:r>
+    </w:p>
+    <w:p>
+      <w:pPr>
+        <w:ind w:left="1701" w:hanging="567"/>
+        <w:rPr>
+          <w:rFonts w:ascii="Courier New" w:hAnsi="Courier New" w:cs="Courier New"/>
+          <w:bCs/>
+          <w:i/>
+          <w:sz w:val="18"/>
+          <w:szCs w:val="18"/>
+          <w:u w:val="single"/>
+        </w:rPr>
+      </w:pPr>
+      <w:r>
+        <w:rPr>
+          <w:rFonts w:ascii="Courier New" w:hAnsi="Courier New" w:cs="Courier New"/>
+          <w:bCs/>
+          <w:i/>
+          <w:sz w:val="18"/>
+          <w:szCs w:val="18"/>
+          <w:u w:val="single"/>
+        </w:rPr>
+        <w:t>### y-axis limits. Example (2) showing that order matters in ylim argument</w:t>
+      </w:r>
+    </w:p>
+    <w:p>
+      <w:pPr>
+        <w:ind w:left="1701" w:hanging="567"/>
+        <w:rPr>
+          <w:rFonts w:ascii="Courier New" w:hAnsi="Courier New" w:cs="Courier New"/>
+          <w:bCs/>
+          <w:i/>
+          <w:sz w:val="18"/>
+          <w:szCs w:val="18"/>
+        </w:rPr>
+      </w:pPr>
+      <w:r>
+        <w:rPr>
+          <w:rFonts w:ascii="Courier New" w:hAnsi="Courier New" w:cs="Courier New"/>
+          <w:bCs/>
+          <w:i/>
+          <w:sz w:val="18"/>
+          <w:szCs w:val="18"/>
+        </w:rPr>
+        <w:t>obs1 &lt;- data.frame(Time = 1:20, Group1 = rep(c("G", "H"), times = 10), Group2 = rep(c("A", "B"), each = 10)) ; fun_gg_</w:t>
+      </w:r>
+      <w:r>
+        <w:rPr>
+          <w:rFonts w:ascii="Courier New" w:hAnsi="Courier New" w:cs="Courier New"/>
+          <w:bCs/>
+          <w:i/>
+          <w:sz w:val="18"/>
+          <w:szCs w:val="18"/>
+        </w:rPr>
+        <w:t>boxplot</w:t>
+      </w:r>
+      <w:r>
+        <w:rPr>
+          <w:rFonts w:ascii="Courier New" w:hAnsi="Courier New" w:cs="Courier New"/>
+          <w:bCs/>
+          <w:i/>
+          <w:sz w:val="18"/>
+          <w:szCs w:val="18"/>
+        </w:rPr>
         <w:t>(data1 = obs1, y = "Time", categ = c("Group1", "Group2"), ylim = c(25, -1))</w:t>
       </w:r>
     </w:p>
@@ -4257,6 +4481,7 @@
           <w:szCs w:val="18"/>
           <w:u w:val="single"/>
         </w:rPr>
+        <w:lastRenderedPageBreak/>
         <w:t xml:space="preserve">### mean diplay. Example (2) above </w:t>
       </w:r>
       <w:r>
@@ -4321,18 +4546,7 @@
           <w:sz w:val="18"/>
           <w:szCs w:val="18"/>
         </w:rPr>
-        <w:t xml:space="preserve">(data1 = obs1, y </w:t>
-      </w:r>
-      <w:r>
-        <w:rPr>
-          <w:rFonts w:ascii="Courier New" w:hAnsi="Courier New" w:cs="Courier New"/>
-          <w:bCs/>
-          <w:i/>
-          <w:sz w:val="18"/>
-          <w:szCs w:val="18"/>
-        </w:rPr>
-        <w:lastRenderedPageBreak/>
-        <w:t>= "Time", categ = c("Group1", "Group2"), y.top.extra.margin = 0.1, stat.disp = "above", stat.size = 4, stat.dist = 2)</w:t>
+        <w:t>(data1 = obs1, y = "Time", categ = c("Group1", "Group2"), y.top.extra.margin = 0.1, stat.disp = "above", stat.size = 4, stat.dist = 2)</w:t>
       </w:r>
     </w:p>
     <w:p>
@@ -4939,10 +5153,7 @@
         <w:t># error with dot.tidy = TRUE</w:t>
       </w:r>
     </w:p>
-    <w:p>
-      <w:bookmarkStart w:id="0" w:name="_GoBack"/>
-      <w:bookmarkEnd w:id="0"/>
-    </w:p>
+    <w:p/>
     <w:sectPr>
       <w:pgSz w:w="12240" w:h="15840"/>
       <w:pgMar w:top="1417" w:right="1417" w:bottom="1417" w:left="1417" w:header="708" w:footer="708" w:gutter="0"/>

</xml_diff>

<commit_message>
dot features solved for boxplot
</commit_message>
<xml_diff>
--- a/boxplot_examples.docx
+++ b/boxplot_examples.docx
@@ -428,18 +428,7 @@
           <w:szCs w:val="18"/>
           <w:u w:val="single"/>
         </w:rPr>
-        <w:t xml:space="preserve">separate boxes. </w:t>
-      </w:r>
-      <w:r>
-        <w:rPr>
-          <w:rFonts w:ascii="Courier New" w:hAnsi="Courier New" w:cs="Courier New"/>
-          <w:bCs/>
-          <w:i/>
-          <w:sz w:val="18"/>
-          <w:szCs w:val="18"/>
-          <w:u w:val="single"/>
-        </w:rPr>
-        <w:t>Changing the order of the boxes</w:t>
+        <w:t>separate boxes. Changing the order of the boxes</w:t>
       </w:r>
     </w:p>
     <w:p>
@@ -491,27 +480,7 @@
           <w:sz w:val="18"/>
           <w:szCs w:val="18"/>
         </w:rPr>
-        <w:t xml:space="preserve">, </w:t>
-      </w:r>
-      <w:r>
-        <w:rPr>
-          <w:rFonts w:ascii="Courier New" w:hAnsi="Courier New" w:cs="Courier New"/>
-          <w:bCs/>
-          <w:i/>
-          <w:sz w:val="18"/>
-          <w:szCs w:val="18"/>
-        </w:rPr>
-        <w:t>categ.class.order</w:t>
-      </w:r>
-      <w:r>
-        <w:rPr>
-          <w:rFonts w:ascii="Courier New" w:hAnsi="Courier New" w:cs="Courier New"/>
-          <w:bCs/>
-          <w:i/>
-          <w:sz w:val="18"/>
-          <w:szCs w:val="18"/>
-        </w:rPr>
-        <w:t xml:space="preserve"> = list(c("H", "G"))</w:t>
+        <w:t>, categ.class.order = list(c("H", "G"))</w:t>
       </w:r>
       <w:r>
         <w:rPr>
@@ -523,8 +492,6 @@
         </w:rPr>
         <w:t>)</w:t>
       </w:r>
-      <w:bookmarkStart w:id="0" w:name="_GoBack"/>
-      <w:bookmarkEnd w:id="0"/>
     </w:p>
     <w:p>
       <w:pPr>
@@ -1369,7 +1336,39 @@
           <w:sz w:val="18"/>
           <w:szCs w:val="18"/>
         </w:rPr>
-        <w:t>obs1 &lt;- data.frame(Time = 1:20, Group1 = rep(c("G", "H"), times = 10), Group2 = rep(c("A", "B"), each = 10)) ; fun_gg_</w:t>
+        <w:t>obs1 &lt;- data.frame(Time = 1:20, Group1 = rep(c("G", "H"), times = 10), Group2 =</w:t>
+      </w:r>
+      <w:r>
+        <w:rPr>
+          <w:rFonts w:ascii="Courier New" w:hAnsi="Courier New" w:cs="Courier New"/>
+          <w:bCs/>
+          <w:i/>
+          <w:sz w:val="18"/>
+          <w:szCs w:val="18"/>
+        </w:rPr>
+        <w:t xml:space="preserve"> rep(c("A", "B"), each = 10))</w:t>
+      </w:r>
+    </w:p>
+    <w:p>
+      <w:pPr>
+        <w:ind w:left="1701" w:hanging="567"/>
+        <w:rPr>
+          <w:rFonts w:ascii="Courier New" w:hAnsi="Courier New" w:cs="Courier New"/>
+          <w:bCs/>
+          <w:i/>
+          <w:sz w:val="18"/>
+          <w:szCs w:val="18"/>
+        </w:rPr>
+      </w:pPr>
+      <w:r>
+        <w:rPr>
+          <w:rFonts w:ascii="Courier New" w:hAnsi="Courier New" w:cs="Courier New"/>
+          <w:bCs/>
+          <w:i/>
+          <w:sz w:val="18"/>
+          <w:szCs w:val="18"/>
+        </w:rPr>
+        <w:t>fun_gg_</w:t>
       </w:r>
       <w:r>
         <w:rPr>
@@ -1389,7 +1388,29 @@
           <w:sz w:val="18"/>
           <w:szCs w:val="18"/>
         </w:rPr>
-        <w:t>(data1 = obs1, y = "Time", categ = c("Group1", "Group2"))</w:t>
+        <w:t xml:space="preserve">(data1 = </w:t>
+      </w:r>
+      <w:bookmarkStart w:id="0" w:name="_GoBack"/>
+      <w:r>
+        <w:rPr>
+          <w:rFonts w:ascii="Courier New" w:hAnsi="Courier New" w:cs="Courier New"/>
+          <w:bCs/>
+          <w:i/>
+          <w:sz w:val="18"/>
+          <w:szCs w:val="18"/>
+        </w:rPr>
+        <w:t>o</w:t>
+      </w:r>
+      <w:bookmarkEnd w:id="0"/>
+      <w:r>
+        <w:rPr>
+          <w:rFonts w:ascii="Courier New" w:hAnsi="Courier New" w:cs="Courier New"/>
+          <w:bCs/>
+          <w:i/>
+          <w:sz w:val="18"/>
+          <w:szCs w:val="18"/>
+        </w:rPr>
+        <w:t>bs1, y = "Time", categ = c("Group1", "Group2"))</w:t>
       </w:r>
     </w:p>
     <w:p>

</xml_diff>

<commit_message>
fun_gg_boxplot close to be fully tested and fun_gg_scatter remodeling
</commit_message>
<xml_diff>
--- a/boxplot_examples.docx
+++ b/boxplot_examples.docx
@@ -147,7 +147,17 @@
           <w:sz w:val="18"/>
           <w:szCs w:val="18"/>
         </w:rPr>
-        <w:t># hinges are not computed like in the classical boxplot() function of R.</w:t>
+        <w:t># hinges are not computed like in the cl</w:t>
+      </w:r>
+      <w:r>
+        <w:rPr>
+          <w:rFonts w:ascii="Courier New" w:hAnsi="Courier New" w:cs="Courier New"/>
+          <w:bCs/>
+          <w:i/>
+          <w:sz w:val="18"/>
+          <w:szCs w:val="18"/>
+        </w:rPr>
+        <w:t>assical boxplot() function of R</w:t>
       </w:r>
     </w:p>
     <w:p>
@@ -630,6 +640,33 @@
         </w:rPr>
         <w:t>)</w:t>
       </w:r>
+    </w:p>
+    <w:p>
+      <w:pPr>
+        <w:ind w:left="1701" w:hanging="567"/>
+        <w:jc w:val="left"/>
+        <w:rPr>
+          <w:rFonts w:ascii="Courier New" w:hAnsi="Courier New" w:cs="Courier New"/>
+          <w:bCs/>
+          <w:i/>
+          <w:color w:val="FF0000"/>
+          <w:sz w:val="18"/>
+          <w:szCs w:val="18"/>
+        </w:rPr>
+      </w:pPr>
+      <w:r>
+        <w:rPr>
+          <w:rFonts w:ascii="Courier New" w:hAnsi="Courier New" w:cs="Courier New"/>
+          <w:bCs/>
+          <w:i/>
+          <w:color w:val="FF0000"/>
+          <w:sz w:val="18"/>
+          <w:szCs w:val="18"/>
+        </w:rPr>
+        <w:t># The dot.alpha argument can alter the display of the color boxes when using pdf output</w:t>
+      </w:r>
+      <w:bookmarkStart w:id="0" w:name="_GoBack"/>
+      <w:bookmarkEnd w:id="0"/>
     </w:p>
     <w:p>
       <w:pPr>
@@ -989,7 +1026,7 @@
           <w:sz w:val="18"/>
           <w:szCs w:val="18"/>
         </w:rPr>
-        <w:t xml:space="preserve">classes of categ1), (2) a vector of string colors, one for each class of categ1 (each color will be associated according to categ.class.order of categ1), (3) a vector or factor of string colors, like if it was one of the column of data1 data frame (beware: a single color per class of categ1 and a single class of categ1 per color must be respected). Integers are also </w:t>
+        <w:t xml:space="preserve">classes of categ1), (2) a vector of string colors, one for each class of categ1 (each color will be associated according to categ.class.order of categ1), (3) a vector or factor of string colors, like if it was one of the column of data1 </w:t>
       </w:r>
       <w:r>
         <w:rPr>
@@ -1000,7 +1037,7 @@
           <w:szCs w:val="18"/>
         </w:rPr>
         <w:lastRenderedPageBreak/>
-        <w:t xml:space="preserve">accepted instead of character strings, as long as above rules about length are respected. Integers will be processed by fun_gg_palette() using the max integer value among all the integers in categ.color. If categ.color is non null and categ1 and categ2 specified, all the rules described above will apply to categ2 instead of categ1 (colors will be determined for </w:t>
+        <w:t xml:space="preserve">data frame (beware: a single color per class of categ1 and a single class of categ1 per color must be respected). Integers are also accepted instead of character strings, as long as above rules about length are respected. Integers will be processed by fun_gg_palette() using the max integer value among all the integers in categ.color. If categ.color is non null and categ1 and categ2 specified, all the rules described above will apply to categ2 instead of categ1 (colors will be determined for </w:t>
       </w:r>
       <w:r>
         <w:rPr>
@@ -1312,8 +1349,6 @@
         </w:rPr>
         <w:t xml:space="preserve">for instance, </w:t>
       </w:r>
-      <w:bookmarkStart w:id="0" w:name="_GoBack"/>
-      <w:bookmarkEnd w:id="0"/>
       <w:r>
         <w:rPr>
           <w:rFonts w:ascii="Courier New" w:hAnsi="Courier New" w:cs="Courier New"/>
@@ -1507,6 +1542,7 @@
           <w:sz w:val="18"/>
           <w:szCs w:val="18"/>
         </w:rPr>
+        <w:lastRenderedPageBreak/>
         <w:t xml:space="preserve"># </w:t>
       </w:r>
       <w:r>
@@ -1537,7 +1573,990 @@
           <w:sz w:val="18"/>
           <w:szCs w:val="18"/>
         </w:rPr>
-        <w:t xml:space="preserve">positive integer indicating the number of bins (i.e., nb of separations) of the y.lim range. Each dot will then be put in one of </w:t>
+        <w:t>positive integer indicating the number of bins (i.e., nb of separations) of the y.lim range. Each dot will then be put in one of the bin, with the size the width of the bin. Not considered if dot.tidy is FALSE</w:t>
+      </w:r>
+    </w:p>
+    <w:p>
+      <w:pPr>
+        <w:ind w:left="1701" w:hanging="567"/>
+        <w:jc w:val="left"/>
+        <w:rPr>
+          <w:rFonts w:ascii="Courier New" w:hAnsi="Courier New" w:cs="Courier New"/>
+          <w:bCs/>
+          <w:i/>
+          <w:sz w:val="18"/>
+          <w:szCs w:val="18"/>
+        </w:rPr>
+      </w:pPr>
+      <w:r>
+        <w:rPr>
+          <w:rFonts w:ascii="Courier New" w:hAnsi="Courier New" w:cs="Courier New"/>
+          <w:bCs/>
+          <w:i/>
+          <w:sz w:val="18"/>
+          <w:szCs w:val="18"/>
+        </w:rPr>
+        <w:t># dot.jitter: numeric value (from 0 to 1) of random dot horizontal dispersion, with 0 meaning no dispersion and 1 meaning a dispersion in the corresponding box width interval. Not considered if dot.tidy is TRUE</w:t>
+      </w:r>
+    </w:p>
+    <w:p>
+      <w:pPr>
+        <w:ind w:left="1701" w:hanging="567"/>
+        <w:jc w:val="left"/>
+        <w:rPr>
+          <w:rFonts w:ascii="Courier New" w:hAnsi="Courier New" w:cs="Courier New"/>
+          <w:bCs/>
+          <w:i/>
+          <w:sz w:val="18"/>
+          <w:szCs w:val="18"/>
+        </w:rPr>
+      </w:pPr>
+      <w:r>
+        <w:rPr>
+          <w:rFonts w:ascii="Courier New" w:hAnsi="Courier New" w:cs="Courier New"/>
+          <w:bCs/>
+          <w:i/>
+          <w:sz w:val="18"/>
+          <w:szCs w:val="18"/>
+        </w:rPr>
+        <w:t xml:space="preserve"># </w:t>
+      </w:r>
+      <w:r>
+        <w:rPr>
+          <w:rFonts w:ascii="Courier New" w:hAnsi="Courier New" w:cs="Courier New"/>
+          <w:bCs/>
+          <w:i/>
+          <w:sz w:val="18"/>
+          <w:szCs w:val="18"/>
+        </w:rPr>
+        <w:t>dot.size</w:t>
+      </w:r>
+      <w:r>
+        <w:rPr>
+          <w:rFonts w:ascii="Courier New" w:hAnsi="Courier New" w:cs="Courier New"/>
+          <w:bCs/>
+          <w:i/>
+          <w:sz w:val="18"/>
+          <w:szCs w:val="18"/>
+        </w:rPr>
+        <w:t xml:space="preserve">: </w:t>
+      </w:r>
+      <w:r>
+        <w:rPr>
+          <w:rFonts w:ascii="Courier New" w:hAnsi="Courier New" w:cs="Courier New"/>
+          <w:bCs/>
+          <w:i/>
+          <w:sz w:val="18"/>
+          <w:szCs w:val="18"/>
+        </w:rPr>
+        <w:t>numeric value of dot size (in mm). Not considered if dot.tidy is TRUE</w:t>
+      </w:r>
+    </w:p>
+    <w:p>
+      <w:pPr>
+        <w:ind w:left="1701" w:hanging="567"/>
+        <w:jc w:val="left"/>
+        <w:rPr>
+          <w:rFonts w:ascii="Courier New" w:hAnsi="Courier New" w:cs="Courier New"/>
+          <w:bCs/>
+          <w:i/>
+          <w:sz w:val="18"/>
+          <w:szCs w:val="18"/>
+        </w:rPr>
+      </w:pPr>
+      <w:r>
+        <w:rPr>
+          <w:rFonts w:ascii="Courier New" w:hAnsi="Courier New" w:cs="Courier New"/>
+          <w:bCs/>
+          <w:i/>
+          <w:sz w:val="18"/>
+          <w:szCs w:val="18"/>
+        </w:rPr>
+        <w:t># dot.alpha: numeric value (from 0 to 1) of dot transparency (full transparent to full opaque, respectively)</w:t>
+      </w:r>
+    </w:p>
+    <w:p>
+      <w:pPr>
+        <w:ind w:left="1701" w:hanging="567"/>
+        <w:jc w:val="left"/>
+        <w:rPr>
+          <w:rFonts w:ascii="Courier New" w:hAnsi="Courier New" w:cs="Courier New"/>
+          <w:bCs/>
+          <w:i/>
+          <w:sz w:val="18"/>
+          <w:szCs w:val="18"/>
+        </w:rPr>
+      </w:pPr>
+      <w:r>
+        <w:rPr>
+          <w:rFonts w:ascii="Courier New" w:hAnsi="Courier New" w:cs="Courier New"/>
+          <w:bCs/>
+          <w:i/>
+          <w:sz w:val="18"/>
+          <w:szCs w:val="18"/>
+        </w:rPr>
+        <w:t xml:space="preserve"># </w:t>
+      </w:r>
+      <w:r>
+        <w:rPr>
+          <w:rFonts w:ascii="Courier New" w:hAnsi="Courier New" w:cs="Courier New"/>
+          <w:bCs/>
+          <w:i/>
+          <w:sz w:val="18"/>
+          <w:szCs w:val="18"/>
+        </w:rPr>
+        <w:t>dot.border.size</w:t>
+      </w:r>
+      <w:r>
+        <w:rPr>
+          <w:rFonts w:ascii="Courier New" w:hAnsi="Courier New" w:cs="Courier New"/>
+          <w:bCs/>
+          <w:i/>
+          <w:sz w:val="18"/>
+          <w:szCs w:val="18"/>
+        </w:rPr>
+        <w:t xml:space="preserve">: </w:t>
+      </w:r>
+      <w:r>
+        <w:rPr>
+          <w:rFonts w:ascii="Courier New" w:hAnsi="Courier New" w:cs="Courier New"/>
+          <w:bCs/>
+          <w:i/>
+          <w:sz w:val="18"/>
+          <w:szCs w:val="18"/>
+        </w:rPr>
+        <w:t>numeric value of border dot size (in mm). Write zero for no dot border. If dot.tidy is TRUE, value 0 remove the border. Another one leave the border without size control (geom_doplot() feature)</w:t>
+      </w:r>
+    </w:p>
+    <w:p>
+      <w:pPr>
+        <w:ind w:left="1701" w:hanging="567"/>
+        <w:jc w:val="left"/>
+        <w:rPr>
+          <w:rFonts w:ascii="Courier New" w:hAnsi="Courier New" w:cs="Courier New"/>
+          <w:bCs/>
+          <w:i/>
+          <w:sz w:val="18"/>
+          <w:szCs w:val="18"/>
+        </w:rPr>
+      </w:pPr>
+      <w:r>
+        <w:rPr>
+          <w:rFonts w:ascii="Courier New" w:hAnsi="Courier New" w:cs="Courier New"/>
+          <w:bCs/>
+          <w:i/>
+          <w:sz w:val="18"/>
+          <w:szCs w:val="18"/>
+        </w:rPr>
+        <w:t xml:space="preserve"># </w:t>
+      </w:r>
+      <w:r>
+        <w:rPr>
+          <w:rFonts w:ascii="Courier New" w:hAnsi="Courier New" w:cs="Courier New"/>
+          <w:bCs/>
+          <w:i/>
+          <w:sz w:val="18"/>
+          <w:szCs w:val="18"/>
+        </w:rPr>
+        <w:t>dot.border.color</w:t>
+      </w:r>
+      <w:r>
+        <w:rPr>
+          <w:rFonts w:ascii="Courier New" w:hAnsi="Courier New" w:cs="Courier New"/>
+          <w:bCs/>
+          <w:i/>
+          <w:sz w:val="18"/>
+          <w:szCs w:val="18"/>
+        </w:rPr>
+        <w:t xml:space="preserve">: </w:t>
+      </w:r>
+      <w:r>
+        <w:rPr>
+          <w:rFonts w:ascii="Courier New" w:hAnsi="Courier New" w:cs="Courier New"/>
+          <w:bCs/>
+          <w:i/>
+          <w:sz w:val="18"/>
+          <w:szCs w:val="18"/>
+        </w:rPr>
+        <w:t xml:space="preserve">single character color string defining the color of the dot border (same color for all the dots, whatever their categories). If </w:t>
+      </w:r>
+      <w:r>
+        <w:rPr>
+          <w:rFonts w:ascii="Courier New" w:hAnsi="Courier New" w:cs="Courier New"/>
+          <w:bCs/>
+          <w:i/>
+          <w:sz w:val="18"/>
+          <w:szCs w:val="18"/>
+        </w:rPr>
+        <w:t>dot.border.color</w:t>
+      </w:r>
+      <w:r>
+        <w:rPr>
+          <w:rFonts w:ascii="Courier New" w:hAnsi="Courier New" w:cs="Courier New"/>
+          <w:bCs/>
+          <w:i/>
+          <w:sz w:val="18"/>
+          <w:szCs w:val="18"/>
+        </w:rPr>
+        <w:t xml:space="preserve"> = NULL, the border color will be the same as the dot color. A single integer is also accepted instead of a character string, that will be processed by fun_gg_palette()</w:t>
+      </w:r>
+    </w:p>
+    <w:p>
+      <w:pPr>
+        <w:ind w:left="1701" w:hanging="567"/>
+        <w:jc w:val="left"/>
+        <w:rPr>
+          <w:rFonts w:ascii="Courier New" w:hAnsi="Courier New" w:cs="Courier New"/>
+          <w:bCs/>
+          <w:i/>
+          <w:sz w:val="18"/>
+          <w:szCs w:val="18"/>
+        </w:rPr>
+      </w:pPr>
+      <w:r>
+        <w:rPr>
+          <w:rFonts w:ascii="Courier New" w:hAnsi="Courier New" w:cs="Courier New"/>
+          <w:bCs/>
+          <w:i/>
+          <w:sz w:val="18"/>
+          <w:szCs w:val="18"/>
+        </w:rPr>
+        <w:t xml:space="preserve"># </w:t>
+      </w:r>
+      <w:r>
+        <w:rPr>
+          <w:rFonts w:ascii="Courier New" w:hAnsi="Courier New" w:cs="Courier New"/>
+          <w:bCs/>
+          <w:i/>
+          <w:sz w:val="18"/>
+          <w:szCs w:val="18"/>
+        </w:rPr>
+        <w:t>x.lab</w:t>
+      </w:r>
+      <w:r>
+        <w:rPr>
+          <w:rFonts w:ascii="Courier New" w:hAnsi="Courier New" w:cs="Courier New"/>
+          <w:bCs/>
+          <w:i/>
+          <w:sz w:val="18"/>
+          <w:szCs w:val="18"/>
+        </w:rPr>
+        <w:t>: a character string or expression for x-axis legend. If NULL, character string of categ1</w:t>
+      </w:r>
+    </w:p>
+    <w:p>
+      <w:pPr>
+        <w:ind w:left="1701" w:hanging="567"/>
+        <w:jc w:val="left"/>
+        <w:rPr>
+          <w:rFonts w:ascii="Courier New" w:hAnsi="Courier New" w:cs="Courier New"/>
+          <w:bCs/>
+          <w:i/>
+          <w:sz w:val="18"/>
+          <w:szCs w:val="18"/>
+        </w:rPr>
+      </w:pPr>
+      <w:r>
+        <w:rPr>
+          <w:rFonts w:ascii="Courier New" w:hAnsi="Courier New" w:cs="Courier New"/>
+          <w:bCs/>
+          <w:i/>
+          <w:sz w:val="18"/>
+          <w:szCs w:val="18"/>
+        </w:rPr>
+        <w:t xml:space="preserve"># </w:t>
+      </w:r>
+      <w:r>
+        <w:rPr>
+          <w:rFonts w:ascii="Courier New" w:hAnsi="Courier New" w:cs="Courier New"/>
+          <w:bCs/>
+          <w:i/>
+          <w:sz w:val="18"/>
+          <w:szCs w:val="18"/>
+        </w:rPr>
+        <w:t>y.lab</w:t>
+      </w:r>
+      <w:r>
+        <w:rPr>
+          <w:rFonts w:ascii="Courier New" w:hAnsi="Courier New" w:cs="Courier New"/>
+          <w:bCs/>
+          <w:i/>
+          <w:sz w:val="18"/>
+          <w:szCs w:val="18"/>
+        </w:rPr>
+        <w:t>: a character string or expression for y-axis legend. If NULL, character string of the y argument</w:t>
+      </w:r>
+    </w:p>
+    <w:p>
+      <w:pPr>
+        <w:ind w:left="1701" w:hanging="567"/>
+        <w:jc w:val="left"/>
+        <w:rPr>
+          <w:rFonts w:ascii="Courier New" w:hAnsi="Courier New" w:cs="Courier New"/>
+          <w:bCs/>
+          <w:i/>
+          <w:sz w:val="18"/>
+          <w:szCs w:val="18"/>
+        </w:rPr>
+      </w:pPr>
+      <w:r>
+        <w:rPr>
+          <w:rFonts w:ascii="Courier New" w:hAnsi="Courier New" w:cs="Courier New"/>
+          <w:bCs/>
+          <w:i/>
+          <w:sz w:val="18"/>
+          <w:szCs w:val="18"/>
+        </w:rPr>
+        <w:t># y.</w:t>
+      </w:r>
+      <w:r>
+        <w:rPr>
+          <w:rFonts w:ascii="Courier New" w:hAnsi="Courier New" w:cs="Courier New"/>
+          <w:bCs/>
+          <w:i/>
+          <w:sz w:val="18"/>
+          <w:szCs w:val="18"/>
+        </w:rPr>
+        <w:t>lim</w:t>
+      </w:r>
+      <w:r>
+        <w:rPr>
+          <w:rFonts w:ascii="Courier New" w:hAnsi="Courier New" w:cs="Courier New"/>
+          <w:bCs/>
+          <w:i/>
+          <w:sz w:val="18"/>
+          <w:szCs w:val="18"/>
+        </w:rPr>
+        <w:t xml:space="preserve">: </w:t>
+      </w:r>
+      <w:r>
+        <w:rPr>
+          <w:rFonts w:ascii="Courier New" w:hAnsi="Courier New" w:cs="Courier New"/>
+          <w:bCs/>
+          <w:i/>
+          <w:sz w:val="18"/>
+          <w:szCs w:val="18"/>
+        </w:rPr>
+        <w:t>2 numeric values indicating the range of the y-axis</w:t>
+      </w:r>
+    </w:p>
+    <w:p>
+      <w:pPr>
+        <w:ind w:left="1701" w:hanging="567"/>
+        <w:jc w:val="left"/>
+        <w:rPr>
+          <w:rFonts w:ascii="Courier New" w:hAnsi="Courier New" w:cs="Courier New"/>
+          <w:bCs/>
+          <w:i/>
+          <w:sz w:val="18"/>
+          <w:szCs w:val="18"/>
+        </w:rPr>
+      </w:pPr>
+      <w:r>
+        <w:rPr>
+          <w:rFonts w:ascii="Courier New" w:hAnsi="Courier New" w:cs="Courier New"/>
+          <w:bCs/>
+          <w:i/>
+          <w:sz w:val="18"/>
+          <w:szCs w:val="18"/>
+        </w:rPr>
+        <w:t xml:space="preserve"># </w:t>
+      </w:r>
+      <w:r>
+        <w:rPr>
+          <w:rFonts w:ascii="Courier New" w:hAnsi="Courier New" w:cs="Courier New"/>
+          <w:bCs/>
+          <w:i/>
+          <w:sz w:val="18"/>
+          <w:szCs w:val="18"/>
+        </w:rPr>
+        <w:t>y.log</w:t>
+      </w:r>
+      <w:r>
+        <w:rPr>
+          <w:rFonts w:ascii="Courier New" w:hAnsi="Courier New" w:cs="Courier New"/>
+          <w:bCs/>
+          <w:i/>
+          <w:sz w:val="18"/>
+          <w:szCs w:val="18"/>
+        </w:rPr>
+        <w:t xml:space="preserve">: Either "no" (values in the y argument column of the data1 data frame are not log), "log2" (values in the y argument column of the data1 data frame are log2 transformed) or "log10" (values in the y argument column of the data1 data frame are log10 transformed). BEWARE: do not tranform the data, but just display ticks in a log scale manner. Thus, negative or zero values allowed. BEWARE: not possible to have horizontal </w:t>
+      </w:r>
+      <w:r>
+        <w:rPr>
+          <w:rFonts w:ascii="Courier New" w:hAnsi="Courier New" w:cs="Courier New"/>
+          <w:bCs/>
+          <w:i/>
+          <w:sz w:val="18"/>
+          <w:szCs w:val="18"/>
+        </w:rPr>
+        <w:t>box</w:t>
+      </w:r>
+      <w:r>
+        <w:rPr>
+          <w:rFonts w:ascii="Courier New" w:hAnsi="Courier New" w:cs="Courier New"/>
+          <w:bCs/>
+          <w:i/>
+          <w:sz w:val="18"/>
+          <w:szCs w:val="18"/>
+        </w:rPr>
+        <w:t>s with a log axis, due to a bug in ggplot2 (see https://github.com/tidyverse/ggplot2/issues/881)</w:t>
+      </w:r>
+    </w:p>
+    <w:p>
+      <w:pPr>
+        <w:ind w:left="1701" w:hanging="567"/>
+        <w:jc w:val="left"/>
+        <w:rPr>
+          <w:rFonts w:ascii="Courier New" w:hAnsi="Courier New" w:cs="Courier New"/>
+          <w:bCs/>
+          <w:i/>
+          <w:sz w:val="18"/>
+          <w:szCs w:val="18"/>
+        </w:rPr>
+      </w:pPr>
+      <w:r>
+        <w:rPr>
+          <w:rFonts w:ascii="Courier New" w:hAnsi="Courier New" w:cs="Courier New"/>
+          <w:bCs/>
+          <w:i/>
+          <w:sz w:val="18"/>
+          <w:szCs w:val="18"/>
+        </w:rPr>
+        <w:t># y.tick.nb: approximate number of desired label values on the y-axis (n argument of the the fun_scale() function)</w:t>
+      </w:r>
+    </w:p>
+    <w:p>
+      <w:pPr>
+        <w:ind w:left="1701" w:hanging="567"/>
+        <w:jc w:val="left"/>
+        <w:rPr>
+          <w:rFonts w:ascii="Courier New" w:hAnsi="Courier New" w:cs="Courier New"/>
+          <w:bCs/>
+          <w:i/>
+          <w:sz w:val="18"/>
+          <w:szCs w:val="18"/>
+        </w:rPr>
+      </w:pPr>
+      <w:r>
+        <w:rPr>
+          <w:rFonts w:ascii="Courier New" w:hAnsi="Courier New" w:cs="Courier New"/>
+          <w:bCs/>
+          <w:i/>
+          <w:sz w:val="18"/>
+          <w:szCs w:val="18"/>
+        </w:rPr>
+        <w:t xml:space="preserve"># y.inter.tick.nb: number of desired secondary ticks between main ticks. Not considered if </w:t>
+      </w:r>
+      <w:r>
+        <w:rPr>
+          <w:rFonts w:ascii="Courier New" w:hAnsi="Courier New" w:cs="Courier New"/>
+          <w:bCs/>
+          <w:i/>
+          <w:sz w:val="18"/>
+          <w:szCs w:val="18"/>
+        </w:rPr>
+        <w:t>y.log</w:t>
+      </w:r>
+      <w:r>
+        <w:rPr>
+          <w:rFonts w:ascii="Courier New" w:hAnsi="Courier New" w:cs="Courier New"/>
+          <w:bCs/>
+          <w:i/>
+          <w:sz w:val="18"/>
+          <w:szCs w:val="18"/>
+        </w:rPr>
+        <w:t xml:space="preserve"> is other than "no". In that case, play with the </w:t>
+      </w:r>
+      <w:r>
+        <w:rPr>
+          <w:rFonts w:ascii="Courier New" w:hAnsi="Courier New" w:cs="Courier New"/>
+          <w:bCs/>
+          <w:i/>
+          <w:sz w:val="18"/>
+          <w:szCs w:val="18"/>
+        </w:rPr>
+        <w:t>y.lim</w:t>
+      </w:r>
+      <w:r>
+        <w:rPr>
+          <w:rFonts w:ascii="Courier New" w:hAnsi="Courier New" w:cs="Courier New"/>
+          <w:bCs/>
+          <w:i/>
+          <w:sz w:val="18"/>
+          <w:szCs w:val="18"/>
+        </w:rPr>
+        <w:t xml:space="preserve"> and y.tick.nb arguments</w:t>
+      </w:r>
+    </w:p>
+    <w:p>
+      <w:pPr>
+        <w:ind w:left="1701" w:hanging="567"/>
+        <w:jc w:val="left"/>
+        <w:rPr>
+          <w:rFonts w:ascii="Courier New" w:hAnsi="Courier New" w:cs="Courier New"/>
+          <w:bCs/>
+          <w:i/>
+          <w:sz w:val="18"/>
+          <w:szCs w:val="18"/>
+        </w:rPr>
+      </w:pPr>
+      <w:r>
+        <w:rPr>
+          <w:rFonts w:ascii="Courier New" w:hAnsi="Courier New" w:cs="Courier New"/>
+          <w:bCs/>
+          <w:i/>
+          <w:sz w:val="18"/>
+          <w:szCs w:val="18"/>
+        </w:rPr>
+        <w:t xml:space="preserve"># y.include.zero: logical. Does </w:t>
+      </w:r>
+      <w:r>
+        <w:rPr>
+          <w:rFonts w:ascii="Courier New" w:hAnsi="Courier New" w:cs="Courier New"/>
+          <w:bCs/>
+          <w:i/>
+          <w:sz w:val="18"/>
+          <w:szCs w:val="18"/>
+        </w:rPr>
+        <w:t>y.lim</w:t>
+      </w:r>
+      <w:r>
+        <w:rPr>
+          <w:rFonts w:ascii="Courier New" w:hAnsi="Courier New" w:cs="Courier New"/>
+          <w:bCs/>
+          <w:i/>
+          <w:sz w:val="18"/>
+          <w:szCs w:val="18"/>
+        </w:rPr>
+        <w:t xml:space="preserve"> range include 0? Ok even if </w:t>
+      </w:r>
+      <w:r>
+        <w:rPr>
+          <w:rFonts w:ascii="Courier New" w:hAnsi="Courier New" w:cs="Courier New"/>
+          <w:bCs/>
+          <w:i/>
+          <w:sz w:val="18"/>
+          <w:szCs w:val="18"/>
+        </w:rPr>
+        <w:t>y.log</w:t>
+      </w:r>
+      <w:r>
+        <w:rPr>
+          <w:rFonts w:ascii="Courier New" w:hAnsi="Courier New" w:cs="Courier New"/>
+          <w:bCs/>
+          <w:i/>
+          <w:sz w:val="18"/>
+          <w:szCs w:val="18"/>
+        </w:rPr>
+        <w:t xml:space="preserve"> = TRUE because </w:t>
+      </w:r>
+      <w:r>
+        <w:rPr>
+          <w:rFonts w:ascii="Courier New" w:hAnsi="Courier New" w:cs="Courier New"/>
+          <w:bCs/>
+          <w:i/>
+          <w:sz w:val="18"/>
+          <w:szCs w:val="18"/>
+        </w:rPr>
+        <w:t>y.lim</w:t>
+      </w:r>
+      <w:r>
+        <w:rPr>
+          <w:rFonts w:ascii="Courier New" w:hAnsi="Courier New" w:cs="Courier New"/>
+          <w:bCs/>
+          <w:i/>
+          <w:sz w:val="18"/>
+          <w:szCs w:val="18"/>
+        </w:rPr>
+        <w:t xml:space="preserve"> must already be log transformed values</w:t>
+      </w:r>
+    </w:p>
+    <w:p>
+      <w:pPr>
+        <w:ind w:left="1701" w:hanging="567"/>
+        <w:jc w:val="left"/>
+        <w:rPr>
+          <w:rFonts w:ascii="Courier New" w:hAnsi="Courier New" w:cs="Courier New"/>
+          <w:bCs/>
+          <w:i/>
+          <w:sz w:val="18"/>
+          <w:szCs w:val="18"/>
+        </w:rPr>
+      </w:pPr>
+      <w:r>
+        <w:rPr>
+          <w:rFonts w:ascii="Courier New" w:hAnsi="Courier New" w:cs="Courier New"/>
+          <w:bCs/>
+          <w:i/>
+          <w:sz w:val="18"/>
+          <w:szCs w:val="18"/>
+        </w:rPr>
+        <w:t xml:space="preserve"># y.top.extra.margin: single proportion (between 0 and 1) indicating if extra margins must be added to </w:t>
+      </w:r>
+      <w:r>
+        <w:rPr>
+          <w:rFonts w:ascii="Courier New" w:hAnsi="Courier New" w:cs="Courier New"/>
+          <w:bCs/>
+          <w:i/>
+          <w:sz w:val="18"/>
+          <w:szCs w:val="18"/>
+        </w:rPr>
+        <w:t>y.lim</w:t>
+      </w:r>
+      <w:r>
+        <w:rPr>
+          <w:rFonts w:ascii="Courier New" w:hAnsi="Courier New" w:cs="Courier New"/>
+          <w:bCs/>
+          <w:i/>
+          <w:sz w:val="18"/>
+          <w:szCs w:val="18"/>
+        </w:rPr>
+        <w:t>. If different from 0, add the range of the axis * y.top.extra.margin (e.g., abs(</w:t>
+      </w:r>
+      <w:r>
+        <w:rPr>
+          <w:rFonts w:ascii="Courier New" w:hAnsi="Courier New" w:cs="Courier New"/>
+          <w:bCs/>
+          <w:i/>
+          <w:sz w:val="18"/>
+          <w:szCs w:val="18"/>
+        </w:rPr>
+        <w:t>y.lim</w:t>
+      </w:r>
+      <w:r>
+        <w:rPr>
+          <w:rFonts w:ascii="Courier New" w:hAnsi="Courier New" w:cs="Courier New"/>
+          <w:bCs/>
+          <w:i/>
+          <w:sz w:val="18"/>
+          <w:szCs w:val="18"/>
+        </w:rPr>
+        <w:t xml:space="preserve">[2] - </w:t>
+      </w:r>
+      <w:r>
+        <w:rPr>
+          <w:rFonts w:ascii="Courier New" w:hAnsi="Courier New" w:cs="Courier New"/>
+          <w:bCs/>
+          <w:i/>
+          <w:sz w:val="18"/>
+          <w:szCs w:val="18"/>
+        </w:rPr>
+        <w:t>y.lim</w:t>
+      </w:r>
+      <w:r>
+        <w:rPr>
+          <w:rFonts w:ascii="Courier New" w:hAnsi="Courier New" w:cs="Courier New"/>
+          <w:bCs/>
+          <w:i/>
+          <w:sz w:val="18"/>
+          <w:szCs w:val="18"/>
+        </w:rPr>
+        <w:t>[1]) * y.top.extra.margin) to the top of y-axis</w:t>
+      </w:r>
+    </w:p>
+    <w:p>
+      <w:pPr>
+        <w:ind w:left="1701" w:hanging="567"/>
+        <w:jc w:val="left"/>
+        <w:rPr>
+          <w:rFonts w:ascii="Courier New" w:hAnsi="Courier New" w:cs="Courier New"/>
+          <w:bCs/>
+          <w:i/>
+          <w:sz w:val="18"/>
+          <w:szCs w:val="18"/>
+        </w:rPr>
+      </w:pPr>
+      <w:r>
+        <w:rPr>
+          <w:rFonts w:ascii="Courier New" w:hAnsi="Courier New" w:cs="Courier New"/>
+          <w:bCs/>
+          <w:i/>
+          <w:sz w:val="18"/>
+          <w:szCs w:val="18"/>
+        </w:rPr>
+        <w:t># y.bottom.extra.margin: idem as y.top.extra.margin but to the bottom of y-axis</w:t>
+      </w:r>
+    </w:p>
+    <w:p>
+      <w:pPr>
+        <w:ind w:left="1701" w:hanging="567"/>
+        <w:jc w:val="left"/>
+        <w:rPr>
+          <w:rFonts w:ascii="Courier New" w:hAnsi="Courier New" w:cs="Courier New"/>
+          <w:bCs/>
+          <w:i/>
+          <w:sz w:val="18"/>
+          <w:szCs w:val="18"/>
+        </w:rPr>
+      </w:pPr>
+      <w:r>
+        <w:rPr>
+          <w:rFonts w:ascii="Courier New" w:hAnsi="Courier New" w:cs="Courier New"/>
+          <w:bCs/>
+          <w:i/>
+          <w:sz w:val="18"/>
+          <w:szCs w:val="18"/>
+        </w:rPr>
+        <w:t># stat.disp: add the median number above the corresponding box. Either NULL (no number shown), "top" (at the top of the figure region) or "above" (above each box)</w:t>
+      </w:r>
+    </w:p>
+    <w:p>
+      <w:pPr>
+        <w:ind w:left="1701" w:hanging="567"/>
+        <w:jc w:val="left"/>
+        <w:rPr>
+          <w:rFonts w:ascii="Courier New" w:hAnsi="Courier New" w:cs="Courier New"/>
+          <w:bCs/>
+          <w:i/>
+          <w:sz w:val="18"/>
+          <w:szCs w:val="18"/>
+        </w:rPr>
+      </w:pPr>
+      <w:r>
+        <w:rPr>
+          <w:rFonts w:ascii="Courier New" w:hAnsi="Courier New" w:cs="Courier New"/>
+          <w:bCs/>
+          <w:i/>
+          <w:sz w:val="18"/>
+          <w:szCs w:val="18"/>
+        </w:rPr>
+        <w:t># stat.disp</w:t>
+      </w:r>
+      <w:r>
+        <w:rPr>
+          <w:rFonts w:ascii="Courier New" w:hAnsi="Courier New" w:cs="Courier New"/>
+          <w:bCs/>
+          <w:i/>
+          <w:sz w:val="18"/>
+          <w:szCs w:val="18"/>
+        </w:rPr>
+        <w:t>.mean</w:t>
+      </w:r>
+      <w:r>
+        <w:rPr>
+          <w:rFonts w:ascii="Courier New" w:hAnsi="Courier New" w:cs="Courier New"/>
+          <w:bCs/>
+          <w:i/>
+          <w:sz w:val="18"/>
+          <w:szCs w:val="18"/>
+        </w:rPr>
+        <w:t xml:space="preserve">: </w:t>
+      </w:r>
+      <w:r>
+        <w:rPr>
+          <w:rFonts w:ascii="Courier New" w:hAnsi="Courier New" w:cs="Courier New"/>
+          <w:bCs/>
+          <w:i/>
+          <w:sz w:val="18"/>
+          <w:szCs w:val="18"/>
+        </w:rPr>
+        <w:t>logical. Diplay means instead of medians ?</w:t>
+      </w:r>
+    </w:p>
+    <w:p>
+      <w:pPr>
+        <w:ind w:left="1701" w:hanging="567"/>
+        <w:jc w:val="left"/>
+        <w:rPr>
+          <w:rFonts w:ascii="Courier New" w:hAnsi="Courier New" w:cs="Courier New"/>
+          <w:bCs/>
+          <w:i/>
+          <w:sz w:val="18"/>
+          <w:szCs w:val="18"/>
+        </w:rPr>
+      </w:pPr>
+      <w:r>
+        <w:rPr>
+          <w:rFonts w:ascii="Courier New" w:hAnsi="Courier New" w:cs="Courier New"/>
+          <w:bCs/>
+          <w:i/>
+          <w:sz w:val="18"/>
+          <w:szCs w:val="18"/>
+        </w:rPr>
+        <w:t># stat.size: numeric value of the stat size (in points). Increase the value to increase text size</w:t>
+      </w:r>
+    </w:p>
+    <w:p>
+      <w:pPr>
+        <w:ind w:left="1701" w:hanging="567"/>
+        <w:jc w:val="left"/>
+        <w:rPr>
+          <w:rFonts w:ascii="Courier New" w:hAnsi="Courier New" w:cs="Courier New"/>
+          <w:bCs/>
+          <w:i/>
+          <w:sz w:val="18"/>
+          <w:szCs w:val="18"/>
+        </w:rPr>
+      </w:pPr>
+      <w:r>
+        <w:rPr>
+          <w:rFonts w:ascii="Courier New" w:hAnsi="Courier New" w:cs="Courier New"/>
+          <w:bCs/>
+          <w:i/>
+          <w:sz w:val="18"/>
+          <w:szCs w:val="18"/>
+        </w:rPr>
+        <w:t># stat.dist: numeric value of the stat distance. Increase the value to increase the distance</w:t>
+      </w:r>
+      <w:r>
+        <w:rPr>
+          <w:rFonts w:ascii="Courier New" w:hAnsi="Courier New" w:cs="Courier New"/>
+          <w:bCs/>
+          <w:i/>
+          <w:sz w:val="18"/>
+          <w:szCs w:val="18"/>
+        </w:rPr>
+        <w:t xml:space="preserve"> from the box plot</w:t>
+      </w:r>
+    </w:p>
+    <w:p>
+      <w:pPr>
+        <w:ind w:left="1701" w:hanging="567"/>
+        <w:jc w:val="left"/>
+        <w:rPr>
+          <w:rFonts w:ascii="Courier New" w:hAnsi="Courier New" w:cs="Courier New"/>
+          <w:bCs/>
+          <w:i/>
+          <w:sz w:val="18"/>
+          <w:szCs w:val="18"/>
+        </w:rPr>
+      </w:pPr>
+      <w:r>
+        <w:rPr>
+          <w:rFonts w:ascii="Courier New" w:hAnsi="Courier New" w:cs="Courier New"/>
+          <w:bCs/>
+          <w:i/>
+          <w:sz w:val="18"/>
+          <w:szCs w:val="18"/>
+        </w:rPr>
+        <w:t xml:space="preserve"># vertical: logical. Vertical </w:t>
+      </w:r>
+      <w:r>
+        <w:rPr>
+          <w:rFonts w:ascii="Courier New" w:hAnsi="Courier New" w:cs="Courier New"/>
+          <w:bCs/>
+          <w:i/>
+          <w:sz w:val="18"/>
+          <w:szCs w:val="18"/>
+        </w:rPr>
+        <w:t>box</w:t>
+      </w:r>
+      <w:r>
+        <w:rPr>
+          <w:rFonts w:ascii="Courier New" w:hAnsi="Courier New" w:cs="Courier New"/>
+          <w:bCs/>
+          <w:i/>
+          <w:sz w:val="18"/>
+          <w:szCs w:val="18"/>
+        </w:rPr>
+        <w:t xml:space="preserve">s? BEWARE: will be automatically set to TRUE if </w:t>
+      </w:r>
+      <w:r>
+        <w:rPr>
+          <w:rFonts w:ascii="Courier New" w:hAnsi="Courier New" w:cs="Courier New"/>
+          <w:bCs/>
+          <w:i/>
+          <w:sz w:val="18"/>
+          <w:szCs w:val="18"/>
+        </w:rPr>
+        <w:t>y.log</w:t>
+      </w:r>
+      <w:r>
+        <w:rPr>
+          <w:rFonts w:ascii="Courier New" w:hAnsi="Courier New" w:cs="Courier New"/>
+          <w:bCs/>
+          <w:i/>
+          <w:sz w:val="18"/>
+          <w:szCs w:val="18"/>
+        </w:rPr>
+        <w:t xml:space="preserve"> argument is other than "no". Indeed, not possible to have horizontal </w:t>
+      </w:r>
+      <w:r>
+        <w:rPr>
+          <w:rFonts w:ascii="Courier New" w:hAnsi="Courier New" w:cs="Courier New"/>
+          <w:bCs/>
+          <w:i/>
+          <w:sz w:val="18"/>
+          <w:szCs w:val="18"/>
+        </w:rPr>
+        <w:t>box</w:t>
+      </w:r>
+      <w:r>
+        <w:rPr>
+          <w:rFonts w:ascii="Courier New" w:hAnsi="Courier New" w:cs="Courier New"/>
+          <w:bCs/>
+          <w:i/>
+          <w:sz w:val="18"/>
+          <w:szCs w:val="18"/>
+        </w:rPr>
+        <w:t>s with a log axis, due to a bug in ggplot2 (see https://github.com/tidyverse/ggplot2/issues/881)</w:t>
+      </w:r>
+    </w:p>
+    <w:p>
+      <w:pPr>
+        <w:ind w:left="1701" w:hanging="567"/>
+        <w:jc w:val="left"/>
+        <w:rPr>
+          <w:rFonts w:ascii="Courier New" w:hAnsi="Courier New" w:cs="Courier New"/>
+          <w:bCs/>
+          <w:i/>
+          <w:sz w:val="18"/>
+          <w:szCs w:val="18"/>
+        </w:rPr>
+      </w:pPr>
+      <w:r>
+        <w:rPr>
+          <w:rFonts w:ascii="Courier New" w:hAnsi="Courier New" w:cs="Courier New"/>
+          <w:bCs/>
+          <w:i/>
+          <w:sz w:val="18"/>
+          <w:szCs w:val="18"/>
+        </w:rPr>
+        <w:t xml:space="preserve"># text.size: numeric value of the size of the (1) axis numbers and axis legends, (2) texts in the graphic legend, (3) stats above </w:t>
+      </w:r>
+      <w:r>
+        <w:rPr>
+          <w:rFonts w:ascii="Courier New" w:hAnsi="Courier New" w:cs="Courier New"/>
+          <w:bCs/>
+          <w:i/>
+          <w:sz w:val="18"/>
+          <w:szCs w:val="18"/>
+        </w:rPr>
+        <w:t>box</w:t>
+      </w:r>
+      <w:r>
+        <w:rPr>
+          <w:rFonts w:ascii="Courier New" w:hAnsi="Courier New" w:cs="Courier New"/>
+          <w:bCs/>
+          <w:i/>
+          <w:sz w:val="18"/>
+          <w:szCs w:val="18"/>
+        </w:rPr>
+        <w:t>s (in points)</w:t>
+      </w:r>
+    </w:p>
+    <w:p>
+      <w:pPr>
+        <w:ind w:left="1701" w:hanging="567"/>
+        <w:jc w:val="left"/>
+        <w:rPr>
+          <w:rFonts w:ascii="Courier New" w:hAnsi="Courier New" w:cs="Courier New"/>
+          <w:bCs/>
+          <w:i/>
+          <w:sz w:val="18"/>
+          <w:szCs w:val="18"/>
+        </w:rPr>
+      </w:pPr>
+      <w:r>
+        <w:rPr>
+          <w:rFonts w:ascii="Courier New" w:hAnsi="Courier New" w:cs="Courier New"/>
+          <w:bCs/>
+          <w:i/>
+          <w:sz w:val="18"/>
+          <w:szCs w:val="18"/>
+        </w:rPr>
+        <w:t xml:space="preserve"># text.angle: integer value of the text angle for the x-axis labels. Positive values for counterclockwise rotation: 0 for horizontal, 90 for </w:t>
       </w:r>
       <w:r>
         <w:rPr>
@@ -1548,7 +2567,7 @@
           <w:szCs w:val="18"/>
         </w:rPr>
         <w:lastRenderedPageBreak/>
-        <w:t>the bin, with the size the width of the bin. Not considered if dot.tidy is FALSE</w:t>
+        <w:t>vertical, 180 for upside down etc. Negative values for clockwise rotation: 0 for horizontal, -90 for vertical, -180 for upside down etc.</w:t>
       </w:r>
     </w:p>
     <w:p>
@@ -1571,990 +2590,6 @@
           <w:sz w:val="18"/>
           <w:szCs w:val="18"/>
         </w:rPr>
-        <w:t># dot.jitter: numeric value (from 0 to 1) of random dot horizontal dispersion, with 0 meaning no dispersion and 1 meaning a dispersion in the corresponding box width interval. Not considered if dot.tidy is TRUE</w:t>
-      </w:r>
-    </w:p>
-    <w:p>
-      <w:pPr>
-        <w:ind w:left="1701" w:hanging="567"/>
-        <w:jc w:val="left"/>
-        <w:rPr>
-          <w:rFonts w:ascii="Courier New" w:hAnsi="Courier New" w:cs="Courier New"/>
-          <w:bCs/>
-          <w:i/>
-          <w:sz w:val="18"/>
-          <w:szCs w:val="18"/>
-        </w:rPr>
-      </w:pPr>
-      <w:r>
-        <w:rPr>
-          <w:rFonts w:ascii="Courier New" w:hAnsi="Courier New" w:cs="Courier New"/>
-          <w:bCs/>
-          <w:i/>
-          <w:sz w:val="18"/>
-          <w:szCs w:val="18"/>
-        </w:rPr>
-        <w:t xml:space="preserve"># </w:t>
-      </w:r>
-      <w:r>
-        <w:rPr>
-          <w:rFonts w:ascii="Courier New" w:hAnsi="Courier New" w:cs="Courier New"/>
-          <w:bCs/>
-          <w:i/>
-          <w:sz w:val="18"/>
-          <w:szCs w:val="18"/>
-        </w:rPr>
-        <w:t>dot.size</w:t>
-      </w:r>
-      <w:r>
-        <w:rPr>
-          <w:rFonts w:ascii="Courier New" w:hAnsi="Courier New" w:cs="Courier New"/>
-          <w:bCs/>
-          <w:i/>
-          <w:sz w:val="18"/>
-          <w:szCs w:val="18"/>
-        </w:rPr>
-        <w:t xml:space="preserve">: </w:t>
-      </w:r>
-      <w:r>
-        <w:rPr>
-          <w:rFonts w:ascii="Courier New" w:hAnsi="Courier New" w:cs="Courier New"/>
-          <w:bCs/>
-          <w:i/>
-          <w:sz w:val="18"/>
-          <w:szCs w:val="18"/>
-        </w:rPr>
-        <w:t>numeric value of dot size (in mm). Not considered if dot.tidy is TRUE</w:t>
-      </w:r>
-    </w:p>
-    <w:p>
-      <w:pPr>
-        <w:ind w:left="1701" w:hanging="567"/>
-        <w:jc w:val="left"/>
-        <w:rPr>
-          <w:rFonts w:ascii="Courier New" w:hAnsi="Courier New" w:cs="Courier New"/>
-          <w:bCs/>
-          <w:i/>
-          <w:sz w:val="18"/>
-          <w:szCs w:val="18"/>
-        </w:rPr>
-      </w:pPr>
-      <w:r>
-        <w:rPr>
-          <w:rFonts w:ascii="Courier New" w:hAnsi="Courier New" w:cs="Courier New"/>
-          <w:bCs/>
-          <w:i/>
-          <w:sz w:val="18"/>
-          <w:szCs w:val="18"/>
-        </w:rPr>
-        <w:t># dot.alpha: numeric value (from 0 to 1) of dot transparency (full transparent to full opaque, respectively)</w:t>
-      </w:r>
-    </w:p>
-    <w:p>
-      <w:pPr>
-        <w:ind w:left="1701" w:hanging="567"/>
-        <w:jc w:val="left"/>
-        <w:rPr>
-          <w:rFonts w:ascii="Courier New" w:hAnsi="Courier New" w:cs="Courier New"/>
-          <w:bCs/>
-          <w:i/>
-          <w:sz w:val="18"/>
-          <w:szCs w:val="18"/>
-        </w:rPr>
-      </w:pPr>
-      <w:r>
-        <w:rPr>
-          <w:rFonts w:ascii="Courier New" w:hAnsi="Courier New" w:cs="Courier New"/>
-          <w:bCs/>
-          <w:i/>
-          <w:sz w:val="18"/>
-          <w:szCs w:val="18"/>
-        </w:rPr>
-        <w:t xml:space="preserve"># </w:t>
-      </w:r>
-      <w:r>
-        <w:rPr>
-          <w:rFonts w:ascii="Courier New" w:hAnsi="Courier New" w:cs="Courier New"/>
-          <w:bCs/>
-          <w:i/>
-          <w:sz w:val="18"/>
-          <w:szCs w:val="18"/>
-        </w:rPr>
-        <w:t>dot.border.size</w:t>
-      </w:r>
-      <w:r>
-        <w:rPr>
-          <w:rFonts w:ascii="Courier New" w:hAnsi="Courier New" w:cs="Courier New"/>
-          <w:bCs/>
-          <w:i/>
-          <w:sz w:val="18"/>
-          <w:szCs w:val="18"/>
-        </w:rPr>
-        <w:t xml:space="preserve">: </w:t>
-      </w:r>
-      <w:r>
-        <w:rPr>
-          <w:rFonts w:ascii="Courier New" w:hAnsi="Courier New" w:cs="Courier New"/>
-          <w:bCs/>
-          <w:i/>
-          <w:sz w:val="18"/>
-          <w:szCs w:val="18"/>
-        </w:rPr>
-        <w:t>numeric value of border dot size (in mm). Write zero for no dot border. If dot.tidy is TRUE, value 0 remove the border. Another one leave the border without size control (geom_doplot() feature)</w:t>
-      </w:r>
-    </w:p>
-    <w:p>
-      <w:pPr>
-        <w:ind w:left="1701" w:hanging="567"/>
-        <w:jc w:val="left"/>
-        <w:rPr>
-          <w:rFonts w:ascii="Courier New" w:hAnsi="Courier New" w:cs="Courier New"/>
-          <w:bCs/>
-          <w:i/>
-          <w:sz w:val="18"/>
-          <w:szCs w:val="18"/>
-        </w:rPr>
-      </w:pPr>
-      <w:r>
-        <w:rPr>
-          <w:rFonts w:ascii="Courier New" w:hAnsi="Courier New" w:cs="Courier New"/>
-          <w:bCs/>
-          <w:i/>
-          <w:sz w:val="18"/>
-          <w:szCs w:val="18"/>
-        </w:rPr>
-        <w:t xml:space="preserve"># </w:t>
-      </w:r>
-      <w:r>
-        <w:rPr>
-          <w:rFonts w:ascii="Courier New" w:hAnsi="Courier New" w:cs="Courier New"/>
-          <w:bCs/>
-          <w:i/>
-          <w:sz w:val="18"/>
-          <w:szCs w:val="18"/>
-        </w:rPr>
-        <w:t>dot.border.color</w:t>
-      </w:r>
-      <w:r>
-        <w:rPr>
-          <w:rFonts w:ascii="Courier New" w:hAnsi="Courier New" w:cs="Courier New"/>
-          <w:bCs/>
-          <w:i/>
-          <w:sz w:val="18"/>
-          <w:szCs w:val="18"/>
-        </w:rPr>
-        <w:t xml:space="preserve">: </w:t>
-      </w:r>
-      <w:r>
-        <w:rPr>
-          <w:rFonts w:ascii="Courier New" w:hAnsi="Courier New" w:cs="Courier New"/>
-          <w:bCs/>
-          <w:i/>
-          <w:sz w:val="18"/>
-          <w:szCs w:val="18"/>
-        </w:rPr>
-        <w:t xml:space="preserve">single character color string defining the color of the dot border (same color for all the dots, whatever their categories). If </w:t>
-      </w:r>
-      <w:r>
-        <w:rPr>
-          <w:rFonts w:ascii="Courier New" w:hAnsi="Courier New" w:cs="Courier New"/>
-          <w:bCs/>
-          <w:i/>
-          <w:sz w:val="18"/>
-          <w:szCs w:val="18"/>
-        </w:rPr>
-        <w:t>dot.border.color</w:t>
-      </w:r>
-      <w:r>
-        <w:rPr>
-          <w:rFonts w:ascii="Courier New" w:hAnsi="Courier New" w:cs="Courier New"/>
-          <w:bCs/>
-          <w:i/>
-          <w:sz w:val="18"/>
-          <w:szCs w:val="18"/>
-        </w:rPr>
-        <w:t xml:space="preserve"> = NULL, the border color will be the same as the dot color. A single integer is also accepted instead of a character string, that will be processed by fun_gg_palette()</w:t>
-      </w:r>
-    </w:p>
-    <w:p>
-      <w:pPr>
-        <w:ind w:left="1701" w:hanging="567"/>
-        <w:jc w:val="left"/>
-        <w:rPr>
-          <w:rFonts w:ascii="Courier New" w:hAnsi="Courier New" w:cs="Courier New"/>
-          <w:bCs/>
-          <w:i/>
-          <w:sz w:val="18"/>
-          <w:szCs w:val="18"/>
-        </w:rPr>
-      </w:pPr>
-      <w:r>
-        <w:rPr>
-          <w:rFonts w:ascii="Courier New" w:hAnsi="Courier New" w:cs="Courier New"/>
-          <w:bCs/>
-          <w:i/>
-          <w:sz w:val="18"/>
-          <w:szCs w:val="18"/>
-        </w:rPr>
-        <w:t xml:space="preserve"># </w:t>
-      </w:r>
-      <w:r>
-        <w:rPr>
-          <w:rFonts w:ascii="Courier New" w:hAnsi="Courier New" w:cs="Courier New"/>
-          <w:bCs/>
-          <w:i/>
-          <w:sz w:val="18"/>
-          <w:szCs w:val="18"/>
-        </w:rPr>
-        <w:t>x.lab</w:t>
-      </w:r>
-      <w:r>
-        <w:rPr>
-          <w:rFonts w:ascii="Courier New" w:hAnsi="Courier New" w:cs="Courier New"/>
-          <w:bCs/>
-          <w:i/>
-          <w:sz w:val="18"/>
-          <w:szCs w:val="18"/>
-        </w:rPr>
-        <w:t>: a character string or expression for x-axis legend. If NULL, character string of categ1</w:t>
-      </w:r>
-    </w:p>
-    <w:p>
-      <w:pPr>
-        <w:ind w:left="1701" w:hanging="567"/>
-        <w:jc w:val="left"/>
-        <w:rPr>
-          <w:rFonts w:ascii="Courier New" w:hAnsi="Courier New" w:cs="Courier New"/>
-          <w:bCs/>
-          <w:i/>
-          <w:sz w:val="18"/>
-          <w:szCs w:val="18"/>
-        </w:rPr>
-      </w:pPr>
-      <w:r>
-        <w:rPr>
-          <w:rFonts w:ascii="Courier New" w:hAnsi="Courier New" w:cs="Courier New"/>
-          <w:bCs/>
-          <w:i/>
-          <w:sz w:val="18"/>
-          <w:szCs w:val="18"/>
-        </w:rPr>
-        <w:t xml:space="preserve"># </w:t>
-      </w:r>
-      <w:r>
-        <w:rPr>
-          <w:rFonts w:ascii="Courier New" w:hAnsi="Courier New" w:cs="Courier New"/>
-          <w:bCs/>
-          <w:i/>
-          <w:sz w:val="18"/>
-          <w:szCs w:val="18"/>
-        </w:rPr>
-        <w:t>y.lab</w:t>
-      </w:r>
-      <w:r>
-        <w:rPr>
-          <w:rFonts w:ascii="Courier New" w:hAnsi="Courier New" w:cs="Courier New"/>
-          <w:bCs/>
-          <w:i/>
-          <w:sz w:val="18"/>
-          <w:szCs w:val="18"/>
-        </w:rPr>
-        <w:t>: a character string or expression for y-axis legend. If NULL, character string of the y argument</w:t>
-      </w:r>
-    </w:p>
-    <w:p>
-      <w:pPr>
-        <w:ind w:left="1701" w:hanging="567"/>
-        <w:jc w:val="left"/>
-        <w:rPr>
-          <w:rFonts w:ascii="Courier New" w:hAnsi="Courier New" w:cs="Courier New"/>
-          <w:bCs/>
-          <w:i/>
-          <w:sz w:val="18"/>
-          <w:szCs w:val="18"/>
-        </w:rPr>
-      </w:pPr>
-      <w:r>
-        <w:rPr>
-          <w:rFonts w:ascii="Courier New" w:hAnsi="Courier New" w:cs="Courier New"/>
-          <w:bCs/>
-          <w:i/>
-          <w:sz w:val="18"/>
-          <w:szCs w:val="18"/>
-        </w:rPr>
-        <w:t># y.</w:t>
-      </w:r>
-      <w:r>
-        <w:rPr>
-          <w:rFonts w:ascii="Courier New" w:hAnsi="Courier New" w:cs="Courier New"/>
-          <w:bCs/>
-          <w:i/>
-          <w:sz w:val="18"/>
-          <w:szCs w:val="18"/>
-        </w:rPr>
-        <w:t>lim</w:t>
-      </w:r>
-      <w:r>
-        <w:rPr>
-          <w:rFonts w:ascii="Courier New" w:hAnsi="Courier New" w:cs="Courier New"/>
-          <w:bCs/>
-          <w:i/>
-          <w:sz w:val="18"/>
-          <w:szCs w:val="18"/>
-        </w:rPr>
-        <w:t xml:space="preserve">: </w:t>
-      </w:r>
-      <w:r>
-        <w:rPr>
-          <w:rFonts w:ascii="Courier New" w:hAnsi="Courier New" w:cs="Courier New"/>
-          <w:bCs/>
-          <w:i/>
-          <w:sz w:val="18"/>
-          <w:szCs w:val="18"/>
-        </w:rPr>
-        <w:t>2 numeric values indicating the range of the y-axis</w:t>
-      </w:r>
-    </w:p>
-    <w:p>
-      <w:pPr>
-        <w:ind w:left="1701" w:hanging="567"/>
-        <w:jc w:val="left"/>
-        <w:rPr>
-          <w:rFonts w:ascii="Courier New" w:hAnsi="Courier New" w:cs="Courier New"/>
-          <w:bCs/>
-          <w:i/>
-          <w:sz w:val="18"/>
-          <w:szCs w:val="18"/>
-        </w:rPr>
-      </w:pPr>
-      <w:r>
-        <w:rPr>
-          <w:rFonts w:ascii="Courier New" w:hAnsi="Courier New" w:cs="Courier New"/>
-          <w:bCs/>
-          <w:i/>
-          <w:sz w:val="18"/>
-          <w:szCs w:val="18"/>
-        </w:rPr>
-        <w:t xml:space="preserve"># </w:t>
-      </w:r>
-      <w:r>
-        <w:rPr>
-          <w:rFonts w:ascii="Courier New" w:hAnsi="Courier New" w:cs="Courier New"/>
-          <w:bCs/>
-          <w:i/>
-          <w:sz w:val="18"/>
-          <w:szCs w:val="18"/>
-        </w:rPr>
-        <w:t>y.log</w:t>
-      </w:r>
-      <w:r>
-        <w:rPr>
-          <w:rFonts w:ascii="Courier New" w:hAnsi="Courier New" w:cs="Courier New"/>
-          <w:bCs/>
-          <w:i/>
-          <w:sz w:val="18"/>
-          <w:szCs w:val="18"/>
-        </w:rPr>
-        <w:t xml:space="preserve">: Either "no" (values in the y argument column of the data1 data frame are not log), "log2" (values in the y argument column of the data1 data frame are log2 transformed) or "log10" (values in the y argument column of the data1 data frame are log10 transformed). BEWARE: do not tranform the data, but just display ticks in a log scale manner. Thus, negative or zero values allowed. BEWARE: not possible to have horizontal </w:t>
-      </w:r>
-      <w:r>
-        <w:rPr>
-          <w:rFonts w:ascii="Courier New" w:hAnsi="Courier New" w:cs="Courier New"/>
-          <w:bCs/>
-          <w:i/>
-          <w:sz w:val="18"/>
-          <w:szCs w:val="18"/>
-        </w:rPr>
-        <w:t>box</w:t>
-      </w:r>
-      <w:r>
-        <w:rPr>
-          <w:rFonts w:ascii="Courier New" w:hAnsi="Courier New" w:cs="Courier New"/>
-          <w:bCs/>
-          <w:i/>
-          <w:sz w:val="18"/>
-          <w:szCs w:val="18"/>
-        </w:rPr>
-        <w:t>s with a log axis, due to a bug in ggplot2 (see https://github.com/tidyverse/ggplot2/issues/881)</w:t>
-      </w:r>
-    </w:p>
-    <w:p>
-      <w:pPr>
-        <w:ind w:left="1701" w:hanging="567"/>
-        <w:jc w:val="left"/>
-        <w:rPr>
-          <w:rFonts w:ascii="Courier New" w:hAnsi="Courier New" w:cs="Courier New"/>
-          <w:bCs/>
-          <w:i/>
-          <w:sz w:val="18"/>
-          <w:szCs w:val="18"/>
-        </w:rPr>
-      </w:pPr>
-      <w:r>
-        <w:rPr>
-          <w:rFonts w:ascii="Courier New" w:hAnsi="Courier New" w:cs="Courier New"/>
-          <w:bCs/>
-          <w:i/>
-          <w:sz w:val="18"/>
-          <w:szCs w:val="18"/>
-        </w:rPr>
-        <w:t># y.tick.nb: approximate number of desired label values on the y-axis (n argument of the the fun_scale() function)</w:t>
-      </w:r>
-    </w:p>
-    <w:p>
-      <w:pPr>
-        <w:ind w:left="1701" w:hanging="567"/>
-        <w:jc w:val="left"/>
-        <w:rPr>
-          <w:rFonts w:ascii="Courier New" w:hAnsi="Courier New" w:cs="Courier New"/>
-          <w:bCs/>
-          <w:i/>
-          <w:sz w:val="18"/>
-          <w:szCs w:val="18"/>
-        </w:rPr>
-      </w:pPr>
-      <w:r>
-        <w:rPr>
-          <w:rFonts w:ascii="Courier New" w:hAnsi="Courier New" w:cs="Courier New"/>
-          <w:bCs/>
-          <w:i/>
-          <w:sz w:val="18"/>
-          <w:szCs w:val="18"/>
-        </w:rPr>
-        <w:t xml:space="preserve"># y.inter.tick.nb: number of desired secondary ticks between main ticks. Not considered if </w:t>
-      </w:r>
-      <w:r>
-        <w:rPr>
-          <w:rFonts w:ascii="Courier New" w:hAnsi="Courier New" w:cs="Courier New"/>
-          <w:bCs/>
-          <w:i/>
-          <w:sz w:val="18"/>
-          <w:szCs w:val="18"/>
-        </w:rPr>
-        <w:t>y.log</w:t>
-      </w:r>
-      <w:r>
-        <w:rPr>
-          <w:rFonts w:ascii="Courier New" w:hAnsi="Courier New" w:cs="Courier New"/>
-          <w:bCs/>
-          <w:i/>
-          <w:sz w:val="18"/>
-          <w:szCs w:val="18"/>
-        </w:rPr>
-        <w:t xml:space="preserve"> is other than "no". In that case, play with the </w:t>
-      </w:r>
-      <w:r>
-        <w:rPr>
-          <w:rFonts w:ascii="Courier New" w:hAnsi="Courier New" w:cs="Courier New"/>
-          <w:bCs/>
-          <w:i/>
-          <w:sz w:val="18"/>
-          <w:szCs w:val="18"/>
-        </w:rPr>
-        <w:t>y.lim</w:t>
-      </w:r>
-      <w:r>
-        <w:rPr>
-          <w:rFonts w:ascii="Courier New" w:hAnsi="Courier New" w:cs="Courier New"/>
-          <w:bCs/>
-          <w:i/>
-          <w:sz w:val="18"/>
-          <w:szCs w:val="18"/>
-        </w:rPr>
-        <w:t xml:space="preserve"> and y.tick.nb arguments</w:t>
-      </w:r>
-    </w:p>
-    <w:p>
-      <w:pPr>
-        <w:ind w:left="1701" w:hanging="567"/>
-        <w:jc w:val="left"/>
-        <w:rPr>
-          <w:rFonts w:ascii="Courier New" w:hAnsi="Courier New" w:cs="Courier New"/>
-          <w:bCs/>
-          <w:i/>
-          <w:sz w:val="18"/>
-          <w:szCs w:val="18"/>
-        </w:rPr>
-      </w:pPr>
-      <w:r>
-        <w:rPr>
-          <w:rFonts w:ascii="Courier New" w:hAnsi="Courier New" w:cs="Courier New"/>
-          <w:bCs/>
-          <w:i/>
-          <w:sz w:val="18"/>
-          <w:szCs w:val="18"/>
-        </w:rPr>
-        <w:t xml:space="preserve"># y.include.zero: logical. Does </w:t>
-      </w:r>
-      <w:r>
-        <w:rPr>
-          <w:rFonts w:ascii="Courier New" w:hAnsi="Courier New" w:cs="Courier New"/>
-          <w:bCs/>
-          <w:i/>
-          <w:sz w:val="18"/>
-          <w:szCs w:val="18"/>
-        </w:rPr>
-        <w:t>y.lim</w:t>
-      </w:r>
-      <w:r>
-        <w:rPr>
-          <w:rFonts w:ascii="Courier New" w:hAnsi="Courier New" w:cs="Courier New"/>
-          <w:bCs/>
-          <w:i/>
-          <w:sz w:val="18"/>
-          <w:szCs w:val="18"/>
-        </w:rPr>
-        <w:t xml:space="preserve"> range include 0? Ok even if </w:t>
-      </w:r>
-      <w:r>
-        <w:rPr>
-          <w:rFonts w:ascii="Courier New" w:hAnsi="Courier New" w:cs="Courier New"/>
-          <w:bCs/>
-          <w:i/>
-          <w:sz w:val="18"/>
-          <w:szCs w:val="18"/>
-        </w:rPr>
-        <w:t>y.log</w:t>
-      </w:r>
-      <w:r>
-        <w:rPr>
-          <w:rFonts w:ascii="Courier New" w:hAnsi="Courier New" w:cs="Courier New"/>
-          <w:bCs/>
-          <w:i/>
-          <w:sz w:val="18"/>
-          <w:szCs w:val="18"/>
-        </w:rPr>
-        <w:t xml:space="preserve"> = TRUE because </w:t>
-      </w:r>
-      <w:r>
-        <w:rPr>
-          <w:rFonts w:ascii="Courier New" w:hAnsi="Courier New" w:cs="Courier New"/>
-          <w:bCs/>
-          <w:i/>
-          <w:sz w:val="18"/>
-          <w:szCs w:val="18"/>
-        </w:rPr>
-        <w:t>y.lim</w:t>
-      </w:r>
-      <w:r>
-        <w:rPr>
-          <w:rFonts w:ascii="Courier New" w:hAnsi="Courier New" w:cs="Courier New"/>
-          <w:bCs/>
-          <w:i/>
-          <w:sz w:val="18"/>
-          <w:szCs w:val="18"/>
-        </w:rPr>
-        <w:t xml:space="preserve"> must already be log transformed values</w:t>
-      </w:r>
-    </w:p>
-    <w:p>
-      <w:pPr>
-        <w:ind w:left="1701" w:hanging="567"/>
-        <w:jc w:val="left"/>
-        <w:rPr>
-          <w:rFonts w:ascii="Courier New" w:hAnsi="Courier New" w:cs="Courier New"/>
-          <w:bCs/>
-          <w:i/>
-          <w:sz w:val="18"/>
-          <w:szCs w:val="18"/>
-        </w:rPr>
-      </w:pPr>
-      <w:r>
-        <w:rPr>
-          <w:rFonts w:ascii="Courier New" w:hAnsi="Courier New" w:cs="Courier New"/>
-          <w:bCs/>
-          <w:i/>
-          <w:sz w:val="18"/>
-          <w:szCs w:val="18"/>
-        </w:rPr>
-        <w:t xml:space="preserve"># y.top.extra.margin: single proportion (between 0 and 1) indicating if extra margins must be added to </w:t>
-      </w:r>
-      <w:r>
-        <w:rPr>
-          <w:rFonts w:ascii="Courier New" w:hAnsi="Courier New" w:cs="Courier New"/>
-          <w:bCs/>
-          <w:i/>
-          <w:sz w:val="18"/>
-          <w:szCs w:val="18"/>
-        </w:rPr>
-        <w:t>y.lim</w:t>
-      </w:r>
-      <w:r>
-        <w:rPr>
-          <w:rFonts w:ascii="Courier New" w:hAnsi="Courier New" w:cs="Courier New"/>
-          <w:bCs/>
-          <w:i/>
-          <w:sz w:val="18"/>
-          <w:szCs w:val="18"/>
-        </w:rPr>
-        <w:t>. If different from 0, add the range of the axis * y.top.extra.margin (e.g., abs(</w:t>
-      </w:r>
-      <w:r>
-        <w:rPr>
-          <w:rFonts w:ascii="Courier New" w:hAnsi="Courier New" w:cs="Courier New"/>
-          <w:bCs/>
-          <w:i/>
-          <w:sz w:val="18"/>
-          <w:szCs w:val="18"/>
-        </w:rPr>
-        <w:t>y.lim</w:t>
-      </w:r>
-      <w:r>
-        <w:rPr>
-          <w:rFonts w:ascii="Courier New" w:hAnsi="Courier New" w:cs="Courier New"/>
-          <w:bCs/>
-          <w:i/>
-          <w:sz w:val="18"/>
-          <w:szCs w:val="18"/>
-        </w:rPr>
-        <w:t xml:space="preserve">[2] - </w:t>
-      </w:r>
-      <w:r>
-        <w:rPr>
-          <w:rFonts w:ascii="Courier New" w:hAnsi="Courier New" w:cs="Courier New"/>
-          <w:bCs/>
-          <w:i/>
-          <w:sz w:val="18"/>
-          <w:szCs w:val="18"/>
-        </w:rPr>
-        <w:t>y.lim</w:t>
-      </w:r>
-      <w:r>
-        <w:rPr>
-          <w:rFonts w:ascii="Courier New" w:hAnsi="Courier New" w:cs="Courier New"/>
-          <w:bCs/>
-          <w:i/>
-          <w:sz w:val="18"/>
-          <w:szCs w:val="18"/>
-        </w:rPr>
-        <w:t>[1]) * y.top.extra.margin) to the top of y-axis</w:t>
-      </w:r>
-    </w:p>
-    <w:p>
-      <w:pPr>
-        <w:ind w:left="1701" w:hanging="567"/>
-        <w:jc w:val="left"/>
-        <w:rPr>
-          <w:rFonts w:ascii="Courier New" w:hAnsi="Courier New" w:cs="Courier New"/>
-          <w:bCs/>
-          <w:i/>
-          <w:sz w:val="18"/>
-          <w:szCs w:val="18"/>
-        </w:rPr>
-      </w:pPr>
-      <w:r>
-        <w:rPr>
-          <w:rFonts w:ascii="Courier New" w:hAnsi="Courier New" w:cs="Courier New"/>
-          <w:bCs/>
-          <w:i/>
-          <w:sz w:val="18"/>
-          <w:szCs w:val="18"/>
-        </w:rPr>
-        <w:t># y.bottom.extra.margin: idem as y.top.extra.margin but to the bottom of y-axis</w:t>
-      </w:r>
-    </w:p>
-    <w:p>
-      <w:pPr>
-        <w:ind w:left="1701" w:hanging="567"/>
-        <w:jc w:val="left"/>
-        <w:rPr>
-          <w:rFonts w:ascii="Courier New" w:hAnsi="Courier New" w:cs="Courier New"/>
-          <w:bCs/>
-          <w:i/>
-          <w:sz w:val="18"/>
-          <w:szCs w:val="18"/>
-        </w:rPr>
-      </w:pPr>
-      <w:r>
-        <w:rPr>
-          <w:rFonts w:ascii="Courier New" w:hAnsi="Courier New" w:cs="Courier New"/>
-          <w:bCs/>
-          <w:i/>
-          <w:sz w:val="18"/>
-          <w:szCs w:val="18"/>
-        </w:rPr>
-        <w:t># stat.disp: add the median number above the corresponding box. Either NULL (no number shown), "top" (at the top of the figure region) or "above" (above each box)</w:t>
-      </w:r>
-    </w:p>
-    <w:p>
-      <w:pPr>
-        <w:ind w:left="1701" w:hanging="567"/>
-        <w:jc w:val="left"/>
-        <w:rPr>
-          <w:rFonts w:ascii="Courier New" w:hAnsi="Courier New" w:cs="Courier New"/>
-          <w:bCs/>
-          <w:i/>
-          <w:sz w:val="18"/>
-          <w:szCs w:val="18"/>
-        </w:rPr>
-      </w:pPr>
-      <w:r>
-        <w:rPr>
-          <w:rFonts w:ascii="Courier New" w:hAnsi="Courier New" w:cs="Courier New"/>
-          <w:bCs/>
-          <w:i/>
-          <w:sz w:val="18"/>
-          <w:szCs w:val="18"/>
-        </w:rPr>
-        <w:t># stat.disp</w:t>
-      </w:r>
-      <w:r>
-        <w:rPr>
-          <w:rFonts w:ascii="Courier New" w:hAnsi="Courier New" w:cs="Courier New"/>
-          <w:bCs/>
-          <w:i/>
-          <w:sz w:val="18"/>
-          <w:szCs w:val="18"/>
-        </w:rPr>
-        <w:t>.mean</w:t>
-      </w:r>
-      <w:r>
-        <w:rPr>
-          <w:rFonts w:ascii="Courier New" w:hAnsi="Courier New" w:cs="Courier New"/>
-          <w:bCs/>
-          <w:i/>
-          <w:sz w:val="18"/>
-          <w:szCs w:val="18"/>
-        </w:rPr>
-        <w:t xml:space="preserve">: </w:t>
-      </w:r>
-      <w:r>
-        <w:rPr>
-          <w:rFonts w:ascii="Courier New" w:hAnsi="Courier New" w:cs="Courier New"/>
-          <w:bCs/>
-          <w:i/>
-          <w:sz w:val="18"/>
-          <w:szCs w:val="18"/>
-        </w:rPr>
-        <w:t>logical. Diplay means instead of medians ?</w:t>
-      </w:r>
-    </w:p>
-    <w:p>
-      <w:pPr>
-        <w:ind w:left="1701" w:hanging="567"/>
-        <w:jc w:val="left"/>
-        <w:rPr>
-          <w:rFonts w:ascii="Courier New" w:hAnsi="Courier New" w:cs="Courier New"/>
-          <w:bCs/>
-          <w:i/>
-          <w:sz w:val="18"/>
-          <w:szCs w:val="18"/>
-        </w:rPr>
-      </w:pPr>
-      <w:r>
-        <w:rPr>
-          <w:rFonts w:ascii="Courier New" w:hAnsi="Courier New" w:cs="Courier New"/>
-          <w:bCs/>
-          <w:i/>
-          <w:sz w:val="18"/>
-          <w:szCs w:val="18"/>
-        </w:rPr>
-        <w:t># stat.size: numeric value of the stat size (in points). Increase the value to increase text size</w:t>
-      </w:r>
-    </w:p>
-    <w:p>
-      <w:pPr>
-        <w:ind w:left="1701" w:hanging="567"/>
-        <w:jc w:val="left"/>
-        <w:rPr>
-          <w:rFonts w:ascii="Courier New" w:hAnsi="Courier New" w:cs="Courier New"/>
-          <w:bCs/>
-          <w:i/>
-          <w:sz w:val="18"/>
-          <w:szCs w:val="18"/>
-        </w:rPr>
-      </w:pPr>
-      <w:r>
-        <w:rPr>
-          <w:rFonts w:ascii="Courier New" w:hAnsi="Courier New" w:cs="Courier New"/>
-          <w:bCs/>
-          <w:i/>
-          <w:sz w:val="18"/>
-          <w:szCs w:val="18"/>
-        </w:rPr>
-        <w:t># stat.dist: numeric value of the stat distance. Increase the value to increase the distance</w:t>
-      </w:r>
-      <w:r>
-        <w:rPr>
-          <w:rFonts w:ascii="Courier New" w:hAnsi="Courier New" w:cs="Courier New"/>
-          <w:bCs/>
-          <w:i/>
-          <w:sz w:val="18"/>
-          <w:szCs w:val="18"/>
-        </w:rPr>
-        <w:t xml:space="preserve"> from the box plot</w:t>
-      </w:r>
-    </w:p>
-    <w:p>
-      <w:pPr>
-        <w:ind w:left="1701" w:hanging="567"/>
-        <w:jc w:val="left"/>
-        <w:rPr>
-          <w:rFonts w:ascii="Courier New" w:hAnsi="Courier New" w:cs="Courier New"/>
-          <w:bCs/>
-          <w:i/>
-          <w:sz w:val="18"/>
-          <w:szCs w:val="18"/>
-        </w:rPr>
-      </w:pPr>
-      <w:r>
-        <w:rPr>
-          <w:rFonts w:ascii="Courier New" w:hAnsi="Courier New" w:cs="Courier New"/>
-          <w:bCs/>
-          <w:i/>
-          <w:sz w:val="18"/>
-          <w:szCs w:val="18"/>
-        </w:rPr>
-        <w:t xml:space="preserve"># vertical: logical. Vertical </w:t>
-      </w:r>
-      <w:r>
-        <w:rPr>
-          <w:rFonts w:ascii="Courier New" w:hAnsi="Courier New" w:cs="Courier New"/>
-          <w:bCs/>
-          <w:i/>
-          <w:sz w:val="18"/>
-          <w:szCs w:val="18"/>
-        </w:rPr>
-        <w:t>box</w:t>
-      </w:r>
-      <w:r>
-        <w:rPr>
-          <w:rFonts w:ascii="Courier New" w:hAnsi="Courier New" w:cs="Courier New"/>
-          <w:bCs/>
-          <w:i/>
-          <w:sz w:val="18"/>
-          <w:szCs w:val="18"/>
-        </w:rPr>
-        <w:t xml:space="preserve">s? BEWARE: will be automatically set to TRUE if </w:t>
-      </w:r>
-      <w:r>
-        <w:rPr>
-          <w:rFonts w:ascii="Courier New" w:hAnsi="Courier New" w:cs="Courier New"/>
-          <w:bCs/>
-          <w:i/>
-          <w:sz w:val="18"/>
-          <w:szCs w:val="18"/>
-        </w:rPr>
-        <w:t>y.log</w:t>
-      </w:r>
-      <w:r>
-        <w:rPr>
-          <w:rFonts w:ascii="Courier New" w:hAnsi="Courier New" w:cs="Courier New"/>
-          <w:bCs/>
-          <w:i/>
-          <w:sz w:val="18"/>
-          <w:szCs w:val="18"/>
-        </w:rPr>
-        <w:t xml:space="preserve"> argument is other than "no". Indeed, not possible to have horizontal </w:t>
-      </w:r>
-      <w:r>
-        <w:rPr>
-          <w:rFonts w:ascii="Courier New" w:hAnsi="Courier New" w:cs="Courier New"/>
-          <w:bCs/>
-          <w:i/>
-          <w:sz w:val="18"/>
-          <w:szCs w:val="18"/>
-        </w:rPr>
-        <w:t>box</w:t>
-      </w:r>
-      <w:r>
-        <w:rPr>
-          <w:rFonts w:ascii="Courier New" w:hAnsi="Courier New" w:cs="Courier New"/>
-          <w:bCs/>
-          <w:i/>
-          <w:sz w:val="18"/>
-          <w:szCs w:val="18"/>
-        </w:rPr>
-        <w:t>s with a log axis, due to a bug in ggplot2 (see https://github.com/tidyverse/ggplot2/issues/881)</w:t>
-      </w:r>
-    </w:p>
-    <w:p>
-      <w:pPr>
-        <w:ind w:left="1701" w:hanging="567"/>
-        <w:jc w:val="left"/>
-        <w:rPr>
-          <w:rFonts w:ascii="Courier New" w:hAnsi="Courier New" w:cs="Courier New"/>
-          <w:bCs/>
-          <w:i/>
-          <w:sz w:val="18"/>
-          <w:szCs w:val="18"/>
-        </w:rPr>
-      </w:pPr>
-      <w:r>
-        <w:rPr>
-          <w:rFonts w:ascii="Courier New" w:hAnsi="Courier New" w:cs="Courier New"/>
-          <w:bCs/>
-          <w:i/>
-          <w:sz w:val="18"/>
-          <w:szCs w:val="18"/>
-        </w:rPr>
-        <w:t xml:space="preserve"># text.size: numeric value of the size of the (1) axis numbers and axis legends, (2) texts in the graphic legend, (3) stats above </w:t>
-      </w:r>
-      <w:r>
-        <w:rPr>
-          <w:rFonts w:ascii="Courier New" w:hAnsi="Courier New" w:cs="Courier New"/>
-          <w:bCs/>
-          <w:i/>
-          <w:sz w:val="18"/>
-          <w:szCs w:val="18"/>
-        </w:rPr>
-        <w:t>box</w:t>
-      </w:r>
-      <w:r>
-        <w:rPr>
-          <w:rFonts w:ascii="Courier New" w:hAnsi="Courier New" w:cs="Courier New"/>
-          <w:bCs/>
-          <w:i/>
-          <w:sz w:val="18"/>
-          <w:szCs w:val="18"/>
-        </w:rPr>
-        <w:t>s (in points)</w:t>
-      </w:r>
-    </w:p>
-    <w:p>
-      <w:pPr>
-        <w:ind w:left="1701" w:hanging="567"/>
-        <w:jc w:val="left"/>
-        <w:rPr>
-          <w:rFonts w:ascii="Courier New" w:hAnsi="Courier New" w:cs="Courier New"/>
-          <w:bCs/>
-          <w:i/>
-          <w:sz w:val="18"/>
-          <w:szCs w:val="18"/>
-        </w:rPr>
-      </w:pPr>
-      <w:r>
-        <w:rPr>
-          <w:rFonts w:ascii="Courier New" w:hAnsi="Courier New" w:cs="Courier New"/>
-          <w:bCs/>
-          <w:i/>
-          <w:sz w:val="18"/>
-          <w:szCs w:val="18"/>
-        </w:rPr>
-        <w:t># text.angle: integer value of the text angle for the x-axis labels. Positive values for counterclockwise rotation: 0 for horizontal, 90 for vertical, 180 for upside down etc. Negative values for clockwise rotation: 0 for horizontal, -90 for vertical, -180 for upside down etc.</w:t>
-      </w:r>
-    </w:p>
-    <w:p>
-      <w:pPr>
-        <w:ind w:left="1701" w:hanging="567"/>
-        <w:jc w:val="left"/>
-        <w:rPr>
-          <w:rFonts w:ascii="Courier New" w:hAnsi="Courier New" w:cs="Courier New"/>
-          <w:bCs/>
-          <w:i/>
-          <w:sz w:val="18"/>
-          <w:szCs w:val="18"/>
-        </w:rPr>
-      </w:pPr>
-      <w:r>
-        <w:rPr>
-          <w:rFonts w:ascii="Courier New" w:hAnsi="Courier New" w:cs="Courier New"/>
-          <w:bCs/>
-          <w:i/>
-          <w:sz w:val="18"/>
-          <w:szCs w:val="18"/>
-        </w:rPr>
-        <w:lastRenderedPageBreak/>
         <w:t># title: character string of the graph title</w:t>
       </w:r>
     </w:p>
@@ -3462,7 +3497,18 @@
           <w:sz w:val="18"/>
           <w:szCs w:val="18"/>
         </w:rPr>
-        <w:t>.width = 0.3, whisker.width = 0.8, dot.color = "same", dot.jitter = 0.5, dot.size = 3.5, dot.border.size = 0.2, dot.alpha = 0.5, ylim = c(10, 25), y.include.zero = TRUE, stat.disp = "above", stat.size = 4, xlab = "GROUP", ylab = "</w:t>
+        <w:t xml:space="preserve">.width = 0.3, whisker.width = 0.8, dot.color = "same", dot.jitter = 0.5, dot.size = 3.5, dot.border.size = 0.2, dot.alpha = 0.5, ylim = c(10, 25), y.include.zero = TRUE, stat.disp = "above", stat.size = 4, </w:t>
+      </w:r>
+      <w:r>
+        <w:rPr>
+          <w:rFonts w:ascii="Courier New" w:hAnsi="Courier New" w:cs="Courier New"/>
+          <w:bCs/>
+          <w:i/>
+          <w:sz w:val="18"/>
+          <w:szCs w:val="18"/>
+        </w:rPr>
+        <w:lastRenderedPageBreak/>
+        <w:t>xlab = "GROUP", ylab = "</w:t>
       </w:r>
       <w:r>
         <w:rPr>
@@ -3506,7 +3552,6 @@
           <w:szCs w:val="18"/>
           <w:u w:val="single"/>
         </w:rPr>
-        <w:lastRenderedPageBreak/>
         <w:t>### nice representation (2)</w:t>
       </w:r>
     </w:p>

</xml_diff>